<commit_message>
Userstroy 5 / 4 wurde schon mit userstory 3 Commited
</commit_message>
<xml_diff>
--- a/Dokumentation_M318_Luc_Wicki.docx
+++ b/Dokumentation_M318_Luc_Wicki.docx
@@ -16,7 +16,7 @@
           <w:sz w:val="24"/>
           <w:szCs w:val="24"/>
         </w:rPr>
-        <w:t>Luc Wicki</w:t>
+        <w:t>Autor</w:t>
       </w:r>
       <w:r>
         <w:rPr>
@@ -24,17 +24,57 @@
           <w:sz w:val="24"/>
           <w:szCs w:val="24"/>
         </w:rPr>
-        <w:t xml:space="preserve"> </w:t>
-      </w:r>
-    </w:p>
-    <w:p>
-      <w:pPr>
+        <w:t>:</w:t>
+      </w:r>
+      <w:r>
         <w:rPr>
           <w:rFonts w:ascii="Arial" w:hAnsi="Arial" w:cs="Arial"/>
           <w:sz w:val="24"/>
           <w:szCs w:val="24"/>
         </w:rPr>
-      </w:pPr>
+        <w:t xml:space="preserve"> </w:t>
+      </w:r>
+      <w:r>
+        <w:rPr>
+          <w:rFonts w:ascii="Arial" w:hAnsi="Arial" w:cs="Arial"/>
+          <w:sz w:val="24"/>
+          <w:szCs w:val="24"/>
+        </w:rPr>
+        <w:t>Luc Wicki</w:t>
+      </w:r>
+      <w:r>
+        <w:rPr>
+          <w:rFonts w:ascii="Arial" w:hAnsi="Arial" w:cs="Arial"/>
+          <w:sz w:val="24"/>
+          <w:szCs w:val="24"/>
+        </w:rPr>
+        <w:t xml:space="preserve"> </w:t>
+      </w:r>
+    </w:p>
+    <w:p>
+      <w:pPr>
+        <w:rPr>
+          <w:rFonts w:ascii="Arial" w:hAnsi="Arial" w:cs="Arial"/>
+          <w:sz w:val="24"/>
+          <w:szCs w:val="24"/>
+        </w:rPr>
+      </w:pPr>
+      <w:r>
+        <w:rPr>
+          <w:rFonts w:ascii="Arial" w:hAnsi="Arial" w:cs="Arial"/>
+          <w:sz w:val="24"/>
+          <w:szCs w:val="24"/>
+        </w:rPr>
+        <w:t>Datum</w:t>
+      </w:r>
+      <w:r>
+        <w:rPr>
+          <w:rFonts w:ascii="Arial" w:hAnsi="Arial" w:cs="Arial"/>
+          <w:sz w:val="24"/>
+          <w:szCs w:val="24"/>
+        </w:rPr>
+        <w:t xml:space="preserve"> der Abgabe: 29.04.2022 </w:t>
+      </w:r>
     </w:p>
     <w:p>
       <w:pPr>
@@ -345,7 +385,7 @@
           <w:r>
             <w:fldChar w:fldCharType="separate"/>
           </w:r>
-          <w:hyperlink w:anchor="_Toc102031067" w:history="1">
+          <w:hyperlink w:anchor="_Toc102045600" w:history="1">
             <w:r>
               <w:rPr>
                 <w:rStyle w:val="Hyperlink"/>
@@ -372,7 +412,7 @@
                 <w:noProof/>
                 <w:webHidden/>
               </w:rPr>
-              <w:instrText xml:space="preserve"> PAGEREF _Toc102031067 \h </w:instrText>
+              <w:instrText xml:space="preserve"> PAGEREF _Toc102045600 \h </w:instrText>
             </w:r>
             <w:r>
               <w:rPr>
@@ -415,7 +455,7 @@
               <w:lang w:val="en-GB" w:eastAsia="en-GB"/>
             </w:rPr>
           </w:pPr>
-          <w:hyperlink w:anchor="_Toc102031068" w:history="1">
+          <w:hyperlink w:anchor="_Toc102045601" w:history="1">
             <w:r>
               <w:rPr>
                 <w:rStyle w:val="Hyperlink"/>
@@ -442,7 +482,7 @@
                 <w:noProof/>
                 <w:webHidden/>
               </w:rPr>
-              <w:instrText xml:space="preserve"> PAGEREF _Toc102031068 \h </w:instrText>
+              <w:instrText xml:space="preserve"> PAGEREF _Toc102045601 \h </w:instrText>
             </w:r>
             <w:r>
               <w:rPr>
@@ -485,7 +525,7 @@
               <w:lang w:val="en-GB" w:eastAsia="en-GB"/>
             </w:rPr>
           </w:pPr>
-          <w:hyperlink w:anchor="_Toc102031069" w:history="1">
+          <w:hyperlink w:anchor="_Toc102045602" w:history="1">
             <w:r>
               <w:rPr>
                 <w:rStyle w:val="Hyperlink"/>
@@ -512,7 +552,7 @@
                 <w:noProof/>
                 <w:webHidden/>
               </w:rPr>
-              <w:instrText xml:space="preserve"> PAGEREF _Toc102031069 \h </w:instrText>
+              <w:instrText xml:space="preserve"> PAGEREF _Toc102045602 \h </w:instrText>
             </w:r>
             <w:r>
               <w:rPr>
@@ -555,7 +595,7 @@
               <w:lang w:val="en-GB" w:eastAsia="en-GB"/>
             </w:rPr>
           </w:pPr>
-          <w:hyperlink w:anchor="_Toc102031070" w:history="1">
+          <w:hyperlink w:anchor="_Toc102045603" w:history="1">
             <w:r>
               <w:rPr>
                 <w:rStyle w:val="Hyperlink"/>
@@ -582,7 +622,7 @@
                 <w:noProof/>
                 <w:webHidden/>
               </w:rPr>
-              <w:instrText xml:space="preserve"> PAGEREF _Toc102031070 \h </w:instrText>
+              <w:instrText xml:space="preserve"> PAGEREF _Toc102045603 \h </w:instrText>
             </w:r>
             <w:r>
               <w:rPr>
@@ -625,7 +665,7 @@
               <w:lang w:val="en-GB" w:eastAsia="en-GB"/>
             </w:rPr>
           </w:pPr>
-          <w:hyperlink w:anchor="_Toc102031071" w:history="1">
+          <w:hyperlink w:anchor="_Toc102045604" w:history="1">
             <w:r>
               <w:rPr>
                 <w:rStyle w:val="Hyperlink"/>
@@ -652,7 +692,7 @@
                 <w:noProof/>
                 <w:webHidden/>
               </w:rPr>
-              <w:instrText xml:space="preserve"> PAGEREF _Toc102031071 \h </w:instrText>
+              <w:instrText xml:space="preserve"> PAGEREF _Toc102045604 \h </w:instrText>
             </w:r>
             <w:r>
               <w:rPr>
@@ -695,7 +735,7 @@
               <w:lang w:val="en-GB" w:eastAsia="en-GB"/>
             </w:rPr>
           </w:pPr>
-          <w:hyperlink w:anchor="_Toc102031072" w:history="1">
+          <w:hyperlink w:anchor="_Toc102045605" w:history="1">
             <w:r>
               <w:rPr>
                 <w:rStyle w:val="Hyperlink"/>
@@ -722,7 +762,7 @@
                 <w:noProof/>
                 <w:webHidden/>
               </w:rPr>
-              <w:instrText xml:space="preserve"> PAGEREF _Toc102031072 \h </w:instrText>
+              <w:instrText xml:space="preserve"> PAGEREF _Toc102045605 \h </w:instrText>
             </w:r>
             <w:r>
               <w:rPr>
@@ -765,13 +805,13 @@
               <w:lang w:val="en-GB" w:eastAsia="en-GB"/>
             </w:rPr>
           </w:pPr>
-          <w:hyperlink w:anchor="_Toc102031073" w:history="1">
+          <w:hyperlink w:anchor="_Toc102045606" w:history="1">
             <w:r>
               <w:rPr>
                 <w:rStyle w:val="Hyperlink"/>
                 <w:noProof/>
               </w:rPr>
-              <w:t>7 Testfälle</w:t>
+              <w:t>7. Testfälle</w:t>
             </w:r>
             <w:r>
               <w:rPr>
@@ -792,7 +832,7 @@
                 <w:noProof/>
                 <w:webHidden/>
               </w:rPr>
-              <w:instrText xml:space="preserve"> PAGEREF _Toc102031073 \h </w:instrText>
+              <w:instrText xml:space="preserve"> PAGEREF _Toc102045606 \h </w:instrText>
             </w:r>
             <w:r>
               <w:rPr>
@@ -835,7 +875,7 @@
               <w:lang w:val="en-GB" w:eastAsia="en-GB"/>
             </w:rPr>
           </w:pPr>
-          <w:hyperlink w:anchor="_Toc102031074" w:history="1">
+          <w:hyperlink w:anchor="_Toc102045607" w:history="1">
             <w:r>
               <w:rPr>
                 <w:rStyle w:val="Hyperlink"/>
@@ -862,7 +902,147 @@
                 <w:noProof/>
                 <w:webHidden/>
               </w:rPr>
-              <w:instrText xml:space="preserve"> PAGEREF _Toc102031074 \h </w:instrText>
+              <w:instrText xml:space="preserve"> PAGEREF _Toc102045607 \h </w:instrText>
+            </w:r>
+            <w:r>
+              <w:rPr>
+                <w:noProof/>
+                <w:webHidden/>
+              </w:rPr>
+            </w:r>
+            <w:r>
+              <w:rPr>
+                <w:noProof/>
+                <w:webHidden/>
+              </w:rPr>
+              <w:fldChar w:fldCharType="separate"/>
+            </w:r>
+            <w:r>
+              <w:rPr>
+                <w:noProof/>
+                <w:webHidden/>
+              </w:rPr>
+              <w:t>10</w:t>
+            </w:r>
+            <w:r>
+              <w:rPr>
+                <w:noProof/>
+                <w:webHidden/>
+              </w:rPr>
+              <w:fldChar w:fldCharType="end"/>
+            </w:r>
+          </w:hyperlink>
+        </w:p>
+        <w:p>
+          <w:pPr>
+            <w:pStyle w:val="Verzeichnis3"/>
+            <w:tabs>
+              <w:tab w:val="right" w:leader="dot" w:pos="9062"/>
+            </w:tabs>
+            <w:rPr>
+              <w:rFonts w:eastAsiaTheme="minorEastAsia"/>
+              <w:noProof/>
+              <w:lang w:val="en-GB" w:eastAsia="en-GB"/>
+            </w:rPr>
+          </w:pPr>
+          <w:hyperlink w:anchor="_Toc102045608" w:history="1">
+            <w:r>
+              <w:rPr>
+                <w:rStyle w:val="Hyperlink"/>
+                <w:noProof/>
+              </w:rPr>
+              <w:t>7.1.2. Testszenario «Verbindungen»</w:t>
+            </w:r>
+            <w:r>
+              <w:rPr>
+                <w:noProof/>
+                <w:webHidden/>
+              </w:rPr>
+              <w:tab/>
+            </w:r>
+            <w:r>
+              <w:rPr>
+                <w:noProof/>
+                <w:webHidden/>
+              </w:rPr>
+              <w:fldChar w:fldCharType="begin"/>
+            </w:r>
+            <w:r>
+              <w:rPr>
+                <w:noProof/>
+                <w:webHidden/>
+              </w:rPr>
+              <w:instrText xml:space="preserve"> PAGEREF _Toc102045608 \h </w:instrText>
+            </w:r>
+            <w:r>
+              <w:rPr>
+                <w:noProof/>
+                <w:webHidden/>
+              </w:rPr>
+            </w:r>
+            <w:r>
+              <w:rPr>
+                <w:noProof/>
+                <w:webHidden/>
+              </w:rPr>
+              <w:fldChar w:fldCharType="separate"/>
+            </w:r>
+            <w:r>
+              <w:rPr>
+                <w:noProof/>
+                <w:webHidden/>
+              </w:rPr>
+              <w:t>10</w:t>
+            </w:r>
+            <w:r>
+              <w:rPr>
+                <w:noProof/>
+                <w:webHidden/>
+              </w:rPr>
+              <w:fldChar w:fldCharType="end"/>
+            </w:r>
+          </w:hyperlink>
+        </w:p>
+        <w:p>
+          <w:pPr>
+            <w:pStyle w:val="Verzeichnis3"/>
+            <w:tabs>
+              <w:tab w:val="right" w:leader="dot" w:pos="9062"/>
+            </w:tabs>
+            <w:rPr>
+              <w:rFonts w:eastAsiaTheme="minorEastAsia"/>
+              <w:noProof/>
+              <w:lang w:val="en-GB" w:eastAsia="en-GB"/>
+            </w:rPr>
+          </w:pPr>
+          <w:hyperlink w:anchor="_Toc102045609" w:history="1">
+            <w:r>
+              <w:rPr>
+                <w:rStyle w:val="Hyperlink"/>
+                <w:noProof/>
+              </w:rPr>
+              <w:t>7.1.3. Testszenario «Abfahrtstafel»</w:t>
+            </w:r>
+            <w:r>
+              <w:rPr>
+                <w:noProof/>
+                <w:webHidden/>
+              </w:rPr>
+              <w:tab/>
+            </w:r>
+            <w:r>
+              <w:rPr>
+                <w:noProof/>
+                <w:webHidden/>
+              </w:rPr>
+              <w:fldChar w:fldCharType="begin"/>
+            </w:r>
+            <w:r>
+              <w:rPr>
+                <w:noProof/>
+                <w:webHidden/>
+              </w:rPr>
+              <w:instrText xml:space="preserve"> PAGEREF _Toc102045609 \h </w:instrText>
             </w:r>
             <w:r>
               <w:rPr>
@@ -905,7 +1085,7 @@
               <w:lang w:val="en-GB" w:eastAsia="en-GB"/>
             </w:rPr>
           </w:pPr>
-          <w:hyperlink w:anchor="_Toc102031075" w:history="1">
+          <w:hyperlink w:anchor="_Toc102045610" w:history="1">
             <w:r>
               <w:rPr>
                 <w:rStyle w:val="Hyperlink"/>
@@ -932,7 +1112,217 @@
                 <w:noProof/>
                 <w:webHidden/>
               </w:rPr>
-              <w:instrText xml:space="preserve"> PAGEREF _Toc102031075 \h </w:instrText>
+              <w:instrText xml:space="preserve"> PAGEREF _Toc102045610 \h </w:instrText>
+            </w:r>
+            <w:r>
+              <w:rPr>
+                <w:noProof/>
+                <w:webHidden/>
+              </w:rPr>
+            </w:r>
+            <w:r>
+              <w:rPr>
+                <w:noProof/>
+                <w:webHidden/>
+              </w:rPr>
+              <w:fldChar w:fldCharType="separate"/>
+            </w:r>
+            <w:r>
+              <w:rPr>
+                <w:noProof/>
+                <w:webHidden/>
+              </w:rPr>
+              <w:t>11</w:t>
+            </w:r>
+            <w:r>
+              <w:rPr>
+                <w:noProof/>
+                <w:webHidden/>
+              </w:rPr>
+              <w:fldChar w:fldCharType="end"/>
+            </w:r>
+          </w:hyperlink>
+        </w:p>
+        <w:p>
+          <w:pPr>
+            <w:pStyle w:val="Verzeichnis3"/>
+            <w:tabs>
+              <w:tab w:val="right" w:leader="dot" w:pos="9062"/>
+            </w:tabs>
+            <w:rPr>
+              <w:rFonts w:eastAsiaTheme="minorEastAsia"/>
+              <w:noProof/>
+              <w:lang w:val="en-GB" w:eastAsia="en-GB"/>
+            </w:rPr>
+          </w:pPr>
+          <w:hyperlink w:anchor="_Toc102045611" w:history="1">
+            <w:r>
+              <w:rPr>
+                <w:rStyle w:val="Hyperlink"/>
+                <w:noProof/>
+              </w:rPr>
+              <w:t>7.2.1 Protokoll 1 zu Testfall 1 am 28.04.2022 10:00</w:t>
+            </w:r>
+            <w:r>
+              <w:rPr>
+                <w:noProof/>
+                <w:webHidden/>
+              </w:rPr>
+              <w:tab/>
+            </w:r>
+            <w:r>
+              <w:rPr>
+                <w:noProof/>
+                <w:webHidden/>
+              </w:rPr>
+              <w:fldChar w:fldCharType="begin"/>
+            </w:r>
+            <w:r>
+              <w:rPr>
+                <w:noProof/>
+                <w:webHidden/>
+              </w:rPr>
+              <w:instrText xml:space="preserve"> PAGEREF _Toc102045611 \h </w:instrText>
+            </w:r>
+            <w:r>
+              <w:rPr>
+                <w:noProof/>
+                <w:webHidden/>
+              </w:rPr>
+            </w:r>
+            <w:r>
+              <w:rPr>
+                <w:noProof/>
+                <w:webHidden/>
+              </w:rPr>
+              <w:fldChar w:fldCharType="separate"/>
+            </w:r>
+            <w:r>
+              <w:rPr>
+                <w:noProof/>
+                <w:webHidden/>
+              </w:rPr>
+              <w:t>11</w:t>
+            </w:r>
+            <w:r>
+              <w:rPr>
+                <w:noProof/>
+                <w:webHidden/>
+              </w:rPr>
+              <w:fldChar w:fldCharType="end"/>
+            </w:r>
+          </w:hyperlink>
+        </w:p>
+        <w:p>
+          <w:pPr>
+            <w:pStyle w:val="Verzeichnis3"/>
+            <w:tabs>
+              <w:tab w:val="right" w:leader="dot" w:pos="9062"/>
+            </w:tabs>
+            <w:rPr>
+              <w:rFonts w:eastAsiaTheme="minorEastAsia"/>
+              <w:noProof/>
+              <w:lang w:val="en-GB" w:eastAsia="en-GB"/>
+            </w:rPr>
+          </w:pPr>
+          <w:hyperlink w:anchor="_Toc102045612" w:history="1">
+            <w:r>
+              <w:rPr>
+                <w:rStyle w:val="Hyperlink"/>
+                <w:noProof/>
+              </w:rPr>
+              <w:t>7.2.2. Protokoll 2 zu Testfall 2 am 28.04.2022 13:30</w:t>
+            </w:r>
+            <w:r>
+              <w:rPr>
+                <w:noProof/>
+                <w:webHidden/>
+              </w:rPr>
+              <w:tab/>
+            </w:r>
+            <w:r>
+              <w:rPr>
+                <w:noProof/>
+                <w:webHidden/>
+              </w:rPr>
+              <w:fldChar w:fldCharType="begin"/>
+            </w:r>
+            <w:r>
+              <w:rPr>
+                <w:noProof/>
+                <w:webHidden/>
+              </w:rPr>
+              <w:instrText xml:space="preserve"> PAGEREF _Toc102045612 \h </w:instrText>
+            </w:r>
+            <w:r>
+              <w:rPr>
+                <w:noProof/>
+                <w:webHidden/>
+              </w:rPr>
+            </w:r>
+            <w:r>
+              <w:rPr>
+                <w:noProof/>
+                <w:webHidden/>
+              </w:rPr>
+              <w:fldChar w:fldCharType="separate"/>
+            </w:r>
+            <w:r>
+              <w:rPr>
+                <w:noProof/>
+                <w:webHidden/>
+              </w:rPr>
+              <w:t>11</w:t>
+            </w:r>
+            <w:r>
+              <w:rPr>
+                <w:noProof/>
+                <w:webHidden/>
+              </w:rPr>
+              <w:fldChar w:fldCharType="end"/>
+            </w:r>
+          </w:hyperlink>
+        </w:p>
+        <w:p>
+          <w:pPr>
+            <w:pStyle w:val="Verzeichnis3"/>
+            <w:tabs>
+              <w:tab w:val="right" w:leader="dot" w:pos="9062"/>
+            </w:tabs>
+            <w:rPr>
+              <w:rFonts w:eastAsiaTheme="minorEastAsia"/>
+              <w:noProof/>
+              <w:lang w:val="en-GB" w:eastAsia="en-GB"/>
+            </w:rPr>
+          </w:pPr>
+          <w:hyperlink w:anchor="_Toc102045613" w:history="1">
+            <w:r>
+              <w:rPr>
+                <w:rStyle w:val="Hyperlink"/>
+                <w:noProof/>
+              </w:rPr>
+              <w:t>7.2.3. Protokoll 3 zu Testfall 3 am 28.04.2022 13:40</w:t>
+            </w:r>
+            <w:r>
+              <w:rPr>
+                <w:noProof/>
+                <w:webHidden/>
+              </w:rPr>
+              <w:tab/>
+            </w:r>
+            <w:r>
+              <w:rPr>
+                <w:noProof/>
+                <w:webHidden/>
+              </w:rPr>
+              <w:fldChar w:fldCharType="begin"/>
+            </w:r>
+            <w:r>
+              <w:rPr>
+                <w:noProof/>
+                <w:webHidden/>
+              </w:rPr>
+              <w:instrText xml:space="preserve"> PAGEREF _Toc102045613 \h </w:instrText>
             </w:r>
             <w:r>
               <w:rPr>
@@ -975,7 +1365,7 @@
               <w:lang w:val="en-GB" w:eastAsia="en-GB"/>
             </w:rPr>
           </w:pPr>
-          <w:hyperlink w:anchor="_Toc102031076" w:history="1">
+          <w:hyperlink w:anchor="_Toc102045614" w:history="1">
             <w:r>
               <w:rPr>
                 <w:rStyle w:val="Hyperlink"/>
@@ -1002,7 +1392,7 @@
                 <w:noProof/>
                 <w:webHidden/>
               </w:rPr>
-              <w:instrText xml:space="preserve"> PAGEREF _Toc102031076 \h </w:instrText>
+              <w:instrText xml:space="preserve"> PAGEREF _Toc102045614 \h </w:instrText>
             </w:r>
             <w:r>
               <w:rPr>
@@ -1045,7 +1435,7 @@
               <w:lang w:val="en-GB" w:eastAsia="en-GB"/>
             </w:rPr>
           </w:pPr>
-          <w:hyperlink w:anchor="_Toc102031077" w:history="1">
+          <w:hyperlink w:anchor="_Toc102045615" w:history="1">
             <w:r>
               <w:rPr>
                 <w:rStyle w:val="Hyperlink"/>
@@ -1072,7 +1462,7 @@
                 <w:noProof/>
                 <w:webHidden/>
               </w:rPr>
-              <w:instrText xml:space="preserve"> PAGEREF _Toc102031077 \h </w:instrText>
+              <w:instrText xml:space="preserve"> PAGEREF _Toc102045615 \h </w:instrText>
             </w:r>
             <w:r>
               <w:rPr>
@@ -1162,7 +1552,7 @@
       <w:pPr>
         <w:pStyle w:val="berschrift1"/>
       </w:pPr>
-      <w:bookmarkStart w:id="0" w:name="_Toc102031067"/>
+      <w:bookmarkStart w:id="0" w:name="_Toc102045600"/>
       <w:r>
         <w:lastRenderedPageBreak/>
         <w:t>1. Einleitung</w:t>
@@ -1171,6 +1561,27 @@
     </w:p>
     <w:p>
       <w:r>
+        <w:t xml:space="preserve">Die Aufgabe ist ein Programm </w:t>
+      </w:r>
+      <w:r>
+        <w:t xml:space="preserve">zu erstellen, welches ÖV Stationen suchen kann und Verbindungen anzeigt. Zusätzlich soll noch eine </w:t>
+      </w:r>
+      <w:r>
+        <w:t xml:space="preserve">Abfahrtstafel geben, die alle Endstationen </w:t>
+      </w:r>
+      <w:r>
+        <w:t>anzeigt,</w:t>
+      </w:r>
+      <w:r>
+        <w:t xml:space="preserve"> die von dieser </w:t>
+      </w:r>
+      <w:r>
+        <w:t xml:space="preserve">Station ausgehen. </w:t>
+      </w:r>
+      <w:r>
+        <w:t xml:space="preserve"> </w:t>
+      </w:r>
+      <w:r>
         <w:br w:type="page"/>
       </w:r>
     </w:p>
@@ -1178,7 +1589,7 @@
       <w:pPr>
         <w:pStyle w:val="berschrift1"/>
       </w:pPr>
-      <w:bookmarkStart w:id="1" w:name="_Toc102031068"/>
+      <w:bookmarkStart w:id="1" w:name="_Toc102045601"/>
       <w:r>
         <w:lastRenderedPageBreak/>
         <w:t>2. Zweck des Dokuments</w:t>
@@ -1187,7 +1598,13 @@
     </w:p>
     <w:p>
       <w:r>
-        <w:t>Die Funktion des Programms erklären</w:t>
+        <w:t xml:space="preserve">Diese Dokumentation soll einen Überblick geben, wie </w:t>
+      </w:r>
+      <w:r>
+        <w:t>es mir bei dem Projekt ergangen ist, wie mein Programm funktioniert</w:t>
+      </w:r>
+      <w:r>
+        <w:t xml:space="preserve"> sowie alle nötigen Informationen näherbringen. </w:t>
       </w:r>
     </w:p>
     <w:p>
@@ -1199,7 +1616,7 @@
       <w:pPr>
         <w:pStyle w:val="berschrift1"/>
       </w:pPr>
-      <w:bookmarkStart w:id="2" w:name="_Toc102031069"/>
+      <w:bookmarkStart w:id="2" w:name="_Toc102045602"/>
       <w:r>
         <w:lastRenderedPageBreak/>
         <w:t>3. Teilweise umgesetzter Code</w:t>
@@ -1223,7 +1640,7 @@
       <w:pPr>
         <w:pStyle w:val="berschrift1"/>
       </w:pPr>
-      <w:bookmarkStart w:id="3" w:name="_Toc102031070"/>
+      <w:bookmarkStart w:id="3" w:name="_Toc102045603"/>
       <w:r>
         <w:lastRenderedPageBreak/>
         <w:t>4. Mockups</w:t>
@@ -1232,6 +1649,9 @@
     </w:p>
     <w:p>
       <w:r>
+        <w:rPr>
+          <w:noProof/>
+        </w:rPr>
         <w:drawing>
           <wp:inline distT="0" distB="0" distL="0" distR="0" wp14:anchorId="0FDDDB6B" wp14:editId="6279C35A">
             <wp:extent cx="5760720" cy="3820795"/>
@@ -1278,7 +1698,7 @@
       <w:pPr>
         <w:pStyle w:val="berschrift1"/>
       </w:pPr>
-      <w:bookmarkStart w:id="4" w:name="_Toc102031071"/>
+      <w:bookmarkStart w:id="4" w:name="_Toc102045604"/>
       <w:r>
         <w:lastRenderedPageBreak/>
         <w:t>5. User</w:t>
@@ -1554,16 +1974,8 @@
         <w:rPr>
           <w:b/>
         </w:rPr>
-        <w:t>4. Auto-</w:t>
-      </w:r>
-      <w:proofErr w:type="spellStart"/>
-      <w:r>
-        <w:rPr>
-          <w:b/>
-        </w:rPr>
-        <w:t>Complete</w:t>
-      </w:r>
-      <w:proofErr w:type="spellEnd"/>
+        <w:t>4. Auto-Complete</w:t>
+      </w:r>
     </w:p>
     <w:p>
       <w:pPr>
@@ -1679,276 +2091,13 @@
           <w:b/>
         </w:rPr>
         <w:lastRenderedPageBreak/>
-        <w:t xml:space="preserve">5. Zukünftige Verbindungen </w:t>
-      </w:r>
-    </w:p>
-    <w:p>
-      <w:pPr>
-        <w:spacing w:after="40"/>
-      </w:pPr>
-      <w:r>
-        <w:t xml:space="preserve">Als Mitarbeiter möchte ich, dass Verbindungen entsprechend meiner Zeitangabe angezeigt werden können, um allfällig Stundenverschiebungen vorausplanen zu können. </w:t>
-      </w:r>
-    </w:p>
-    <w:p>
-      <w:pPr>
-        <w:spacing w:after="40"/>
-      </w:pPr>
-      <w:r>
-        <w:t xml:space="preserve">Abnahmekriterien </w:t>
-      </w:r>
-    </w:p>
-    <w:p>
-      <w:pPr>
-        <w:pStyle w:val="Listenabsatz"/>
-        <w:numPr>
-          <w:ilvl w:val="0"/>
-          <w:numId w:val="5"/>
-        </w:numPr>
-        <w:spacing w:after="40"/>
-      </w:pPr>
-      <w:r>
-        <w:t>User kann Zeit und Datum eingeben</w:t>
-      </w:r>
-    </w:p>
-    <w:p>
-      <w:pPr>
-        <w:pStyle w:val="Listenabsatz"/>
-        <w:numPr>
-          <w:ilvl w:val="0"/>
-          <w:numId w:val="5"/>
-        </w:numPr>
-        <w:spacing w:after="40"/>
-      </w:pPr>
-      <w:r>
-        <w:t>Es werden Verbindungen im Zeitbereich angezeigt</w:t>
-      </w:r>
-    </w:p>
-    <w:p>
-      <w:pPr>
-        <w:spacing w:after="40"/>
-      </w:pPr>
-    </w:p>
-    <w:p>
-      <w:pPr>
-        <w:spacing w:after="40"/>
-        <w:rPr>
-          <w:u w:val="single"/>
-        </w:rPr>
-      </w:pPr>
-      <w:r>
-        <w:rPr>
-          <w:u w:val="single"/>
-        </w:rPr>
-        <w:t>Priorität 2</w:t>
-      </w:r>
-    </w:p>
-    <w:p>
-      <w:pPr>
-        <w:spacing w:after="40"/>
-        <w:rPr>
-          <w:u w:val="single"/>
-        </w:rPr>
-      </w:pPr>
-    </w:p>
-    <w:p>
-      <w:pPr>
-        <w:spacing w:after="40"/>
-        <w:rPr>
-          <w:u w:val="single"/>
-        </w:rPr>
-      </w:pPr>
-    </w:p>
-    <w:p>
-      <w:pPr>
-        <w:spacing w:after="40"/>
+        <w:t>5</w:t>
+      </w:r>
+      <w:r>
         <w:rPr>
           <w:b/>
         </w:rPr>
-      </w:pPr>
-      <w:r>
-        <w:rPr>
-          <w:b/>
-        </w:rPr>
-        <w:t>6. Standortsuche</w:t>
-      </w:r>
-    </w:p>
-    <w:p>
-      <w:pPr>
-        <w:spacing w:after="40"/>
-      </w:pPr>
-      <w:r>
-        <w:t xml:space="preserve">Als Mitarbeiter möchte ich auf der Karte einsehen können, wo sich die gewählte Station befindet, um meine Ausstiegspunkt zu kennen. </w:t>
-      </w:r>
-    </w:p>
-    <w:p>
-      <w:pPr>
-        <w:spacing w:after="40"/>
-      </w:pPr>
-      <w:r>
-        <w:t xml:space="preserve">Abnahmekriterien </w:t>
-      </w:r>
-    </w:p>
-    <w:p>
-      <w:pPr>
-        <w:pStyle w:val="Listenabsatz"/>
-        <w:numPr>
-          <w:ilvl w:val="0"/>
-          <w:numId w:val="6"/>
-        </w:numPr>
-        <w:spacing w:after="40"/>
-      </w:pPr>
-      <w:r>
-        <w:t>Kartenansicht</w:t>
-      </w:r>
-    </w:p>
-    <w:p>
-      <w:pPr>
-        <w:pStyle w:val="Listenabsatz"/>
-        <w:numPr>
-          <w:ilvl w:val="0"/>
-          <w:numId w:val="6"/>
-        </w:numPr>
-        <w:spacing w:after="40"/>
-      </w:pPr>
-      <w:r>
-        <w:t xml:space="preserve">Automatische Kartennavigation </w:t>
-      </w:r>
-    </w:p>
-    <w:p>
-      <w:pPr>
-        <w:pStyle w:val="Listenabsatz"/>
-        <w:numPr>
-          <w:ilvl w:val="0"/>
-          <w:numId w:val="6"/>
-        </w:numPr>
-        <w:spacing w:after="40"/>
-      </w:pPr>
-      <w:r>
-        <w:t>Google Maps ?</w:t>
-      </w:r>
-    </w:p>
-    <w:p>
-      <w:pPr>
-        <w:spacing w:after="40"/>
-        <w:rPr>
-          <w:u w:val="single"/>
-        </w:rPr>
-      </w:pPr>
-      <w:r>
-        <w:rPr>
-          <w:u w:val="single"/>
-        </w:rPr>
-        <w:t>Priorität 3</w:t>
-      </w:r>
-    </w:p>
-    <w:p>
-      <w:pPr>
-        <w:spacing w:after="40"/>
-      </w:pPr>
-    </w:p>
-    <w:p>
-      <w:pPr>
-        <w:spacing w:after="40"/>
-      </w:pPr>
-    </w:p>
-    <w:p>
-      <w:pPr>
-        <w:spacing w:after="40"/>
-        <w:rPr>
-          <w:b/>
-        </w:rPr>
-      </w:pPr>
-      <w:r>
-        <w:rPr>
-          <w:b/>
-        </w:rPr>
-        <w:t xml:space="preserve">7. GPS-Stationssuche </w:t>
-      </w:r>
-    </w:p>
-    <w:p>
-      <w:pPr>
-        <w:spacing w:after="40"/>
-      </w:pPr>
-      <w:r>
-        <w:t>Als Mitarbeiter möchte ich Stationen in meiner Nähe anzeigen lassen können, um mögliche Abfahrtsstellen nachschauen zu können.</w:t>
-      </w:r>
-    </w:p>
-    <w:p>
-      <w:pPr>
-        <w:spacing w:after="40"/>
-      </w:pPr>
-      <w:r>
-        <w:t>Abnahmekriterien</w:t>
-      </w:r>
-    </w:p>
-    <w:p>
-      <w:pPr>
-        <w:pStyle w:val="Listenabsatz"/>
-        <w:numPr>
-          <w:ilvl w:val="0"/>
-          <w:numId w:val="7"/>
-        </w:numPr>
-        <w:spacing w:after="40"/>
-      </w:pPr>
-      <w:r>
-        <w:t>Kartenansicht</w:t>
-      </w:r>
-    </w:p>
-    <w:p>
-      <w:pPr>
-        <w:pStyle w:val="Listenabsatz"/>
-        <w:numPr>
-          <w:ilvl w:val="0"/>
-          <w:numId w:val="7"/>
-        </w:numPr>
-        <w:spacing w:after="40"/>
-      </w:pPr>
-      <w:r>
-        <w:t>Stationen in der Nähe anzeigen auf Karte und in den Vorschlägen</w:t>
-      </w:r>
-    </w:p>
-    <w:p>
-      <w:pPr>
-        <w:spacing w:after="40"/>
-      </w:pPr>
-    </w:p>
-    <w:p>
-      <w:pPr>
-        <w:spacing w:after="40"/>
-        <w:rPr>
-          <w:u w:val="single"/>
-        </w:rPr>
-      </w:pPr>
-      <w:r>
-        <w:rPr>
-          <w:u w:val="single"/>
-        </w:rPr>
-        <w:t>Priorität 3</w:t>
-      </w:r>
-    </w:p>
-    <w:p>
-      <w:pPr>
-        <w:spacing w:after="40"/>
-      </w:pPr>
-    </w:p>
-    <w:p>
-      <w:pPr>
-        <w:spacing w:after="40"/>
-      </w:pPr>
-    </w:p>
-    <w:p>
-      <w:pPr>
-        <w:spacing w:after="40"/>
-        <w:rPr>
-          <w:b/>
-        </w:rPr>
-      </w:pPr>
-      <w:r>
-        <w:rPr>
-          <w:b/>
-        </w:rPr>
-        <w:t>8. Umsteigen</w:t>
+        <w:t>. Umsteigen</w:t>
       </w:r>
     </w:p>
     <w:p>
@@ -2003,8 +2152,311 @@
         <w:rPr>
           <w:u w:val="single"/>
         </w:rPr>
-        <w:t>4</w:t>
-      </w:r>
+        <w:t>2</w:t>
+      </w:r>
+    </w:p>
+    <w:p>
+      <w:pPr>
+        <w:spacing w:after="40"/>
+        <w:rPr>
+          <w:u w:val="single"/>
+        </w:rPr>
+      </w:pPr>
+    </w:p>
+    <w:p>
+      <w:pPr>
+        <w:spacing w:after="40"/>
+        <w:rPr>
+          <w:u w:val="single"/>
+        </w:rPr>
+      </w:pPr>
+    </w:p>
+    <w:p>
+      <w:pPr>
+        <w:spacing w:after="40"/>
+        <w:rPr>
+          <w:b/>
+        </w:rPr>
+      </w:pPr>
+      <w:r>
+        <w:rPr>
+          <w:b/>
+        </w:rPr>
+        <w:t>6</w:t>
+      </w:r>
+      <w:r>
+        <w:rPr>
+          <w:b/>
+        </w:rPr>
+        <w:t xml:space="preserve">. Zukünftige Verbindungen </w:t>
+      </w:r>
+    </w:p>
+    <w:p>
+      <w:pPr>
+        <w:spacing w:after="40"/>
+      </w:pPr>
+      <w:r>
+        <w:t xml:space="preserve">Als Mitarbeiter möchte ich, dass Verbindungen entsprechend meiner Zeitangabe angezeigt werden können, um allfällig Stundenverschiebungen vorausplanen zu können. </w:t>
+      </w:r>
+    </w:p>
+    <w:p>
+      <w:pPr>
+        <w:spacing w:after="40"/>
+      </w:pPr>
+      <w:r>
+        <w:t xml:space="preserve">Abnahmekriterien </w:t>
+      </w:r>
+    </w:p>
+    <w:p>
+      <w:pPr>
+        <w:pStyle w:val="Listenabsatz"/>
+        <w:numPr>
+          <w:ilvl w:val="0"/>
+          <w:numId w:val="5"/>
+        </w:numPr>
+        <w:spacing w:after="40"/>
+      </w:pPr>
+      <w:r>
+        <w:t>User kann Zeit und Datum eingeben</w:t>
+      </w:r>
+    </w:p>
+    <w:p>
+      <w:pPr>
+        <w:pStyle w:val="Listenabsatz"/>
+        <w:numPr>
+          <w:ilvl w:val="0"/>
+          <w:numId w:val="5"/>
+        </w:numPr>
+        <w:spacing w:after="40"/>
+      </w:pPr>
+      <w:r>
+        <w:t>Es werden Verbindungen im Zeitbereich angezeigt</w:t>
+      </w:r>
+    </w:p>
+    <w:p>
+      <w:pPr>
+        <w:spacing w:after="40"/>
+      </w:pPr>
+    </w:p>
+    <w:p>
+      <w:pPr>
+        <w:spacing w:after="40"/>
+        <w:rPr>
+          <w:u w:val="single"/>
+        </w:rPr>
+      </w:pPr>
+      <w:r>
+        <w:rPr>
+          <w:u w:val="single"/>
+        </w:rPr>
+        <w:t>Priorität 2</w:t>
+      </w:r>
+    </w:p>
+    <w:p>
+      <w:pPr>
+        <w:spacing w:after="40"/>
+        <w:rPr>
+          <w:u w:val="single"/>
+        </w:rPr>
+      </w:pPr>
+    </w:p>
+    <w:p>
+      <w:pPr>
+        <w:spacing w:after="40"/>
+        <w:rPr>
+          <w:u w:val="single"/>
+        </w:rPr>
+      </w:pPr>
+    </w:p>
+    <w:p>
+      <w:pPr>
+        <w:spacing w:after="40"/>
+        <w:rPr>
+          <w:b/>
+        </w:rPr>
+      </w:pPr>
+      <w:r>
+        <w:rPr>
+          <w:b/>
+        </w:rPr>
+        <w:t>7</w:t>
+      </w:r>
+      <w:r>
+        <w:rPr>
+          <w:b/>
+        </w:rPr>
+        <w:t>. Standortsuche</w:t>
+      </w:r>
+    </w:p>
+    <w:p>
+      <w:pPr>
+        <w:spacing w:after="40"/>
+      </w:pPr>
+      <w:r>
+        <w:t xml:space="preserve">Als Mitarbeiter möchte ich auf der Karte einsehen können, wo sich die gewählte Station befindet, um meine Ausstiegspunkt zu kennen. </w:t>
+      </w:r>
+    </w:p>
+    <w:p>
+      <w:pPr>
+        <w:spacing w:after="40"/>
+      </w:pPr>
+      <w:r>
+        <w:t xml:space="preserve">Abnahmekriterien </w:t>
+      </w:r>
+    </w:p>
+    <w:p>
+      <w:pPr>
+        <w:pStyle w:val="Listenabsatz"/>
+        <w:numPr>
+          <w:ilvl w:val="0"/>
+          <w:numId w:val="6"/>
+        </w:numPr>
+        <w:spacing w:after="40"/>
+      </w:pPr>
+      <w:r>
+        <w:t>Kartenansicht</w:t>
+      </w:r>
+    </w:p>
+    <w:p>
+      <w:pPr>
+        <w:pStyle w:val="Listenabsatz"/>
+        <w:numPr>
+          <w:ilvl w:val="0"/>
+          <w:numId w:val="6"/>
+        </w:numPr>
+        <w:spacing w:after="40"/>
+      </w:pPr>
+      <w:r>
+        <w:t xml:space="preserve">Automatische Kartennavigation </w:t>
+      </w:r>
+    </w:p>
+    <w:p>
+      <w:pPr>
+        <w:pStyle w:val="Listenabsatz"/>
+        <w:numPr>
+          <w:ilvl w:val="0"/>
+          <w:numId w:val="6"/>
+        </w:numPr>
+        <w:spacing w:after="40"/>
+      </w:pPr>
+      <w:r>
+        <w:t>Google Maps ?</w:t>
+      </w:r>
+    </w:p>
+    <w:p>
+      <w:pPr>
+        <w:spacing w:after="40"/>
+        <w:rPr>
+          <w:u w:val="single"/>
+        </w:rPr>
+      </w:pPr>
+      <w:r>
+        <w:rPr>
+          <w:u w:val="single"/>
+        </w:rPr>
+        <w:t>Priorität 3</w:t>
+      </w:r>
+    </w:p>
+    <w:p>
+      <w:pPr>
+        <w:spacing w:after="40"/>
+      </w:pPr>
+    </w:p>
+    <w:p>
+      <w:pPr>
+        <w:spacing w:after="40"/>
+      </w:pPr>
+    </w:p>
+    <w:p>
+      <w:pPr>
+        <w:spacing w:after="40"/>
+        <w:rPr>
+          <w:b/>
+        </w:rPr>
+      </w:pPr>
+      <w:r>
+        <w:rPr>
+          <w:b/>
+        </w:rPr>
+        <w:t>8</w:t>
+      </w:r>
+      <w:r>
+        <w:rPr>
+          <w:b/>
+        </w:rPr>
+        <w:t xml:space="preserve">. GPS-Stationssuche </w:t>
+      </w:r>
+    </w:p>
+    <w:p>
+      <w:pPr>
+        <w:spacing w:after="40"/>
+      </w:pPr>
+      <w:r>
+        <w:t>Als Mitarbeiter möchte ich Stationen in meiner Nähe anzeigen lassen können, um mögliche Abfahrtsstellen nachschauen zu können.</w:t>
+      </w:r>
+    </w:p>
+    <w:p>
+      <w:pPr>
+        <w:spacing w:after="40"/>
+      </w:pPr>
+      <w:r>
+        <w:t>Abnahmekriterien</w:t>
+      </w:r>
+    </w:p>
+    <w:p>
+      <w:pPr>
+        <w:pStyle w:val="Listenabsatz"/>
+        <w:numPr>
+          <w:ilvl w:val="0"/>
+          <w:numId w:val="7"/>
+        </w:numPr>
+        <w:spacing w:after="40"/>
+      </w:pPr>
+      <w:r>
+        <w:t>Kartenansicht</w:t>
+      </w:r>
+    </w:p>
+    <w:p>
+      <w:pPr>
+        <w:pStyle w:val="Listenabsatz"/>
+        <w:numPr>
+          <w:ilvl w:val="0"/>
+          <w:numId w:val="7"/>
+        </w:numPr>
+        <w:spacing w:after="40"/>
+      </w:pPr>
+      <w:r>
+        <w:t>Stationen in der Nähe anzeigen auf Karte und in den Vorschlägen</w:t>
+      </w:r>
+    </w:p>
+    <w:p>
+      <w:pPr>
+        <w:spacing w:after="40"/>
+      </w:pPr>
+    </w:p>
+    <w:p>
+      <w:pPr>
+        <w:spacing w:after="40"/>
+        <w:rPr>
+          <w:u w:val="single"/>
+        </w:rPr>
+      </w:pPr>
+      <w:r>
+        <w:rPr>
+          <w:u w:val="single"/>
+        </w:rPr>
+        <w:t>Priorität 3</w:t>
+      </w:r>
+    </w:p>
+    <w:p>
+      <w:pPr>
+        <w:spacing w:after="40"/>
+      </w:pPr>
+    </w:p>
+    <w:p>
+      <w:pPr>
+        <w:spacing w:after="40"/>
+      </w:pPr>
     </w:p>
     <w:p>
       <w:pPr>
@@ -2023,15 +2475,10 @@
     </w:p>
     <w:p/>
     <w:p>
-      <w:r>
-        <w:br w:type="page"/>
-      </w:r>
-    </w:p>
-    <w:p>
       <w:pPr>
         <w:pStyle w:val="berschrift1"/>
       </w:pPr>
-      <w:bookmarkStart w:id="5" w:name="_Toc102031072"/>
+      <w:bookmarkStart w:id="5" w:name="_Toc102045605"/>
       <w:r>
         <w:lastRenderedPageBreak/>
         <w:t>6. Aktivitätsdiagramm</w:t>
@@ -2043,7 +2490,44 @@
     </w:p>
     <w:p>
       <w:r>
-        <w:t>Diagramm</w:t>
+        <w:rPr>
+          <w:noProof/>
+        </w:rPr>
+        <w:drawing>
+          <wp:inline distT="0" distB="0" distL="0" distR="0" wp14:anchorId="0422A313" wp14:editId="469FDE49">
+            <wp:extent cx="5760720" cy="2094230"/>
+            <wp:effectExtent l="0" t="0" r="0" b="1270"/>
+            <wp:docPr id="2" name="Grafik 2"/>
+            <wp:cNvGraphicFramePr>
+              <a:graphicFrameLocks xmlns:a="http://schemas.openxmlformats.org/drawingml/2006/main" noChangeAspect="1"/>
+            </wp:cNvGraphicFramePr>
+            <a:graphic xmlns:a="http://schemas.openxmlformats.org/drawingml/2006/main">
+              <a:graphicData uri="http://schemas.openxmlformats.org/drawingml/2006/picture">
+                <pic:pic xmlns:pic="http://schemas.openxmlformats.org/drawingml/2006/picture">
+                  <pic:nvPicPr>
+                    <pic:cNvPr id="1" name=""/>
+                    <pic:cNvPicPr/>
+                  </pic:nvPicPr>
+                  <pic:blipFill>
+                    <a:blip r:embed="rId6"/>
+                    <a:stretch>
+                      <a:fillRect/>
+                    </a:stretch>
+                  </pic:blipFill>
+                  <pic:spPr>
+                    <a:xfrm>
+                      <a:off x="0" y="0"/>
+                      <a:ext cx="5760720" cy="2094230"/>
+                    </a:xfrm>
+                    <a:prstGeom prst="rect">
+                      <a:avLst/>
+                    </a:prstGeom>
+                  </pic:spPr>
+                </pic:pic>
+              </a:graphicData>
+            </a:graphic>
+          </wp:inline>
+        </w:drawing>
       </w:r>
       <w:r>
         <w:br w:type="page"/>
@@ -2053,10 +2537,16 @@
       <w:pPr>
         <w:pStyle w:val="berschrift1"/>
       </w:pPr>
-      <w:bookmarkStart w:id="6" w:name="_Toc102031073"/>
+      <w:bookmarkStart w:id="6" w:name="_Toc102045606"/>
       <w:r>
         <w:lastRenderedPageBreak/>
-        <w:t>7 Testfälle</w:t>
+        <w:t>7</w:t>
+      </w:r>
+      <w:r>
+        <w:t>.</w:t>
+      </w:r>
+      <w:r>
+        <w:t xml:space="preserve"> Testfälle</w:t>
       </w:r>
       <w:bookmarkEnd w:id="6"/>
     </w:p>
@@ -2065,7 +2555,7 @@
       <w:pPr>
         <w:pStyle w:val="berschrift3"/>
       </w:pPr>
-      <w:bookmarkStart w:id="7" w:name="_Toc102031074"/>
+      <w:bookmarkStart w:id="7" w:name="_Toc102045607"/>
       <w:r>
         <w:t xml:space="preserve">7.1.1 </w:t>
       </w:r>
@@ -2076,7 +2566,13 @@
     </w:p>
     <w:p>
       <w:r>
-        <w:t xml:space="preserve">Vorbedingungen </w:t>
+        <w:t>Vorbedingungen</w:t>
+      </w:r>
+      <w:r>
+        <w:t>:</w:t>
+      </w:r>
+      <w:r>
+        <w:t xml:space="preserve"> </w:t>
       </w:r>
     </w:p>
     <w:p>
@@ -2086,6 +2582,556 @@
       <w:r>
         <w:t>am Laufen.</w:t>
       </w:r>
+    </w:p>
+    <w:tbl>
+      <w:tblPr>
+        <w:tblStyle w:val="Tabellenraster"/>
+        <w:tblW w:w="9209" w:type="dxa"/>
+        <w:tblLook w:val="04A0" w:firstRow="1" w:lastRow="0" w:firstColumn="1" w:lastColumn="0" w:noHBand="0" w:noVBand="1"/>
+      </w:tblPr>
+      <w:tblGrid>
+        <w:gridCol w:w="1129"/>
+        <w:gridCol w:w="4111"/>
+        <w:gridCol w:w="3969"/>
+      </w:tblGrid>
+      <w:tr>
+        <w:tc>
+          <w:tcPr>
+            <w:tcW w:w="1129" w:type="dxa"/>
+          </w:tcPr>
+          <w:p>
+            <w:r>
+              <w:t>Schritt</w:t>
+            </w:r>
+          </w:p>
+        </w:tc>
+        <w:tc>
+          <w:tcPr>
+            <w:tcW w:w="4111" w:type="dxa"/>
+          </w:tcPr>
+          <w:p>
+            <w:r>
+              <w:t>Aktivität</w:t>
+            </w:r>
+          </w:p>
+        </w:tc>
+        <w:tc>
+          <w:tcPr>
+            <w:tcW w:w="3969" w:type="dxa"/>
+          </w:tcPr>
+          <w:p>
+            <w:r>
+              <w:t>Erwartetes Resultat</w:t>
+            </w:r>
+          </w:p>
+        </w:tc>
+      </w:tr>
+      <w:tr>
+        <w:tc>
+          <w:tcPr>
+            <w:tcW w:w="1129" w:type="dxa"/>
+          </w:tcPr>
+          <w:p>
+            <w:r>
+              <w:t>1.</w:t>
+            </w:r>
+          </w:p>
+        </w:tc>
+        <w:tc>
+          <w:tcPr>
+            <w:tcW w:w="4111" w:type="dxa"/>
+          </w:tcPr>
+          <w:p>
+            <w:r>
+              <w:t xml:space="preserve">Gewünschte Station bei Startstation eingeben oder ein Teil davon und Search klicken </w:t>
+            </w:r>
+          </w:p>
+        </w:tc>
+        <w:tc>
+          <w:tcPr>
+            <w:tcW w:w="3969" w:type="dxa"/>
+          </w:tcPr>
+          <w:p>
+            <w:r>
+              <w:t xml:space="preserve">Es werden alle zugehörigen Ergebnisse aufgelistet </w:t>
+            </w:r>
+          </w:p>
+        </w:tc>
+      </w:tr>
+      <w:tr>
+        <w:tc>
+          <w:tcPr>
+            <w:tcW w:w="1129" w:type="dxa"/>
+          </w:tcPr>
+          <w:p>
+            <w:r>
+              <w:t>2.</w:t>
+            </w:r>
+          </w:p>
+        </w:tc>
+        <w:tc>
+          <w:tcPr>
+            <w:tcW w:w="4111" w:type="dxa"/>
+          </w:tcPr>
+          <w:p>
+            <w:r>
+              <w:t>Wiederholung d</w:t>
+            </w:r>
+            <w:r>
+              <w:t>es</w:t>
+            </w:r>
+            <w:r>
+              <w:t xml:space="preserve"> Prozesses</w:t>
+            </w:r>
+            <w:r>
+              <w:t xml:space="preserve"> von Schritt 1</w:t>
+            </w:r>
+            <w:r>
+              <w:t xml:space="preserve">, aber bei Endstation </w:t>
+            </w:r>
+          </w:p>
+        </w:tc>
+        <w:tc>
+          <w:tcPr>
+            <w:tcW w:w="3969" w:type="dxa"/>
+          </w:tcPr>
+          <w:p>
+            <w:r>
+              <w:t>Gleiches Resultat wie bei Schritt 1</w:t>
+            </w:r>
+          </w:p>
+        </w:tc>
+      </w:tr>
+      <w:tr>
+        <w:tc>
+          <w:tcPr>
+            <w:tcW w:w="1129" w:type="dxa"/>
+          </w:tcPr>
+          <w:p>
+            <w:r>
+              <w:t>3.</w:t>
+            </w:r>
+          </w:p>
+        </w:tc>
+        <w:tc>
+          <w:tcPr>
+            <w:tcW w:w="4111" w:type="dxa"/>
+          </w:tcPr>
+          <w:p>
+            <w:r>
+              <w:t>Combobox leer lassen</w:t>
+            </w:r>
+            <w:r>
+              <w:t xml:space="preserve"> und Search </w:t>
+            </w:r>
+            <w:r>
+              <w:t xml:space="preserve">Button </w:t>
+            </w:r>
+            <w:r>
+              <w:t>klicken</w:t>
+            </w:r>
+          </w:p>
+        </w:tc>
+        <w:tc>
+          <w:tcPr>
+            <w:tcW w:w="3969" w:type="dxa"/>
+          </w:tcPr>
+          <w:p>
+            <w:pPr>
+              <w:rPr>
+                <w:rFonts w:cstheme="minorHAnsi"/>
+                <w:color w:val="000000" w:themeColor="text1"/>
+              </w:rPr>
+            </w:pPr>
+            <w:r>
+              <w:t xml:space="preserve">Eine Messagebox mit der Nachricht: </w:t>
+            </w:r>
+            <w:r>
+              <w:rPr>
+                <w:rFonts w:ascii="Arial" w:hAnsi="Arial" w:cs="Arial"/>
+                <w:color w:val="000000" w:themeColor="text1"/>
+                <w:sz w:val="24"/>
+                <w:szCs w:val="24"/>
+              </w:rPr>
+              <w:t>«</w:t>
+            </w:r>
+            <w:r>
+              <w:rPr>
+                <w:rFonts w:cstheme="minorHAnsi"/>
+                <w:color w:val="000000" w:themeColor="text1"/>
+              </w:rPr>
+              <w:t>Bitte löschen Sie den Inhalt und geben Sie eine Station ein»</w:t>
+            </w:r>
+          </w:p>
+          <w:p>
+            <w:r>
+              <w:t>Zusätzlich wird das Textfeld der Combobox mit «Hier eingeben» befüllt</w:t>
+            </w:r>
+          </w:p>
+        </w:tc>
+      </w:tr>
+      <w:tr>
+        <w:tc>
+          <w:tcPr>
+            <w:tcW w:w="1129" w:type="dxa"/>
+          </w:tcPr>
+          <w:p>
+            <w:r>
+              <w:t>4.</w:t>
+            </w:r>
+          </w:p>
+        </w:tc>
+        <w:tc>
+          <w:tcPr>
+            <w:tcW w:w="4111" w:type="dxa"/>
+          </w:tcPr>
+          <w:p>
+            <w:r>
+              <w:t>Wiederholung d</w:t>
+            </w:r>
+            <w:r>
+              <w:t>es</w:t>
+            </w:r>
+            <w:r>
+              <w:t xml:space="preserve"> Prozesses</w:t>
+            </w:r>
+            <w:r>
+              <w:t xml:space="preserve"> von Schritt 3</w:t>
+            </w:r>
+            <w:r>
+              <w:t>, aber bei Endstation</w:t>
+            </w:r>
+          </w:p>
+        </w:tc>
+        <w:tc>
+          <w:tcPr>
+            <w:tcW w:w="3969" w:type="dxa"/>
+          </w:tcPr>
+          <w:p>
+            <w:r>
+              <w:t xml:space="preserve">Gleiches Resultat wie bei Schritt </w:t>
+            </w:r>
+            <w:r>
+              <w:t>3</w:t>
+            </w:r>
+          </w:p>
+        </w:tc>
+      </w:tr>
+    </w:tbl>
+    <w:p/>
+    <w:p>
+      <w:pPr>
+        <w:pStyle w:val="berschrift3"/>
+      </w:pPr>
+      <w:r>
+        <w:t xml:space="preserve"> </w:t>
+      </w:r>
+      <w:bookmarkStart w:id="8" w:name="_Toc102045608"/>
+      <w:r>
+        <w:t>7.1.2</w:t>
+      </w:r>
+      <w:r>
+        <w:t>. Testszenario «Verbindungen»</w:t>
+      </w:r>
+      <w:bookmarkEnd w:id="8"/>
+    </w:p>
+    <w:p>
+      <w:r>
+        <w:t>Vorbedingungen</w:t>
+      </w:r>
+      <w:r>
+        <w:t>:</w:t>
+      </w:r>
+      <w:r>
+        <w:t xml:space="preserve"> </w:t>
+      </w:r>
+    </w:p>
+    <w:p>
+      <w:r>
+        <w:t>Software ist installiert und am Laufen</w:t>
+      </w:r>
+      <w:r>
+        <w:t xml:space="preserve"> und </w:t>
+      </w:r>
+      <w:r>
+        <w:t xml:space="preserve">Startstation sowie Endstation sind ausgewählt. </w:t>
+      </w:r>
+    </w:p>
+    <w:tbl>
+      <w:tblPr>
+        <w:tblStyle w:val="Tabellenraster"/>
+        <w:tblW w:w="9209" w:type="dxa"/>
+        <w:tblLook w:val="04A0" w:firstRow="1" w:lastRow="0" w:firstColumn="1" w:lastColumn="0" w:noHBand="0" w:noVBand="1"/>
+      </w:tblPr>
+      <w:tblGrid>
+        <w:gridCol w:w="1129"/>
+        <w:gridCol w:w="4111"/>
+        <w:gridCol w:w="3969"/>
+      </w:tblGrid>
+      <w:tr>
+        <w:tc>
+          <w:tcPr>
+            <w:tcW w:w="1129" w:type="dxa"/>
+          </w:tcPr>
+          <w:p>
+            <w:r>
+              <w:t>Schritt</w:t>
+            </w:r>
+          </w:p>
+        </w:tc>
+        <w:tc>
+          <w:tcPr>
+            <w:tcW w:w="4111" w:type="dxa"/>
+          </w:tcPr>
+          <w:p>
+            <w:r>
+              <w:t>Aktivität</w:t>
+            </w:r>
+          </w:p>
+        </w:tc>
+        <w:tc>
+          <w:tcPr>
+            <w:tcW w:w="3969" w:type="dxa"/>
+          </w:tcPr>
+          <w:p>
+            <w:r>
+              <w:t>Erwartetes Resultat</w:t>
+            </w:r>
+          </w:p>
+        </w:tc>
+      </w:tr>
+      <w:tr>
+        <w:tc>
+          <w:tcPr>
+            <w:tcW w:w="1129" w:type="dxa"/>
+          </w:tcPr>
+          <w:p>
+            <w:r>
+              <w:t>1.</w:t>
+            </w:r>
+          </w:p>
+        </w:tc>
+        <w:tc>
+          <w:tcPr>
+            <w:tcW w:w="4111" w:type="dxa"/>
+          </w:tcPr>
+          <w:p>
+            <w:r>
+              <w:t xml:space="preserve">Button </w:t>
+            </w:r>
+            <w:r>
+              <w:t>«</w:t>
+            </w:r>
+            <w:r>
+              <w:t>Verbindungen anzeigen</w:t>
+            </w:r>
+            <w:r>
+              <w:t>»</w:t>
+            </w:r>
+            <w:r>
+              <w:t xml:space="preserve"> klicken </w:t>
+            </w:r>
+          </w:p>
+        </w:tc>
+        <w:tc>
+          <w:tcPr>
+            <w:tcW w:w="3969" w:type="dxa"/>
+          </w:tcPr>
+          <w:p>
+            <w:r>
+              <w:t xml:space="preserve">Es werden </w:t>
+            </w:r>
+            <w:r>
+              <w:t>4 Verbindungen angezeigt</w:t>
+            </w:r>
+          </w:p>
+        </w:tc>
+      </w:tr>
+    </w:tbl>
+    <w:p>
+      <w:pPr>
+        <w:jc w:val="both"/>
+      </w:pPr>
+    </w:p>
+    <w:p>
+      <w:pPr>
+        <w:pStyle w:val="berschrift3"/>
+      </w:pPr>
+      <w:bookmarkStart w:id="9" w:name="_Toc102045609"/>
+      <w:r>
+        <w:t>7.1.</w:t>
+      </w:r>
+      <w:r>
+        <w:t>3</w:t>
+      </w:r>
+      <w:r>
+        <w:t>. Testszenario «</w:t>
+      </w:r>
+      <w:r>
+        <w:t>Abfahrtstafel</w:t>
+      </w:r>
+      <w:r>
+        <w:t>»</w:t>
+      </w:r>
+      <w:bookmarkEnd w:id="9"/>
+    </w:p>
+    <w:p>
+      <w:r>
+        <w:t>Vorbedingungen</w:t>
+      </w:r>
+      <w:r>
+        <w:t>:</w:t>
+      </w:r>
+      <w:r>
+        <w:t xml:space="preserve"> </w:t>
+      </w:r>
+    </w:p>
+    <w:p>
+      <w:r>
+        <w:t>Software ist installiert und am Laufen</w:t>
+      </w:r>
+      <w:r>
+        <w:t xml:space="preserve"> und Startstation </w:t>
+      </w:r>
+      <w:r>
+        <w:t>ist</w:t>
+      </w:r>
+      <w:r>
+        <w:t xml:space="preserve"> ausgewählt. </w:t>
+      </w:r>
+    </w:p>
+    <w:tbl>
+      <w:tblPr>
+        <w:tblStyle w:val="Tabellenraster"/>
+        <w:tblW w:w="9209" w:type="dxa"/>
+        <w:tblLook w:val="04A0" w:firstRow="1" w:lastRow="0" w:firstColumn="1" w:lastColumn="0" w:noHBand="0" w:noVBand="1"/>
+      </w:tblPr>
+      <w:tblGrid>
+        <w:gridCol w:w="1129"/>
+        <w:gridCol w:w="4111"/>
+        <w:gridCol w:w="3969"/>
+      </w:tblGrid>
+      <w:tr>
+        <w:tc>
+          <w:tcPr>
+            <w:tcW w:w="1129" w:type="dxa"/>
+          </w:tcPr>
+          <w:p>
+            <w:r>
+              <w:t>Schritt</w:t>
+            </w:r>
+          </w:p>
+        </w:tc>
+        <w:tc>
+          <w:tcPr>
+            <w:tcW w:w="4111" w:type="dxa"/>
+          </w:tcPr>
+          <w:p>
+            <w:r>
+              <w:t>Aktivität</w:t>
+            </w:r>
+          </w:p>
+        </w:tc>
+        <w:tc>
+          <w:tcPr>
+            <w:tcW w:w="3969" w:type="dxa"/>
+          </w:tcPr>
+          <w:p>
+            <w:r>
+              <w:t>Erwartetes Resultat</w:t>
+            </w:r>
+          </w:p>
+        </w:tc>
+      </w:tr>
+      <w:tr>
+        <w:tc>
+          <w:tcPr>
+            <w:tcW w:w="1129" w:type="dxa"/>
+          </w:tcPr>
+          <w:p>
+            <w:r>
+              <w:t>1.</w:t>
+            </w:r>
+          </w:p>
+        </w:tc>
+        <w:tc>
+          <w:tcPr>
+            <w:tcW w:w="4111" w:type="dxa"/>
+          </w:tcPr>
+          <w:p>
+            <w:r>
+              <w:t>Button «</w:t>
+            </w:r>
+            <w:r>
+              <w:t>M</w:t>
+            </w:r>
+            <w:r>
+              <w:t>ögliche Endstationen anzeigen</w:t>
+            </w:r>
+            <w:r>
+              <w:t xml:space="preserve">» klicken </w:t>
+            </w:r>
+          </w:p>
+        </w:tc>
+        <w:tc>
+          <w:tcPr>
+            <w:tcW w:w="3969" w:type="dxa"/>
+          </w:tcPr>
+          <w:p>
+            <w:r>
+              <w:t>Es werden alle mögliche Endstationen angezeigt</w:t>
+            </w:r>
+          </w:p>
+        </w:tc>
+      </w:tr>
+    </w:tbl>
+    <w:p>
+      <w:pPr>
+        <w:jc w:val="both"/>
+      </w:pPr>
+    </w:p>
+    <w:p/>
+    <w:p/>
+    <w:p>
+      <w:r>
+        <w:br w:type="page"/>
+      </w:r>
+    </w:p>
+    <w:p>
+      <w:pPr>
+        <w:pStyle w:val="berschrift2"/>
+      </w:pPr>
+      <w:bookmarkStart w:id="10" w:name="_Toc102045610"/>
+      <w:r>
+        <w:lastRenderedPageBreak/>
+        <w:t>7.2. Testprotokoll</w:t>
+      </w:r>
+      <w:bookmarkEnd w:id="10"/>
+    </w:p>
+    <w:p>
+      <w:pPr>
+        <w:pStyle w:val="berschrift3"/>
+      </w:pPr>
+      <w:bookmarkStart w:id="11" w:name="_Toc102045611"/>
+      <w:r>
+        <w:t xml:space="preserve">7.2.1 </w:t>
+      </w:r>
+      <w:r>
+        <w:t>Protokoll 1</w:t>
+      </w:r>
+      <w:r>
+        <w:t xml:space="preserve"> zu Testfall 1 </w:t>
+      </w:r>
+      <w:r>
+        <w:t>am 28.04.2022</w:t>
+      </w:r>
+      <w:r>
+        <w:t xml:space="preserve"> </w:t>
+      </w:r>
+      <w:r>
+        <w:t>10:00</w:t>
+      </w:r>
+      <w:bookmarkEnd w:id="11"/>
     </w:p>
     <w:tbl>
       <w:tblPr>
@@ -2147,10 +3193,7 @@
           </w:tcPr>
           <w:p>
             <w:r>
-              <w:t>Erf</w:t>
-            </w:r>
-            <w:r>
-              <w:t>üllt</w:t>
+              <w:t>Erfüllt</w:t>
             </w:r>
           </w:p>
         </w:tc>
@@ -2172,16 +3215,7 @@
           </w:tcPr>
           <w:p>
             <w:r>
-              <w:t xml:space="preserve">Gewünschte Station </w:t>
-            </w:r>
-            <w:r>
-              <w:t xml:space="preserve">bei Startstation </w:t>
-            </w:r>
-            <w:r>
-              <w:t>eingeben oder ein Teil davon</w:t>
-            </w:r>
-            <w:r>
-              <w:t xml:space="preserve"> und Search klicken </w:t>
+              <w:t xml:space="preserve">Gewünschte Station bei Startstation eingeben oder ein Teil davon und Search klicken </w:t>
             </w:r>
           </w:p>
         </w:tc>
@@ -2289,7 +3323,7 @@
           </w:tcPr>
           <w:p>
             <w:r>
-              <w:t>Nichts Eingeben</w:t>
+              <w:t>Combobox leer lassen</w:t>
             </w:r>
             <w:r>
               <w:t xml:space="preserve"> und Search </w:t>
@@ -2314,10 +3348,7 @@
               </w:rPr>
             </w:pPr>
             <w:r>
-              <w:t>Eine Messagebox mit der Nachricht</w:t>
-            </w:r>
-            <w:r>
-              <w:t xml:space="preserve">: </w:t>
+              <w:t xml:space="preserve">Eine Messagebox mit der Nachricht: </w:t>
             </w:r>
             <w:r>
               <w:rPr>
@@ -2333,46 +3364,12 @@
                 <w:rFonts w:cstheme="minorHAnsi"/>
                 <w:color w:val="000000" w:themeColor="text1"/>
               </w:rPr>
-              <w:t>Bitte löschen Sie den Inhalt und geben Sie eine Station ein</w:t>
-            </w:r>
-            <w:r>
-              <w:rPr>
-                <w:rFonts w:cstheme="minorHAnsi"/>
-                <w:color w:val="000000" w:themeColor="text1"/>
-              </w:rPr>
-              <w:t>»</w:t>
-            </w:r>
-          </w:p>
-          <w:p>
-            <w:r>
-              <w:t>Zusätzlich wird</w:t>
-            </w:r>
-            <w:r>
-              <w:t xml:space="preserve"> das</w:t>
-            </w:r>
-            <w:r>
-              <w:t xml:space="preserve"> Textfeld der</w:t>
-            </w:r>
-            <w:r>
-              <w:t xml:space="preserve"> </w:t>
-            </w:r>
-            <w:r>
-              <w:t>Combobox</w:t>
-            </w:r>
-            <w:r>
-              <w:t xml:space="preserve"> mit </w:t>
-            </w:r>
-            <w:r>
-              <w:t>«</w:t>
-            </w:r>
-            <w:r>
-              <w:t>Hier eingeben</w:t>
-            </w:r>
-            <w:r>
-              <w:t>»</w:t>
-            </w:r>
-            <w:r>
-              <w:t xml:space="preserve"> befüllt</w:t>
+              <w:t>Bitte löschen Sie den Inhalt und geben Sie eine Station ein»</w:t>
+            </w:r>
+          </w:p>
+          <w:p>
+            <w:r>
+              <w:t>Zusätzlich wird das Textfeld der Combobox mit «Hier eingeben» befüllt</w:t>
             </w:r>
           </w:p>
         </w:tc>
@@ -2419,10 +3416,7 @@
               <w:t xml:space="preserve"> Prozesses</w:t>
             </w:r>
             <w:r>
-              <w:t xml:space="preserve"> von Schritt </w:t>
-            </w:r>
-            <w:r>
-              <w:t>3</w:t>
+              <w:t xml:space="preserve"> von Schritt 3</w:t>
             </w:r>
             <w:r>
               <w:t>, aber bei Endstation</w:t>
@@ -2462,12 +3456,312 @@
     </w:tbl>
     <w:p/>
     <w:p>
-      <w:r>
-        <w:t xml:space="preserve"> </w:t>
-      </w:r>
-    </w:p>
+      <w:pPr>
+        <w:pStyle w:val="berschrift3"/>
+      </w:pPr>
+      <w:bookmarkStart w:id="12" w:name="_Toc102045612"/>
+      <w:r>
+        <w:t>7.2.</w:t>
+      </w:r>
+      <w:r>
+        <w:t>2</w:t>
+      </w:r>
+      <w:r>
+        <w:t xml:space="preserve">. </w:t>
+      </w:r>
+      <w:r>
+        <w:t xml:space="preserve">Protokoll </w:t>
+      </w:r>
+      <w:r>
+        <w:t>2</w:t>
+      </w:r>
+      <w:r>
+        <w:t xml:space="preserve"> zu Testfall </w:t>
+      </w:r>
+      <w:r>
+        <w:t>2</w:t>
+      </w:r>
+      <w:r>
+        <w:t xml:space="preserve"> am 28.04.2022 </w:t>
+      </w:r>
+      <w:r>
+        <w:t>13:30</w:t>
+      </w:r>
+      <w:bookmarkEnd w:id="12"/>
+    </w:p>
+    <w:tbl>
+      <w:tblPr>
+        <w:tblStyle w:val="Tabellenraster"/>
+        <w:tblW w:w="0" w:type="auto"/>
+        <w:tblLook w:val="04A0" w:firstRow="1" w:lastRow="0" w:firstColumn="1" w:lastColumn="0" w:noHBand="0" w:noVBand="1"/>
+      </w:tblPr>
+      <w:tblGrid>
+        <w:gridCol w:w="1812"/>
+        <w:gridCol w:w="1812"/>
+        <w:gridCol w:w="1812"/>
+        <w:gridCol w:w="1813"/>
+        <w:gridCol w:w="1813"/>
+      </w:tblGrid>
+      <w:tr>
+        <w:tc>
+          <w:tcPr>
+            <w:tcW w:w="1812" w:type="dxa"/>
+          </w:tcPr>
+          <w:p>
+            <w:r>
+              <w:t>Schritt</w:t>
+            </w:r>
+          </w:p>
+        </w:tc>
+        <w:tc>
+          <w:tcPr>
+            <w:tcW w:w="1812" w:type="dxa"/>
+          </w:tcPr>
+          <w:p>
+            <w:r>
+              <w:t>Aktivität</w:t>
+            </w:r>
+          </w:p>
+        </w:tc>
+        <w:tc>
+          <w:tcPr>
+            <w:tcW w:w="1812" w:type="dxa"/>
+          </w:tcPr>
+          <w:p>
+            <w:r>
+              <w:t>Erwartetes Resultat</w:t>
+            </w:r>
+          </w:p>
+        </w:tc>
+        <w:tc>
+          <w:tcPr>
+            <w:tcW w:w="1813" w:type="dxa"/>
+          </w:tcPr>
+          <w:p>
+            <w:r>
+              <w:t>Abw. Resultat</w:t>
+            </w:r>
+          </w:p>
+        </w:tc>
+        <w:tc>
+          <w:tcPr>
+            <w:tcW w:w="1813" w:type="dxa"/>
+          </w:tcPr>
+          <w:p>
+            <w:r>
+              <w:t>Erfüllt</w:t>
+            </w:r>
+          </w:p>
+        </w:tc>
+      </w:tr>
+      <w:tr>
+        <w:tc>
+          <w:tcPr>
+            <w:tcW w:w="1812" w:type="dxa"/>
+          </w:tcPr>
+          <w:p>
+            <w:r>
+              <w:t>1.</w:t>
+            </w:r>
+          </w:p>
+        </w:tc>
+        <w:tc>
+          <w:tcPr>
+            <w:tcW w:w="1812" w:type="dxa"/>
+          </w:tcPr>
+          <w:p>
+            <w:r>
+              <w:t>Button «Verbindungen anzeigen» klicken</w:t>
+            </w:r>
+          </w:p>
+        </w:tc>
+        <w:tc>
+          <w:tcPr>
+            <w:tcW w:w="1812" w:type="dxa"/>
+          </w:tcPr>
+          <w:p>
+            <w:r>
+              <w:t>Es werden 4 Verbindungen angezeigt</w:t>
+            </w:r>
+          </w:p>
+        </w:tc>
+        <w:tc>
+          <w:tcPr>
+            <w:tcW w:w="1813" w:type="dxa"/>
+          </w:tcPr>
+          <w:p>
+            <w:r>
+              <w:t xml:space="preserve">Die Zeiten sind </w:t>
+            </w:r>
+            <w:r>
+              <w:t xml:space="preserve">korrekt, positive Überraschung </w:t>
+            </w:r>
+          </w:p>
+        </w:tc>
+        <w:tc>
+          <w:tcPr>
+            <w:tcW w:w="1813" w:type="dxa"/>
+          </w:tcPr>
+          <w:p>
+            <w:r>
+              <w:t>Erfüllt</w:t>
+            </w:r>
+          </w:p>
+        </w:tc>
+      </w:tr>
+    </w:tbl>
     <w:p/>
-    <w:p/>
+    <w:p>
+      <w:pPr>
+        <w:pStyle w:val="berschrift3"/>
+      </w:pPr>
+      <w:bookmarkStart w:id="13" w:name="_Toc102045613"/>
+      <w:r>
+        <w:t>7.2.</w:t>
+      </w:r>
+      <w:r>
+        <w:t>3</w:t>
+      </w:r>
+      <w:r>
+        <w:t xml:space="preserve">. </w:t>
+      </w:r>
+      <w:r>
+        <w:t xml:space="preserve">Protokoll </w:t>
+      </w:r>
+      <w:r>
+        <w:t>3</w:t>
+      </w:r>
+      <w:r>
+        <w:t xml:space="preserve"> zu Testfall </w:t>
+      </w:r>
+      <w:r>
+        <w:t>3</w:t>
+      </w:r>
+      <w:r>
+        <w:t xml:space="preserve"> am 28.04.2022 13:</w:t>
+      </w:r>
+      <w:r>
+        <w:t>4</w:t>
+      </w:r>
+      <w:r>
+        <w:t>0</w:t>
+      </w:r>
+      <w:bookmarkEnd w:id="13"/>
+    </w:p>
+    <w:tbl>
+      <w:tblPr>
+        <w:tblStyle w:val="Tabellenraster"/>
+        <w:tblW w:w="0" w:type="auto"/>
+        <w:tblLook w:val="04A0" w:firstRow="1" w:lastRow="0" w:firstColumn="1" w:lastColumn="0" w:noHBand="0" w:noVBand="1"/>
+      </w:tblPr>
+      <w:tblGrid>
+        <w:gridCol w:w="1812"/>
+        <w:gridCol w:w="1812"/>
+        <w:gridCol w:w="1812"/>
+        <w:gridCol w:w="1813"/>
+        <w:gridCol w:w="1813"/>
+      </w:tblGrid>
+      <w:tr>
+        <w:tc>
+          <w:tcPr>
+            <w:tcW w:w="1812" w:type="dxa"/>
+          </w:tcPr>
+          <w:p>
+            <w:r>
+              <w:t>Schritt</w:t>
+            </w:r>
+          </w:p>
+        </w:tc>
+        <w:tc>
+          <w:tcPr>
+            <w:tcW w:w="1812" w:type="dxa"/>
+          </w:tcPr>
+          <w:p>
+            <w:r>
+              <w:t>Aktivität</w:t>
+            </w:r>
+          </w:p>
+        </w:tc>
+        <w:tc>
+          <w:tcPr>
+            <w:tcW w:w="1812" w:type="dxa"/>
+          </w:tcPr>
+          <w:p>
+            <w:r>
+              <w:t>Erwartetes Resultat</w:t>
+            </w:r>
+          </w:p>
+        </w:tc>
+        <w:tc>
+          <w:tcPr>
+            <w:tcW w:w="1813" w:type="dxa"/>
+          </w:tcPr>
+          <w:p>
+            <w:r>
+              <w:t>Abw. Resultat</w:t>
+            </w:r>
+          </w:p>
+        </w:tc>
+        <w:tc>
+          <w:tcPr>
+            <w:tcW w:w="1813" w:type="dxa"/>
+          </w:tcPr>
+          <w:p>
+            <w:r>
+              <w:t>Erfüllt</w:t>
+            </w:r>
+          </w:p>
+        </w:tc>
+      </w:tr>
+      <w:tr>
+        <w:tc>
+          <w:tcPr>
+            <w:tcW w:w="1812" w:type="dxa"/>
+          </w:tcPr>
+          <w:p>
+            <w:r>
+              <w:t>1.</w:t>
+            </w:r>
+          </w:p>
+        </w:tc>
+        <w:tc>
+          <w:tcPr>
+            <w:tcW w:w="1812" w:type="dxa"/>
+          </w:tcPr>
+          <w:p>
+            <w:r>
+              <w:t>Button «Mögliche Endstationen anzeigen» klicken</w:t>
+            </w:r>
+          </w:p>
+        </w:tc>
+        <w:tc>
+          <w:tcPr>
+            <w:tcW w:w="1812" w:type="dxa"/>
+          </w:tcPr>
+          <w:p>
+            <w:r>
+              <w:t>Es werden alle mögliche Endstationen angezeigt</w:t>
+            </w:r>
+          </w:p>
+        </w:tc>
+        <w:tc>
+          <w:tcPr>
+            <w:tcW w:w="1813" w:type="dxa"/>
+          </w:tcPr>
+          <w:p/>
+        </w:tc>
+        <w:tc>
+          <w:tcPr>
+            <w:tcW w:w="1813" w:type="dxa"/>
+          </w:tcPr>
+          <w:p>
+            <w:r>
+              <w:t>Erfüllt</w:t>
+            </w:r>
+          </w:p>
+        </w:tc>
+      </w:tr>
+    </w:tbl>
     <w:p>
       <w:r>
         <w:br w:type="page"/>
@@ -2475,30 +3769,9 @@
     </w:p>
     <w:p>
       <w:pPr>
-        <w:pStyle w:val="berschrift2"/>
-      </w:pPr>
-      <w:bookmarkStart w:id="8" w:name="_Toc102031075"/>
-      <w:r>
-        <w:lastRenderedPageBreak/>
-        <w:t>7.2. Testprotokoll</w:t>
-      </w:r>
-      <w:bookmarkEnd w:id="8"/>
-    </w:p>
-    <w:p>
-      <w:r>
-        <w:t>Protokoll 1</w:t>
-      </w:r>
-    </w:p>
-    <w:p>
-      <w:r>
-        <w:br w:type="page"/>
-      </w:r>
-    </w:p>
-    <w:p>
-      <w:pPr>
         <w:pStyle w:val="berschrift1"/>
       </w:pPr>
-      <w:bookmarkStart w:id="9" w:name="_Toc102031076"/>
+      <w:bookmarkStart w:id="14" w:name="_Toc102045614"/>
       <w:r>
         <w:lastRenderedPageBreak/>
         <w:t>8. In</w:t>
@@ -2509,7 +3782,7 @@
       <w:r>
         <w:t>tallationsanleitung</w:t>
       </w:r>
-      <w:bookmarkEnd w:id="9"/>
+      <w:bookmarkEnd w:id="14"/>
     </w:p>
     <w:p>
       <w:r>
@@ -2525,27 +3798,17 @@
       <w:pPr>
         <w:pStyle w:val="berschrift1"/>
       </w:pPr>
-      <w:bookmarkStart w:id="10" w:name="_Toc102031077"/>
+      <w:bookmarkStart w:id="15" w:name="_Toc102045615"/>
       <w:r>
         <w:lastRenderedPageBreak/>
         <w:t>9. Spannende Informationen</w:t>
       </w:r>
-      <w:bookmarkEnd w:id="10"/>
-    </w:p>
-    <w:p>
-      <w:proofErr w:type="spellStart"/>
-      <w:r>
-        <w:t>Waku</w:t>
-      </w:r>
-      <w:proofErr w:type="spellEnd"/>
-      <w:r>
-        <w:t xml:space="preserve"> </w:t>
-      </w:r>
-      <w:proofErr w:type="spellStart"/>
-      <w:r>
-        <w:t>waku</w:t>
-      </w:r>
-      <w:proofErr w:type="spellEnd"/>
+      <w:bookmarkEnd w:id="15"/>
+    </w:p>
+    <w:p>
+      <w:r>
+        <w:t>Waku waku</w:t>
+      </w:r>
     </w:p>
     <w:sectPr>
       <w:pgSz w:w="11906" w:h="16838"/>

</xml_diff>

<commit_message>
Secure comit before making isntaller
</commit_message>
<xml_diff>
--- a/Dokumentation_M318_Luc_Wicki.docx
+++ b/Dokumentation_M318_Luc_Wicki.docx
@@ -261,7 +261,7 @@
           <w:r>
             <w:fldChar w:fldCharType="separate"/>
           </w:r>
-          <w:hyperlink w:anchor="_Toc102049507" w:history="1">
+          <w:hyperlink w:anchor="_Toc102126028" w:history="1">
             <w:r>
               <w:rPr>
                 <w:rStyle w:val="Hyperlink"/>
@@ -288,7 +288,7 @@
                 <w:noProof/>
                 <w:webHidden/>
               </w:rPr>
-              <w:instrText xml:space="preserve"> PAGEREF _Toc102049507 \h </w:instrText>
+              <w:instrText xml:space="preserve"> PAGEREF _Toc102126028 \h </w:instrText>
             </w:r>
             <w:r>
               <w:rPr>
@@ -331,7 +331,7 @@
               <w:lang w:val="en-GB" w:eastAsia="en-GB"/>
             </w:rPr>
           </w:pPr>
-          <w:hyperlink w:anchor="_Toc102049508" w:history="1">
+          <w:hyperlink w:anchor="_Toc102126029" w:history="1">
             <w:r>
               <w:rPr>
                 <w:rStyle w:val="Hyperlink"/>
@@ -358,7 +358,7 @@
                 <w:noProof/>
                 <w:webHidden/>
               </w:rPr>
-              <w:instrText xml:space="preserve"> PAGEREF _Toc102049508 \h </w:instrText>
+              <w:instrText xml:space="preserve"> PAGEREF _Toc102126029 \h </w:instrText>
             </w:r>
             <w:r>
               <w:rPr>
@@ -378,7 +378,7 @@
                 <w:noProof/>
                 <w:webHidden/>
               </w:rPr>
-              <w:t>4</w:t>
+              <w:t>3</w:t>
             </w:r>
             <w:r>
               <w:rPr>
@@ -401,7 +401,7 @@
               <w:lang w:val="en-GB" w:eastAsia="en-GB"/>
             </w:rPr>
           </w:pPr>
-          <w:hyperlink w:anchor="_Toc102049509" w:history="1">
+          <w:hyperlink w:anchor="_Toc102126030" w:history="1">
             <w:r>
               <w:rPr>
                 <w:rStyle w:val="Hyperlink"/>
@@ -428,7 +428,7 @@
                 <w:noProof/>
                 <w:webHidden/>
               </w:rPr>
-              <w:instrText xml:space="preserve"> PAGEREF _Toc102049509 \h </w:instrText>
+              <w:instrText xml:space="preserve"> PAGEREF _Toc102126030 \h </w:instrText>
             </w:r>
             <w:r>
               <w:rPr>
@@ -448,7 +448,7 @@
                 <w:noProof/>
                 <w:webHidden/>
               </w:rPr>
-              <w:t>5</w:t>
+              <w:t>4</w:t>
             </w:r>
             <w:r>
               <w:rPr>
@@ -471,7 +471,7 @@
               <w:lang w:val="en-GB" w:eastAsia="en-GB"/>
             </w:rPr>
           </w:pPr>
-          <w:hyperlink w:anchor="_Toc102049510" w:history="1">
+          <w:hyperlink w:anchor="_Toc102126031" w:history="1">
             <w:r>
               <w:rPr>
                 <w:rStyle w:val="Hyperlink"/>
@@ -498,7 +498,7 @@
                 <w:noProof/>
                 <w:webHidden/>
               </w:rPr>
-              <w:instrText xml:space="preserve"> PAGEREF _Toc102049510 \h </w:instrText>
+              <w:instrText xml:space="preserve"> PAGEREF _Toc102126031 \h </w:instrText>
             </w:r>
             <w:r>
               <w:rPr>
@@ -518,7 +518,7 @@
                 <w:noProof/>
                 <w:webHidden/>
               </w:rPr>
-              <w:t>6</w:t>
+              <w:t>4</w:t>
             </w:r>
             <w:r>
               <w:rPr>
@@ -541,7 +541,7 @@
               <w:lang w:val="en-GB" w:eastAsia="en-GB"/>
             </w:rPr>
           </w:pPr>
-          <w:hyperlink w:anchor="_Toc102049511" w:history="1">
+          <w:hyperlink w:anchor="_Toc102126032" w:history="1">
             <w:r>
               <w:rPr>
                 <w:rStyle w:val="Hyperlink"/>
@@ -568,7 +568,7 @@
                 <w:noProof/>
                 <w:webHidden/>
               </w:rPr>
-              <w:instrText xml:space="preserve"> PAGEREF _Toc102049511 \h </w:instrText>
+              <w:instrText xml:space="preserve"> PAGEREF _Toc102126032 \h </w:instrText>
             </w:r>
             <w:r>
               <w:rPr>
@@ -588,7 +588,7 @@
                 <w:noProof/>
                 <w:webHidden/>
               </w:rPr>
-              <w:t>7</w:t>
+              <w:t>5</w:t>
             </w:r>
             <w:r>
               <w:rPr>
@@ -611,7 +611,7 @@
               <w:lang w:val="en-GB" w:eastAsia="en-GB"/>
             </w:rPr>
           </w:pPr>
-          <w:hyperlink w:anchor="_Toc102049512" w:history="1">
+          <w:hyperlink w:anchor="_Toc102126033" w:history="1">
             <w:r>
               <w:rPr>
                 <w:rStyle w:val="Hyperlink"/>
@@ -638,7 +638,7 @@
                 <w:noProof/>
                 <w:webHidden/>
               </w:rPr>
-              <w:instrText xml:space="preserve"> PAGEREF _Toc102049512 \h </w:instrText>
+              <w:instrText xml:space="preserve"> PAGEREF _Toc102126033 \h </w:instrText>
             </w:r>
             <w:r>
               <w:rPr>
@@ -658,7 +658,7 @@
                 <w:noProof/>
                 <w:webHidden/>
               </w:rPr>
-              <w:t>7</w:t>
+              <w:t>5</w:t>
             </w:r>
             <w:r>
               <w:rPr>
@@ -681,7 +681,7 @@
               <w:lang w:val="en-GB" w:eastAsia="en-GB"/>
             </w:rPr>
           </w:pPr>
-          <w:hyperlink w:anchor="_Toc102049513" w:history="1">
+          <w:hyperlink w:anchor="_Toc102126034" w:history="1">
             <w:r>
               <w:rPr>
                 <w:rStyle w:val="Hyperlink"/>
@@ -708,7 +708,7 @@
                 <w:noProof/>
                 <w:webHidden/>
               </w:rPr>
-              <w:instrText xml:space="preserve"> PAGEREF _Toc102049513 \h </w:instrText>
+              <w:instrText xml:space="preserve"> PAGEREF _Toc102126034 \h </w:instrText>
             </w:r>
             <w:r>
               <w:rPr>
@@ -728,7 +728,7 @@
                 <w:noProof/>
                 <w:webHidden/>
               </w:rPr>
-              <w:t>7</w:t>
+              <w:t>5</w:t>
             </w:r>
             <w:r>
               <w:rPr>
@@ -751,7 +751,7 @@
               <w:lang w:val="en-GB" w:eastAsia="en-GB"/>
             </w:rPr>
           </w:pPr>
-          <w:hyperlink w:anchor="_Toc102049514" w:history="1">
+          <w:hyperlink w:anchor="_Toc102126035" w:history="1">
             <w:r>
               <w:rPr>
                 <w:rStyle w:val="Hyperlink"/>
@@ -778,7 +778,7 @@
                 <w:noProof/>
                 <w:webHidden/>
               </w:rPr>
-              <w:instrText xml:space="preserve"> PAGEREF _Toc102049514 \h </w:instrText>
+              <w:instrText xml:space="preserve"> PAGEREF _Toc102126035 \h </w:instrText>
             </w:r>
             <w:r>
               <w:rPr>
@@ -798,7 +798,7 @@
                 <w:noProof/>
                 <w:webHidden/>
               </w:rPr>
-              <w:t>7</w:t>
+              <w:t>5</w:t>
             </w:r>
             <w:r>
               <w:rPr>
@@ -821,7 +821,7 @@
               <w:lang w:val="en-GB" w:eastAsia="en-GB"/>
             </w:rPr>
           </w:pPr>
-          <w:hyperlink w:anchor="_Toc102049515" w:history="1">
+          <w:hyperlink w:anchor="_Toc102126036" w:history="1">
             <w:r>
               <w:rPr>
                 <w:rStyle w:val="Hyperlink"/>
@@ -848,7 +848,7 @@
                 <w:noProof/>
                 <w:webHidden/>
               </w:rPr>
-              <w:instrText xml:space="preserve"> PAGEREF _Toc102049515 \h </w:instrText>
+              <w:instrText xml:space="preserve"> PAGEREF _Toc102126036 \h </w:instrText>
             </w:r>
             <w:r>
               <w:rPr>
@@ -868,7 +868,7 @@
                 <w:noProof/>
                 <w:webHidden/>
               </w:rPr>
-              <w:t>7</w:t>
+              <w:t>5</w:t>
             </w:r>
             <w:r>
               <w:rPr>
@@ -891,13 +891,13 @@
               <w:lang w:val="en-GB" w:eastAsia="en-GB"/>
             </w:rPr>
           </w:pPr>
-          <w:hyperlink w:anchor="_Toc102049516" w:history="1">
+          <w:hyperlink w:anchor="_Toc102126037" w:history="1">
             <w:r>
               <w:rPr>
                 <w:rStyle w:val="Hyperlink"/>
                 <w:noProof/>
               </w:rPr>
-              <w:t>5.5. Umsteigen</w:t>
+              <w:t>5.5. Zukünftige Verbindungen</w:t>
             </w:r>
             <w:r>
               <w:rPr>
@@ -918,7 +918,357 @@
                 <w:noProof/>
                 <w:webHidden/>
               </w:rPr>
-              <w:instrText xml:space="preserve"> PAGEREF _Toc102049516 \h </w:instrText>
+              <w:instrText xml:space="preserve"> PAGEREF _Toc102126037 \h </w:instrText>
+            </w:r>
+            <w:r>
+              <w:rPr>
+                <w:noProof/>
+                <w:webHidden/>
+              </w:rPr>
+            </w:r>
+            <w:r>
+              <w:rPr>
+                <w:noProof/>
+                <w:webHidden/>
+              </w:rPr>
+              <w:fldChar w:fldCharType="separate"/>
+            </w:r>
+            <w:r>
+              <w:rPr>
+                <w:noProof/>
+                <w:webHidden/>
+              </w:rPr>
+              <w:t>6</w:t>
+            </w:r>
+            <w:r>
+              <w:rPr>
+                <w:noProof/>
+                <w:webHidden/>
+              </w:rPr>
+              <w:fldChar w:fldCharType="end"/>
+            </w:r>
+          </w:hyperlink>
+        </w:p>
+        <w:p>
+          <w:pPr>
+            <w:pStyle w:val="Verzeichnis2"/>
+            <w:tabs>
+              <w:tab w:val="right" w:leader="dot" w:pos="9062"/>
+            </w:tabs>
+            <w:rPr>
+              <w:rFonts w:eastAsiaTheme="minorEastAsia"/>
+              <w:noProof/>
+              <w:lang w:val="en-GB" w:eastAsia="en-GB"/>
+            </w:rPr>
+          </w:pPr>
+          <w:hyperlink w:anchor="_Toc102126038" w:history="1">
+            <w:r>
+              <w:rPr>
+                <w:rStyle w:val="Hyperlink"/>
+                <w:noProof/>
+              </w:rPr>
+              <w:t>5.6. «Abfahrtstafle Verbindungen»</w:t>
+            </w:r>
+            <w:r>
+              <w:rPr>
+                <w:noProof/>
+                <w:webHidden/>
+              </w:rPr>
+              <w:tab/>
+            </w:r>
+            <w:r>
+              <w:rPr>
+                <w:noProof/>
+                <w:webHidden/>
+              </w:rPr>
+              <w:fldChar w:fldCharType="begin"/>
+            </w:r>
+            <w:r>
+              <w:rPr>
+                <w:noProof/>
+                <w:webHidden/>
+              </w:rPr>
+              <w:instrText xml:space="preserve"> PAGEREF _Toc102126038 \h </w:instrText>
+            </w:r>
+            <w:r>
+              <w:rPr>
+                <w:noProof/>
+                <w:webHidden/>
+              </w:rPr>
+            </w:r>
+            <w:r>
+              <w:rPr>
+                <w:noProof/>
+                <w:webHidden/>
+              </w:rPr>
+              <w:fldChar w:fldCharType="separate"/>
+            </w:r>
+            <w:r>
+              <w:rPr>
+                <w:noProof/>
+                <w:webHidden/>
+              </w:rPr>
+              <w:t>6</w:t>
+            </w:r>
+            <w:r>
+              <w:rPr>
+                <w:noProof/>
+                <w:webHidden/>
+              </w:rPr>
+              <w:fldChar w:fldCharType="end"/>
+            </w:r>
+          </w:hyperlink>
+        </w:p>
+        <w:p>
+          <w:pPr>
+            <w:pStyle w:val="Verzeichnis2"/>
+            <w:tabs>
+              <w:tab w:val="right" w:leader="dot" w:pos="9062"/>
+            </w:tabs>
+            <w:rPr>
+              <w:rFonts w:eastAsiaTheme="minorEastAsia"/>
+              <w:noProof/>
+              <w:lang w:val="en-GB" w:eastAsia="en-GB"/>
+            </w:rPr>
+          </w:pPr>
+          <w:hyperlink w:anchor="_Toc102126039" w:history="1">
+            <w:r>
+              <w:rPr>
+                <w:rStyle w:val="Hyperlink"/>
+                <w:noProof/>
+              </w:rPr>
+              <w:t>5.7. Umsteigen</w:t>
+            </w:r>
+            <w:r>
+              <w:rPr>
+                <w:noProof/>
+                <w:webHidden/>
+              </w:rPr>
+              <w:tab/>
+            </w:r>
+            <w:r>
+              <w:rPr>
+                <w:noProof/>
+                <w:webHidden/>
+              </w:rPr>
+              <w:fldChar w:fldCharType="begin"/>
+            </w:r>
+            <w:r>
+              <w:rPr>
+                <w:noProof/>
+                <w:webHidden/>
+              </w:rPr>
+              <w:instrText xml:space="preserve"> PAGEREF _Toc102126039 \h </w:instrText>
+            </w:r>
+            <w:r>
+              <w:rPr>
+                <w:noProof/>
+                <w:webHidden/>
+              </w:rPr>
+            </w:r>
+            <w:r>
+              <w:rPr>
+                <w:noProof/>
+                <w:webHidden/>
+              </w:rPr>
+              <w:fldChar w:fldCharType="separate"/>
+            </w:r>
+            <w:r>
+              <w:rPr>
+                <w:noProof/>
+                <w:webHidden/>
+              </w:rPr>
+              <w:t>6</w:t>
+            </w:r>
+            <w:r>
+              <w:rPr>
+                <w:noProof/>
+                <w:webHidden/>
+              </w:rPr>
+              <w:fldChar w:fldCharType="end"/>
+            </w:r>
+          </w:hyperlink>
+        </w:p>
+        <w:p>
+          <w:pPr>
+            <w:pStyle w:val="Verzeichnis2"/>
+            <w:tabs>
+              <w:tab w:val="right" w:leader="dot" w:pos="9062"/>
+            </w:tabs>
+            <w:rPr>
+              <w:rFonts w:eastAsiaTheme="minorEastAsia"/>
+              <w:noProof/>
+              <w:lang w:val="en-GB" w:eastAsia="en-GB"/>
+            </w:rPr>
+          </w:pPr>
+          <w:hyperlink w:anchor="_Toc102126040" w:history="1">
+            <w:r>
+              <w:rPr>
+                <w:rStyle w:val="Hyperlink"/>
+                <w:noProof/>
+              </w:rPr>
+              <w:t>5.8. Standortsuche</w:t>
+            </w:r>
+            <w:r>
+              <w:rPr>
+                <w:noProof/>
+                <w:webHidden/>
+              </w:rPr>
+              <w:tab/>
+            </w:r>
+            <w:r>
+              <w:rPr>
+                <w:noProof/>
+                <w:webHidden/>
+              </w:rPr>
+              <w:fldChar w:fldCharType="begin"/>
+            </w:r>
+            <w:r>
+              <w:rPr>
+                <w:noProof/>
+                <w:webHidden/>
+              </w:rPr>
+              <w:instrText xml:space="preserve"> PAGEREF _Toc102126040 \h </w:instrText>
+            </w:r>
+            <w:r>
+              <w:rPr>
+                <w:noProof/>
+                <w:webHidden/>
+              </w:rPr>
+            </w:r>
+            <w:r>
+              <w:rPr>
+                <w:noProof/>
+                <w:webHidden/>
+              </w:rPr>
+              <w:fldChar w:fldCharType="separate"/>
+            </w:r>
+            <w:r>
+              <w:rPr>
+                <w:noProof/>
+                <w:webHidden/>
+              </w:rPr>
+              <w:t>6</w:t>
+            </w:r>
+            <w:r>
+              <w:rPr>
+                <w:noProof/>
+                <w:webHidden/>
+              </w:rPr>
+              <w:fldChar w:fldCharType="end"/>
+            </w:r>
+          </w:hyperlink>
+        </w:p>
+        <w:p>
+          <w:pPr>
+            <w:pStyle w:val="Verzeichnis1"/>
+            <w:tabs>
+              <w:tab w:val="right" w:leader="dot" w:pos="9062"/>
+            </w:tabs>
+            <w:rPr>
+              <w:rFonts w:eastAsiaTheme="minorEastAsia"/>
+              <w:noProof/>
+              <w:lang w:val="en-GB" w:eastAsia="en-GB"/>
+            </w:rPr>
+          </w:pPr>
+          <w:hyperlink w:anchor="_Toc102126041" w:history="1">
+            <w:r>
+              <w:rPr>
+                <w:rStyle w:val="Hyperlink"/>
+                <w:noProof/>
+              </w:rPr>
+              <w:t>6. Aktivitätsdiagramm</w:t>
+            </w:r>
+            <w:r>
+              <w:rPr>
+                <w:noProof/>
+                <w:webHidden/>
+              </w:rPr>
+              <w:tab/>
+            </w:r>
+            <w:r>
+              <w:rPr>
+                <w:noProof/>
+                <w:webHidden/>
+              </w:rPr>
+              <w:fldChar w:fldCharType="begin"/>
+            </w:r>
+            <w:r>
+              <w:rPr>
+                <w:noProof/>
+                <w:webHidden/>
+              </w:rPr>
+              <w:instrText xml:space="preserve"> PAGEREF _Toc102126041 \h </w:instrText>
+            </w:r>
+            <w:r>
+              <w:rPr>
+                <w:noProof/>
+                <w:webHidden/>
+              </w:rPr>
+            </w:r>
+            <w:r>
+              <w:rPr>
+                <w:noProof/>
+                <w:webHidden/>
+              </w:rPr>
+              <w:fldChar w:fldCharType="separate"/>
+            </w:r>
+            <w:r>
+              <w:rPr>
+                <w:noProof/>
+                <w:webHidden/>
+              </w:rPr>
+              <w:t>7</w:t>
+            </w:r>
+            <w:r>
+              <w:rPr>
+                <w:noProof/>
+                <w:webHidden/>
+              </w:rPr>
+              <w:fldChar w:fldCharType="end"/>
+            </w:r>
+          </w:hyperlink>
+        </w:p>
+        <w:p>
+          <w:pPr>
+            <w:pStyle w:val="Verzeichnis1"/>
+            <w:tabs>
+              <w:tab w:val="right" w:leader="dot" w:pos="9062"/>
+            </w:tabs>
+            <w:rPr>
+              <w:rFonts w:eastAsiaTheme="minorEastAsia"/>
+              <w:noProof/>
+              <w:lang w:val="en-GB" w:eastAsia="en-GB"/>
+            </w:rPr>
+          </w:pPr>
+          <w:hyperlink w:anchor="_Toc102126042" w:history="1">
+            <w:r>
+              <w:rPr>
+                <w:rStyle w:val="Hyperlink"/>
+                <w:noProof/>
+              </w:rPr>
+              <w:t>7. Testfälle</w:t>
+            </w:r>
+            <w:r>
+              <w:rPr>
+                <w:noProof/>
+                <w:webHidden/>
+              </w:rPr>
+              <w:tab/>
+            </w:r>
+            <w:r>
+              <w:rPr>
+                <w:noProof/>
+                <w:webHidden/>
+              </w:rPr>
+              <w:fldChar w:fldCharType="begin"/>
+            </w:r>
+            <w:r>
+              <w:rPr>
+                <w:noProof/>
+                <w:webHidden/>
+              </w:rPr>
+              <w:instrText xml:space="preserve"> PAGEREF _Toc102126042 \h </w:instrText>
             </w:r>
             <w:r>
               <w:rPr>
@@ -961,13 +1311,13 @@
               <w:lang w:val="en-GB" w:eastAsia="en-GB"/>
             </w:rPr>
           </w:pPr>
-          <w:hyperlink w:anchor="_Toc102049517" w:history="1">
+          <w:hyperlink w:anchor="_Toc102126043" w:history="1">
             <w:r>
               <w:rPr>
                 <w:rStyle w:val="Hyperlink"/>
                 <w:noProof/>
               </w:rPr>
-              <w:t>Bis hier wurden alle User-Stories umgesetzt</w:t>
+              <w:t>7.1.1 Testszenario «Stationssuche»</w:t>
             </w:r>
             <w:r>
               <w:rPr>
@@ -988,7 +1338,7 @@
                 <w:noProof/>
                 <w:webHidden/>
               </w:rPr>
-              <w:instrText xml:space="preserve"> PAGEREF _Toc102049517 \h </w:instrText>
+              <w:instrText xml:space="preserve"> PAGEREF _Toc102126043 \h </w:instrText>
             </w:r>
             <w:r>
               <w:rPr>
@@ -1009,6 +1359,286 @@
                 <w:webHidden/>
               </w:rPr>
               <w:t>8</w:t>
+            </w:r>
+            <w:r>
+              <w:rPr>
+                <w:noProof/>
+                <w:webHidden/>
+              </w:rPr>
+              <w:fldChar w:fldCharType="end"/>
+            </w:r>
+          </w:hyperlink>
+        </w:p>
+        <w:p>
+          <w:pPr>
+            <w:pStyle w:val="Verzeichnis3"/>
+            <w:tabs>
+              <w:tab w:val="right" w:leader="dot" w:pos="9062"/>
+            </w:tabs>
+            <w:rPr>
+              <w:rFonts w:eastAsiaTheme="minorEastAsia"/>
+              <w:noProof/>
+              <w:lang w:val="en-GB" w:eastAsia="en-GB"/>
+            </w:rPr>
+          </w:pPr>
+          <w:hyperlink w:anchor="_Toc102126044" w:history="1">
+            <w:r>
+              <w:rPr>
+                <w:rStyle w:val="Hyperlink"/>
+                <w:noProof/>
+              </w:rPr>
+              <w:t>7.1.2. Testszenario «Verbindungen»</w:t>
+            </w:r>
+            <w:r>
+              <w:rPr>
+                <w:noProof/>
+                <w:webHidden/>
+              </w:rPr>
+              <w:tab/>
+            </w:r>
+            <w:r>
+              <w:rPr>
+                <w:noProof/>
+                <w:webHidden/>
+              </w:rPr>
+              <w:fldChar w:fldCharType="begin"/>
+            </w:r>
+            <w:r>
+              <w:rPr>
+                <w:noProof/>
+                <w:webHidden/>
+              </w:rPr>
+              <w:instrText xml:space="preserve"> PAGEREF _Toc102126044 \h </w:instrText>
+            </w:r>
+            <w:r>
+              <w:rPr>
+                <w:noProof/>
+                <w:webHidden/>
+              </w:rPr>
+            </w:r>
+            <w:r>
+              <w:rPr>
+                <w:noProof/>
+                <w:webHidden/>
+              </w:rPr>
+              <w:fldChar w:fldCharType="separate"/>
+            </w:r>
+            <w:r>
+              <w:rPr>
+                <w:noProof/>
+                <w:webHidden/>
+              </w:rPr>
+              <w:t>8</w:t>
+            </w:r>
+            <w:r>
+              <w:rPr>
+                <w:noProof/>
+                <w:webHidden/>
+              </w:rPr>
+              <w:fldChar w:fldCharType="end"/>
+            </w:r>
+          </w:hyperlink>
+        </w:p>
+        <w:p>
+          <w:pPr>
+            <w:pStyle w:val="Verzeichnis3"/>
+            <w:tabs>
+              <w:tab w:val="right" w:leader="dot" w:pos="9062"/>
+            </w:tabs>
+            <w:rPr>
+              <w:rFonts w:eastAsiaTheme="minorEastAsia"/>
+              <w:noProof/>
+              <w:lang w:val="en-GB" w:eastAsia="en-GB"/>
+            </w:rPr>
+          </w:pPr>
+          <w:hyperlink w:anchor="_Toc102126045" w:history="1">
+            <w:r>
+              <w:rPr>
+                <w:rStyle w:val="Hyperlink"/>
+                <w:noProof/>
+              </w:rPr>
+              <w:t>7.1.3. Testszenario «Abfahrtstafel»</w:t>
+            </w:r>
+            <w:r>
+              <w:rPr>
+                <w:noProof/>
+                <w:webHidden/>
+              </w:rPr>
+              <w:tab/>
+            </w:r>
+            <w:r>
+              <w:rPr>
+                <w:noProof/>
+                <w:webHidden/>
+              </w:rPr>
+              <w:fldChar w:fldCharType="begin"/>
+            </w:r>
+            <w:r>
+              <w:rPr>
+                <w:noProof/>
+                <w:webHidden/>
+              </w:rPr>
+              <w:instrText xml:space="preserve"> PAGEREF _Toc102126045 \h </w:instrText>
+            </w:r>
+            <w:r>
+              <w:rPr>
+                <w:noProof/>
+                <w:webHidden/>
+              </w:rPr>
+            </w:r>
+            <w:r>
+              <w:rPr>
+                <w:noProof/>
+                <w:webHidden/>
+              </w:rPr>
+              <w:fldChar w:fldCharType="separate"/>
+            </w:r>
+            <w:r>
+              <w:rPr>
+                <w:noProof/>
+                <w:webHidden/>
+              </w:rPr>
+              <w:t>8</w:t>
+            </w:r>
+            <w:r>
+              <w:rPr>
+                <w:noProof/>
+                <w:webHidden/>
+              </w:rPr>
+              <w:fldChar w:fldCharType="end"/>
+            </w:r>
+          </w:hyperlink>
+        </w:p>
+        <w:p>
+          <w:pPr>
+            <w:pStyle w:val="Verzeichnis3"/>
+            <w:tabs>
+              <w:tab w:val="right" w:leader="dot" w:pos="9062"/>
+            </w:tabs>
+            <w:rPr>
+              <w:rFonts w:eastAsiaTheme="minorEastAsia"/>
+              <w:noProof/>
+              <w:lang w:val="en-GB" w:eastAsia="en-GB"/>
+            </w:rPr>
+          </w:pPr>
+          <w:hyperlink w:anchor="_Toc102126046" w:history="1">
+            <w:r>
+              <w:rPr>
+                <w:rStyle w:val="Hyperlink"/>
+                <w:noProof/>
+              </w:rPr>
+              <w:t>7.1.4. Testszenario «Auto-Complete»</w:t>
+            </w:r>
+            <w:r>
+              <w:rPr>
+                <w:noProof/>
+                <w:webHidden/>
+              </w:rPr>
+              <w:tab/>
+            </w:r>
+            <w:r>
+              <w:rPr>
+                <w:noProof/>
+                <w:webHidden/>
+              </w:rPr>
+              <w:fldChar w:fldCharType="begin"/>
+            </w:r>
+            <w:r>
+              <w:rPr>
+                <w:noProof/>
+                <w:webHidden/>
+              </w:rPr>
+              <w:instrText xml:space="preserve"> PAGEREF _Toc102126046 \h </w:instrText>
+            </w:r>
+            <w:r>
+              <w:rPr>
+                <w:noProof/>
+                <w:webHidden/>
+              </w:rPr>
+            </w:r>
+            <w:r>
+              <w:rPr>
+                <w:noProof/>
+                <w:webHidden/>
+              </w:rPr>
+              <w:fldChar w:fldCharType="separate"/>
+            </w:r>
+            <w:r>
+              <w:rPr>
+                <w:noProof/>
+                <w:webHidden/>
+              </w:rPr>
+              <w:t>8</w:t>
+            </w:r>
+            <w:r>
+              <w:rPr>
+                <w:noProof/>
+                <w:webHidden/>
+              </w:rPr>
+              <w:fldChar w:fldCharType="end"/>
+            </w:r>
+          </w:hyperlink>
+        </w:p>
+        <w:p>
+          <w:pPr>
+            <w:pStyle w:val="Verzeichnis3"/>
+            <w:tabs>
+              <w:tab w:val="right" w:leader="dot" w:pos="9062"/>
+            </w:tabs>
+            <w:rPr>
+              <w:rFonts w:eastAsiaTheme="minorEastAsia"/>
+              <w:noProof/>
+              <w:lang w:val="en-GB" w:eastAsia="en-GB"/>
+            </w:rPr>
+          </w:pPr>
+          <w:hyperlink w:anchor="_Toc102126047" w:history="1">
+            <w:r>
+              <w:rPr>
+                <w:rStyle w:val="Hyperlink"/>
+                <w:noProof/>
+              </w:rPr>
+              <w:t>7.1.5. Testszenario «Abfahrtstafle Verbindungen»</w:t>
+            </w:r>
+            <w:r>
+              <w:rPr>
+                <w:noProof/>
+                <w:webHidden/>
+              </w:rPr>
+              <w:tab/>
+            </w:r>
+            <w:r>
+              <w:rPr>
+                <w:noProof/>
+                <w:webHidden/>
+              </w:rPr>
+              <w:fldChar w:fldCharType="begin"/>
+            </w:r>
+            <w:r>
+              <w:rPr>
+                <w:noProof/>
+                <w:webHidden/>
+              </w:rPr>
+              <w:instrText xml:space="preserve"> PAGEREF _Toc102126047 \h </w:instrText>
+            </w:r>
+            <w:r>
+              <w:rPr>
+                <w:noProof/>
+                <w:webHidden/>
+              </w:rPr>
+            </w:r>
+            <w:r>
+              <w:rPr>
+                <w:noProof/>
+                <w:webHidden/>
+              </w:rPr>
+              <w:fldChar w:fldCharType="separate"/>
+            </w:r>
+            <w:r>
+              <w:rPr>
+                <w:noProof/>
+                <w:webHidden/>
+              </w:rPr>
+              <w:t>9</w:t>
             </w:r>
             <w:r>
               <w:rPr>
@@ -1031,13 +1661,13 @@
               <w:lang w:val="en-GB" w:eastAsia="en-GB"/>
             </w:rPr>
           </w:pPr>
-          <w:hyperlink w:anchor="_Toc102049518" w:history="1">
+          <w:hyperlink w:anchor="_Toc102126048" w:history="1">
             <w:r>
               <w:rPr>
                 <w:rStyle w:val="Hyperlink"/>
                 <w:noProof/>
               </w:rPr>
-              <w:t>5.6. Zukünftige Verbindungen</w:t>
+              <w:t>7.2. Testprotokoll</w:t>
             </w:r>
             <w:r>
               <w:rPr>
@@ -1058,7 +1688,7 @@
                 <w:noProof/>
                 <w:webHidden/>
               </w:rPr>
-              <w:instrText xml:space="preserve"> PAGEREF _Toc102049518 \h </w:instrText>
+              <w:instrText xml:space="preserve"> PAGEREF _Toc102126048 \h </w:instrText>
             </w:r>
             <w:r>
               <w:rPr>
@@ -1078,7 +1708,7 @@
                 <w:noProof/>
                 <w:webHidden/>
               </w:rPr>
-              <w:t>8</w:t>
+              <w:t>10</w:t>
             </w:r>
             <w:r>
               <w:rPr>
@@ -1091,7 +1721,7 @@
         </w:p>
         <w:p>
           <w:pPr>
-            <w:pStyle w:val="Verzeichnis2"/>
+            <w:pStyle w:val="Verzeichnis3"/>
             <w:tabs>
               <w:tab w:val="right" w:leader="dot" w:pos="9062"/>
             </w:tabs>
@@ -1101,13 +1731,13 @@
               <w:lang w:val="en-GB" w:eastAsia="en-GB"/>
             </w:rPr>
           </w:pPr>
-          <w:hyperlink w:anchor="_Toc102049519" w:history="1">
+          <w:hyperlink w:anchor="_Toc102126049" w:history="1">
             <w:r>
               <w:rPr>
                 <w:rStyle w:val="Hyperlink"/>
                 <w:noProof/>
               </w:rPr>
-              <w:t>5.7. Standortsuche</w:t>
+              <w:t>7.2.1 Protokoll 1 zu Testfall 1 am 28.04.2022 10:00</w:t>
             </w:r>
             <w:r>
               <w:rPr>
@@ -1128,7 +1758,7 @@
                 <w:noProof/>
                 <w:webHidden/>
               </w:rPr>
-              <w:instrText xml:space="preserve"> PAGEREF _Toc102049519 \h </w:instrText>
+              <w:instrText xml:space="preserve"> PAGEREF _Toc102126049 \h </w:instrText>
             </w:r>
             <w:r>
               <w:rPr>
@@ -1148,7 +1778,7 @@
                 <w:noProof/>
                 <w:webHidden/>
               </w:rPr>
-              <w:t>8</w:t>
+              <w:t>10</w:t>
             </w:r>
             <w:r>
               <w:rPr>
@@ -1161,7 +1791,7 @@
         </w:p>
         <w:p>
           <w:pPr>
-            <w:pStyle w:val="Verzeichnis2"/>
+            <w:pStyle w:val="Verzeichnis3"/>
             <w:tabs>
               <w:tab w:val="right" w:leader="dot" w:pos="9062"/>
             </w:tabs>
@@ -1171,13 +1801,13 @@
               <w:lang w:val="en-GB" w:eastAsia="en-GB"/>
             </w:rPr>
           </w:pPr>
-          <w:hyperlink w:anchor="_Toc102049520" w:history="1">
+          <w:hyperlink w:anchor="_Toc102126050" w:history="1">
             <w:r>
               <w:rPr>
                 <w:rStyle w:val="Hyperlink"/>
                 <w:noProof/>
               </w:rPr>
-              <w:t>5.8. GPS-Stationssuche</w:t>
+              <w:t>7.2.2. Protokoll 2 zu Testfall 2 am 28.04.2022 13:30</w:t>
             </w:r>
             <w:r>
               <w:rPr>
@@ -1198,7 +1828,7 @@
                 <w:noProof/>
                 <w:webHidden/>
               </w:rPr>
-              <w:instrText xml:space="preserve"> PAGEREF _Toc102049520 \h </w:instrText>
+              <w:instrText xml:space="preserve"> PAGEREF _Toc102126050 \h </w:instrText>
             </w:r>
             <w:r>
               <w:rPr>
@@ -1218,7 +1848,287 @@
                 <w:noProof/>
                 <w:webHidden/>
               </w:rPr>
-              <w:t>8</w:t>
+              <w:t>10</w:t>
+            </w:r>
+            <w:r>
+              <w:rPr>
+                <w:noProof/>
+                <w:webHidden/>
+              </w:rPr>
+              <w:fldChar w:fldCharType="end"/>
+            </w:r>
+          </w:hyperlink>
+        </w:p>
+        <w:p>
+          <w:pPr>
+            <w:pStyle w:val="Verzeichnis3"/>
+            <w:tabs>
+              <w:tab w:val="right" w:leader="dot" w:pos="9062"/>
+            </w:tabs>
+            <w:rPr>
+              <w:rFonts w:eastAsiaTheme="minorEastAsia"/>
+              <w:noProof/>
+              <w:lang w:val="en-GB" w:eastAsia="en-GB"/>
+            </w:rPr>
+          </w:pPr>
+          <w:hyperlink w:anchor="_Toc102126051" w:history="1">
+            <w:r>
+              <w:rPr>
+                <w:rStyle w:val="Hyperlink"/>
+                <w:noProof/>
+              </w:rPr>
+              <w:t>7.2.3. Protokoll 3 zu Testfall 3 am 28.04.2022 13:40</w:t>
+            </w:r>
+            <w:r>
+              <w:rPr>
+                <w:noProof/>
+                <w:webHidden/>
+              </w:rPr>
+              <w:tab/>
+            </w:r>
+            <w:r>
+              <w:rPr>
+                <w:noProof/>
+                <w:webHidden/>
+              </w:rPr>
+              <w:fldChar w:fldCharType="begin"/>
+            </w:r>
+            <w:r>
+              <w:rPr>
+                <w:noProof/>
+                <w:webHidden/>
+              </w:rPr>
+              <w:instrText xml:space="preserve"> PAGEREF _Toc102126051 \h </w:instrText>
+            </w:r>
+            <w:r>
+              <w:rPr>
+                <w:noProof/>
+                <w:webHidden/>
+              </w:rPr>
+            </w:r>
+            <w:r>
+              <w:rPr>
+                <w:noProof/>
+                <w:webHidden/>
+              </w:rPr>
+              <w:fldChar w:fldCharType="separate"/>
+            </w:r>
+            <w:r>
+              <w:rPr>
+                <w:noProof/>
+                <w:webHidden/>
+              </w:rPr>
+              <w:t>10</w:t>
+            </w:r>
+            <w:r>
+              <w:rPr>
+                <w:noProof/>
+                <w:webHidden/>
+              </w:rPr>
+              <w:fldChar w:fldCharType="end"/>
+            </w:r>
+          </w:hyperlink>
+        </w:p>
+        <w:p>
+          <w:pPr>
+            <w:pStyle w:val="Verzeichnis3"/>
+            <w:tabs>
+              <w:tab w:val="right" w:leader="dot" w:pos="9062"/>
+            </w:tabs>
+            <w:rPr>
+              <w:rFonts w:eastAsiaTheme="minorEastAsia"/>
+              <w:noProof/>
+              <w:lang w:val="en-GB" w:eastAsia="en-GB"/>
+            </w:rPr>
+          </w:pPr>
+          <w:hyperlink w:anchor="_Toc102126052" w:history="1">
+            <w:r>
+              <w:rPr>
+                <w:rStyle w:val="Hyperlink"/>
+                <w:noProof/>
+              </w:rPr>
+              <w:t>7.2.4. Protokoll 4 zu Testfall 4 am 28.04.2022 14:40</w:t>
+            </w:r>
+            <w:r>
+              <w:rPr>
+                <w:noProof/>
+                <w:webHidden/>
+              </w:rPr>
+              <w:tab/>
+            </w:r>
+            <w:r>
+              <w:rPr>
+                <w:noProof/>
+                <w:webHidden/>
+              </w:rPr>
+              <w:fldChar w:fldCharType="begin"/>
+            </w:r>
+            <w:r>
+              <w:rPr>
+                <w:noProof/>
+                <w:webHidden/>
+              </w:rPr>
+              <w:instrText xml:space="preserve"> PAGEREF _Toc102126052 \h </w:instrText>
+            </w:r>
+            <w:r>
+              <w:rPr>
+                <w:noProof/>
+                <w:webHidden/>
+              </w:rPr>
+            </w:r>
+            <w:r>
+              <w:rPr>
+                <w:noProof/>
+                <w:webHidden/>
+              </w:rPr>
+              <w:fldChar w:fldCharType="separate"/>
+            </w:r>
+            <w:r>
+              <w:rPr>
+                <w:noProof/>
+                <w:webHidden/>
+              </w:rPr>
+              <w:t>11</w:t>
+            </w:r>
+            <w:r>
+              <w:rPr>
+                <w:noProof/>
+                <w:webHidden/>
+              </w:rPr>
+              <w:fldChar w:fldCharType="end"/>
+            </w:r>
+          </w:hyperlink>
+        </w:p>
+        <w:p>
+          <w:pPr>
+            <w:pStyle w:val="Verzeichnis3"/>
+            <w:tabs>
+              <w:tab w:val="right" w:leader="dot" w:pos="9062"/>
+            </w:tabs>
+            <w:rPr>
+              <w:rFonts w:eastAsiaTheme="minorEastAsia"/>
+              <w:noProof/>
+              <w:lang w:val="en-GB" w:eastAsia="en-GB"/>
+            </w:rPr>
+          </w:pPr>
+          <w:hyperlink w:anchor="_Toc102126053" w:history="1">
+            <w:r>
+              <w:rPr>
+                <w:rStyle w:val="Hyperlink"/>
+                <w:noProof/>
+              </w:rPr>
+              <w:t>7.2.4. Protokoll 5 zu Testfall 5 am 28.04.2022 14:45</w:t>
+            </w:r>
+            <w:r>
+              <w:rPr>
+                <w:noProof/>
+                <w:webHidden/>
+              </w:rPr>
+              <w:tab/>
+            </w:r>
+            <w:r>
+              <w:rPr>
+                <w:noProof/>
+                <w:webHidden/>
+              </w:rPr>
+              <w:fldChar w:fldCharType="begin"/>
+            </w:r>
+            <w:r>
+              <w:rPr>
+                <w:noProof/>
+                <w:webHidden/>
+              </w:rPr>
+              <w:instrText xml:space="preserve"> PAGEREF _Toc102126053 \h </w:instrText>
+            </w:r>
+            <w:r>
+              <w:rPr>
+                <w:noProof/>
+                <w:webHidden/>
+              </w:rPr>
+            </w:r>
+            <w:r>
+              <w:rPr>
+                <w:noProof/>
+                <w:webHidden/>
+              </w:rPr>
+              <w:fldChar w:fldCharType="separate"/>
+            </w:r>
+            <w:r>
+              <w:rPr>
+                <w:noProof/>
+                <w:webHidden/>
+              </w:rPr>
+              <w:t>11</w:t>
+            </w:r>
+            <w:r>
+              <w:rPr>
+                <w:noProof/>
+                <w:webHidden/>
+              </w:rPr>
+              <w:fldChar w:fldCharType="end"/>
+            </w:r>
+          </w:hyperlink>
+        </w:p>
+        <w:p>
+          <w:pPr>
+            <w:pStyle w:val="Verzeichnis3"/>
+            <w:tabs>
+              <w:tab w:val="right" w:leader="dot" w:pos="9062"/>
+            </w:tabs>
+            <w:rPr>
+              <w:rFonts w:eastAsiaTheme="minorEastAsia"/>
+              <w:noProof/>
+              <w:lang w:val="en-GB" w:eastAsia="en-GB"/>
+            </w:rPr>
+          </w:pPr>
+          <w:hyperlink w:anchor="_Toc102126054" w:history="1">
+            <w:r>
+              <w:rPr>
+                <w:rStyle w:val="Hyperlink"/>
+                <w:noProof/>
+              </w:rPr>
+              <w:t>7.2.5. Protokoll 6 zu Testfall 6 am 29.04.2022 10:50</w:t>
+            </w:r>
+            <w:r>
+              <w:rPr>
+                <w:noProof/>
+                <w:webHidden/>
+              </w:rPr>
+              <w:tab/>
+            </w:r>
+            <w:r>
+              <w:rPr>
+                <w:noProof/>
+                <w:webHidden/>
+              </w:rPr>
+              <w:fldChar w:fldCharType="begin"/>
+            </w:r>
+            <w:r>
+              <w:rPr>
+                <w:noProof/>
+                <w:webHidden/>
+              </w:rPr>
+              <w:instrText xml:space="preserve"> PAGEREF _Toc102126054 \h </w:instrText>
+            </w:r>
+            <w:r>
+              <w:rPr>
+                <w:noProof/>
+                <w:webHidden/>
+              </w:rPr>
+            </w:r>
+            <w:r>
+              <w:rPr>
+                <w:noProof/>
+                <w:webHidden/>
+              </w:rPr>
+              <w:fldChar w:fldCharType="separate"/>
+            </w:r>
+            <w:r>
+              <w:rPr>
+                <w:noProof/>
+                <w:webHidden/>
+              </w:rPr>
+              <w:t>11</w:t>
             </w:r>
             <w:r>
               <w:rPr>
@@ -1241,13 +2151,13 @@
               <w:lang w:val="en-GB" w:eastAsia="en-GB"/>
             </w:rPr>
           </w:pPr>
-          <w:hyperlink w:anchor="_Toc102049521" w:history="1">
+          <w:hyperlink w:anchor="_Toc102126055" w:history="1">
             <w:r>
               <w:rPr>
                 <w:rStyle w:val="Hyperlink"/>
                 <w:noProof/>
               </w:rPr>
-              <w:t>6. Aktivitätsdiagramm</w:t>
+              <w:t>8. Installationsanleitung</w:t>
             </w:r>
             <w:r>
               <w:rPr>
@@ -1268,7 +2178,7 @@
                 <w:noProof/>
                 <w:webHidden/>
               </w:rPr>
-              <w:instrText xml:space="preserve"> PAGEREF _Toc102049521 \h </w:instrText>
+              <w:instrText xml:space="preserve"> PAGEREF _Toc102126055 \h </w:instrText>
             </w:r>
             <w:r>
               <w:rPr>
@@ -1288,7 +2198,7 @@
                 <w:noProof/>
                 <w:webHidden/>
               </w:rPr>
-              <w:t>9</w:t>
+              <w:t>12</w:t>
             </w:r>
             <w:r>
               <w:rPr>
@@ -1311,13 +2221,13 @@
               <w:lang w:val="en-GB" w:eastAsia="en-GB"/>
             </w:rPr>
           </w:pPr>
-          <w:hyperlink w:anchor="_Toc102049522" w:history="1">
+          <w:hyperlink w:anchor="_Toc102126056" w:history="1">
             <w:r>
               <w:rPr>
                 <w:rStyle w:val="Hyperlink"/>
                 <w:noProof/>
               </w:rPr>
-              <w:t>7. Testfälle</w:t>
+              <w:t>9. Spannende Informationen</w:t>
             </w:r>
             <w:r>
               <w:rPr>
@@ -1338,7 +2248,7 @@
                 <w:noProof/>
                 <w:webHidden/>
               </w:rPr>
-              <w:instrText xml:space="preserve"> PAGEREF _Toc102049522 \h </w:instrText>
+              <w:instrText xml:space="preserve"> PAGEREF _Toc102126056 \h </w:instrText>
             </w:r>
             <w:r>
               <w:rPr>
@@ -1358,917 +2268,7 @@
                 <w:noProof/>
                 <w:webHidden/>
               </w:rPr>
-              <w:t>10</w:t>
-            </w:r>
-            <w:r>
-              <w:rPr>
-                <w:noProof/>
-                <w:webHidden/>
-              </w:rPr>
-              <w:fldChar w:fldCharType="end"/>
-            </w:r>
-          </w:hyperlink>
-        </w:p>
-        <w:p>
-          <w:pPr>
-            <w:pStyle w:val="Verzeichnis3"/>
-            <w:tabs>
-              <w:tab w:val="right" w:leader="dot" w:pos="9062"/>
-            </w:tabs>
-            <w:rPr>
-              <w:rFonts w:eastAsiaTheme="minorEastAsia"/>
-              <w:noProof/>
-              <w:lang w:val="en-GB" w:eastAsia="en-GB"/>
-            </w:rPr>
-          </w:pPr>
-          <w:hyperlink w:anchor="_Toc102049523" w:history="1">
-            <w:r>
-              <w:rPr>
-                <w:rStyle w:val="Hyperlink"/>
-                <w:noProof/>
-              </w:rPr>
-              <w:t>7.1.1 Testszenario «Stationssuche»</w:t>
-            </w:r>
-            <w:r>
-              <w:rPr>
-                <w:noProof/>
-                <w:webHidden/>
-              </w:rPr>
-              <w:tab/>
-            </w:r>
-            <w:r>
-              <w:rPr>
-                <w:noProof/>
-                <w:webHidden/>
-              </w:rPr>
-              <w:fldChar w:fldCharType="begin"/>
-            </w:r>
-            <w:r>
-              <w:rPr>
-                <w:noProof/>
-                <w:webHidden/>
-              </w:rPr>
-              <w:instrText xml:space="preserve"> PAGEREF _Toc102049523 \h </w:instrText>
-            </w:r>
-            <w:r>
-              <w:rPr>
-                <w:noProof/>
-                <w:webHidden/>
-              </w:rPr>
-            </w:r>
-            <w:r>
-              <w:rPr>
-                <w:noProof/>
-                <w:webHidden/>
-              </w:rPr>
-              <w:fldChar w:fldCharType="separate"/>
-            </w:r>
-            <w:r>
-              <w:rPr>
-                <w:noProof/>
-                <w:webHidden/>
-              </w:rPr>
-              <w:t>10</w:t>
-            </w:r>
-            <w:r>
-              <w:rPr>
-                <w:noProof/>
-                <w:webHidden/>
-              </w:rPr>
-              <w:fldChar w:fldCharType="end"/>
-            </w:r>
-          </w:hyperlink>
-        </w:p>
-        <w:p>
-          <w:pPr>
-            <w:pStyle w:val="Verzeichnis3"/>
-            <w:tabs>
-              <w:tab w:val="right" w:leader="dot" w:pos="9062"/>
-            </w:tabs>
-            <w:rPr>
-              <w:rFonts w:eastAsiaTheme="minorEastAsia"/>
-              <w:noProof/>
-              <w:lang w:val="en-GB" w:eastAsia="en-GB"/>
-            </w:rPr>
-          </w:pPr>
-          <w:hyperlink w:anchor="_Toc102049524" w:history="1">
-            <w:r>
-              <w:rPr>
-                <w:rStyle w:val="Hyperlink"/>
-                <w:noProof/>
-              </w:rPr>
-              <w:t>7.1.2. Testszenario «Verbindungen»</w:t>
-            </w:r>
-            <w:r>
-              <w:rPr>
-                <w:noProof/>
-                <w:webHidden/>
-              </w:rPr>
-              <w:tab/>
-            </w:r>
-            <w:r>
-              <w:rPr>
-                <w:noProof/>
-                <w:webHidden/>
-              </w:rPr>
-              <w:fldChar w:fldCharType="begin"/>
-            </w:r>
-            <w:r>
-              <w:rPr>
-                <w:noProof/>
-                <w:webHidden/>
-              </w:rPr>
-              <w:instrText xml:space="preserve"> PAGEREF _Toc102049524 \h </w:instrText>
-            </w:r>
-            <w:r>
-              <w:rPr>
-                <w:noProof/>
-                <w:webHidden/>
-              </w:rPr>
-            </w:r>
-            <w:r>
-              <w:rPr>
-                <w:noProof/>
-                <w:webHidden/>
-              </w:rPr>
-              <w:fldChar w:fldCharType="separate"/>
-            </w:r>
-            <w:r>
-              <w:rPr>
-                <w:noProof/>
-                <w:webHidden/>
-              </w:rPr>
-              <w:t>10</w:t>
-            </w:r>
-            <w:r>
-              <w:rPr>
-                <w:noProof/>
-                <w:webHidden/>
-              </w:rPr>
-              <w:fldChar w:fldCharType="end"/>
-            </w:r>
-          </w:hyperlink>
-        </w:p>
-        <w:p>
-          <w:pPr>
-            <w:pStyle w:val="Verzeichnis3"/>
-            <w:tabs>
-              <w:tab w:val="right" w:leader="dot" w:pos="9062"/>
-            </w:tabs>
-            <w:rPr>
-              <w:rFonts w:eastAsiaTheme="minorEastAsia"/>
-              <w:noProof/>
-              <w:lang w:val="en-GB" w:eastAsia="en-GB"/>
-            </w:rPr>
-          </w:pPr>
-          <w:hyperlink w:anchor="_Toc102049525" w:history="1">
-            <w:r>
-              <w:rPr>
-                <w:rStyle w:val="Hyperlink"/>
-                <w:noProof/>
-              </w:rPr>
-              <w:t>7.1.3. Testszenario «Abfahrtstafel»</w:t>
-            </w:r>
-            <w:r>
-              <w:rPr>
-                <w:noProof/>
-                <w:webHidden/>
-              </w:rPr>
-              <w:tab/>
-            </w:r>
-            <w:r>
-              <w:rPr>
-                <w:noProof/>
-                <w:webHidden/>
-              </w:rPr>
-              <w:fldChar w:fldCharType="begin"/>
-            </w:r>
-            <w:r>
-              <w:rPr>
-                <w:noProof/>
-                <w:webHidden/>
-              </w:rPr>
-              <w:instrText xml:space="preserve"> PAGEREF _Toc102049525 \h </w:instrText>
-            </w:r>
-            <w:r>
-              <w:rPr>
-                <w:noProof/>
-                <w:webHidden/>
-              </w:rPr>
-            </w:r>
-            <w:r>
-              <w:rPr>
-                <w:noProof/>
-                <w:webHidden/>
-              </w:rPr>
-              <w:fldChar w:fldCharType="separate"/>
-            </w:r>
-            <w:r>
-              <w:rPr>
-                <w:noProof/>
-                <w:webHidden/>
-              </w:rPr>
-              <w:t>10</w:t>
-            </w:r>
-            <w:r>
-              <w:rPr>
-                <w:noProof/>
-                <w:webHidden/>
-              </w:rPr>
-              <w:fldChar w:fldCharType="end"/>
-            </w:r>
-          </w:hyperlink>
-        </w:p>
-        <w:p>
-          <w:pPr>
-            <w:pStyle w:val="Verzeichnis3"/>
-            <w:tabs>
-              <w:tab w:val="right" w:leader="dot" w:pos="9062"/>
-            </w:tabs>
-            <w:rPr>
-              <w:rFonts w:eastAsiaTheme="minorEastAsia"/>
-              <w:noProof/>
-              <w:lang w:val="en-GB" w:eastAsia="en-GB"/>
-            </w:rPr>
-          </w:pPr>
-          <w:hyperlink w:anchor="_Toc102049526" w:history="1">
-            <w:r>
-              <w:rPr>
-                <w:rStyle w:val="Hyperlink"/>
-                <w:noProof/>
-              </w:rPr>
-              <w:t>7.1.4. Testszenario «Auto-Complete»</w:t>
-            </w:r>
-            <w:r>
-              <w:rPr>
-                <w:noProof/>
-                <w:webHidden/>
-              </w:rPr>
-              <w:tab/>
-            </w:r>
-            <w:r>
-              <w:rPr>
-                <w:noProof/>
-                <w:webHidden/>
-              </w:rPr>
-              <w:fldChar w:fldCharType="begin"/>
-            </w:r>
-            <w:r>
-              <w:rPr>
-                <w:noProof/>
-                <w:webHidden/>
-              </w:rPr>
-              <w:instrText xml:space="preserve"> PAGEREF _Toc102049526 \h </w:instrText>
-            </w:r>
-            <w:r>
-              <w:rPr>
-                <w:noProof/>
-                <w:webHidden/>
-              </w:rPr>
-            </w:r>
-            <w:r>
-              <w:rPr>
-                <w:noProof/>
-                <w:webHidden/>
-              </w:rPr>
-              <w:fldChar w:fldCharType="separate"/>
-            </w:r>
-            <w:r>
-              <w:rPr>
-                <w:noProof/>
-                <w:webHidden/>
-              </w:rPr>
-              <w:t>10</w:t>
-            </w:r>
-            <w:r>
-              <w:rPr>
-                <w:noProof/>
-                <w:webHidden/>
-              </w:rPr>
-              <w:fldChar w:fldCharType="end"/>
-            </w:r>
-          </w:hyperlink>
-        </w:p>
-        <w:p>
-          <w:pPr>
-            <w:pStyle w:val="Verzeichnis3"/>
-            <w:tabs>
-              <w:tab w:val="right" w:leader="dot" w:pos="9062"/>
-            </w:tabs>
-            <w:rPr>
-              <w:rFonts w:eastAsiaTheme="minorEastAsia"/>
-              <w:noProof/>
-              <w:lang w:val="en-GB" w:eastAsia="en-GB"/>
-            </w:rPr>
-          </w:pPr>
-          <w:hyperlink w:anchor="_Toc102049527" w:history="1">
-            <w:r>
-              <w:rPr>
-                <w:rStyle w:val="Hyperlink"/>
-                <w:noProof/>
-              </w:rPr>
-              <w:t>7.1.5. Testszenario «Umsteigen»</w:t>
-            </w:r>
-            <w:r>
-              <w:rPr>
-                <w:noProof/>
-                <w:webHidden/>
-              </w:rPr>
-              <w:tab/>
-            </w:r>
-            <w:r>
-              <w:rPr>
-                <w:noProof/>
-                <w:webHidden/>
-              </w:rPr>
-              <w:fldChar w:fldCharType="begin"/>
-            </w:r>
-            <w:r>
-              <w:rPr>
-                <w:noProof/>
-                <w:webHidden/>
-              </w:rPr>
-              <w:instrText xml:space="preserve"> PAGEREF _Toc102049527 \h </w:instrText>
-            </w:r>
-            <w:r>
-              <w:rPr>
-                <w:noProof/>
-                <w:webHidden/>
-              </w:rPr>
-            </w:r>
-            <w:r>
-              <w:rPr>
-                <w:noProof/>
-                <w:webHidden/>
-              </w:rPr>
-              <w:fldChar w:fldCharType="separate"/>
-            </w:r>
-            <w:r>
-              <w:rPr>
-                <w:noProof/>
-                <w:webHidden/>
-              </w:rPr>
-              <w:t>11</w:t>
-            </w:r>
-            <w:r>
-              <w:rPr>
-                <w:noProof/>
-                <w:webHidden/>
-              </w:rPr>
-              <w:fldChar w:fldCharType="end"/>
-            </w:r>
-          </w:hyperlink>
-        </w:p>
-        <w:p>
-          <w:pPr>
-            <w:pStyle w:val="Verzeichnis2"/>
-            <w:tabs>
-              <w:tab w:val="right" w:leader="dot" w:pos="9062"/>
-            </w:tabs>
-            <w:rPr>
-              <w:rFonts w:eastAsiaTheme="minorEastAsia"/>
-              <w:noProof/>
-              <w:lang w:val="en-GB" w:eastAsia="en-GB"/>
-            </w:rPr>
-          </w:pPr>
-          <w:hyperlink w:anchor="_Toc102049528" w:history="1">
-            <w:r>
-              <w:rPr>
-                <w:rStyle w:val="Hyperlink"/>
-                <w:noProof/>
-              </w:rPr>
-              <w:t>7.2. Testprotokoll</w:t>
-            </w:r>
-            <w:r>
-              <w:rPr>
-                <w:noProof/>
-                <w:webHidden/>
-              </w:rPr>
-              <w:tab/>
-            </w:r>
-            <w:r>
-              <w:rPr>
-                <w:noProof/>
-                <w:webHidden/>
-              </w:rPr>
-              <w:fldChar w:fldCharType="begin"/>
-            </w:r>
-            <w:r>
-              <w:rPr>
-                <w:noProof/>
-                <w:webHidden/>
-              </w:rPr>
-              <w:instrText xml:space="preserve"> PAGEREF _Toc102049528 \h </w:instrText>
-            </w:r>
-            <w:r>
-              <w:rPr>
-                <w:noProof/>
-                <w:webHidden/>
-              </w:rPr>
-            </w:r>
-            <w:r>
-              <w:rPr>
-                <w:noProof/>
-                <w:webHidden/>
-              </w:rPr>
-              <w:fldChar w:fldCharType="separate"/>
-            </w:r>
-            <w:r>
-              <w:rPr>
-                <w:noProof/>
-                <w:webHidden/>
-              </w:rPr>
-              <w:t>12</w:t>
-            </w:r>
-            <w:r>
-              <w:rPr>
-                <w:noProof/>
-                <w:webHidden/>
-              </w:rPr>
-              <w:fldChar w:fldCharType="end"/>
-            </w:r>
-          </w:hyperlink>
-        </w:p>
-        <w:p>
-          <w:pPr>
-            <w:pStyle w:val="Verzeichnis3"/>
-            <w:tabs>
-              <w:tab w:val="right" w:leader="dot" w:pos="9062"/>
-            </w:tabs>
-            <w:rPr>
-              <w:rFonts w:eastAsiaTheme="minorEastAsia"/>
-              <w:noProof/>
-              <w:lang w:val="en-GB" w:eastAsia="en-GB"/>
-            </w:rPr>
-          </w:pPr>
-          <w:hyperlink w:anchor="_Toc102049529" w:history="1">
-            <w:r>
-              <w:rPr>
-                <w:rStyle w:val="Hyperlink"/>
-                <w:noProof/>
-              </w:rPr>
-              <w:t>7.2.1 Protokoll 1 zu Testfall 1 am 28.04.2022 10:00</w:t>
-            </w:r>
-            <w:r>
-              <w:rPr>
-                <w:noProof/>
-                <w:webHidden/>
-              </w:rPr>
-              <w:tab/>
-            </w:r>
-            <w:r>
-              <w:rPr>
-                <w:noProof/>
-                <w:webHidden/>
-              </w:rPr>
-              <w:fldChar w:fldCharType="begin"/>
-            </w:r>
-            <w:r>
-              <w:rPr>
-                <w:noProof/>
-                <w:webHidden/>
-              </w:rPr>
-              <w:instrText xml:space="preserve"> PAGEREF _Toc102049529 \h </w:instrText>
-            </w:r>
-            <w:r>
-              <w:rPr>
-                <w:noProof/>
-                <w:webHidden/>
-              </w:rPr>
-            </w:r>
-            <w:r>
-              <w:rPr>
-                <w:noProof/>
-                <w:webHidden/>
-              </w:rPr>
-              <w:fldChar w:fldCharType="separate"/>
-            </w:r>
-            <w:r>
-              <w:rPr>
-                <w:noProof/>
-                <w:webHidden/>
-              </w:rPr>
-              <w:t>12</w:t>
-            </w:r>
-            <w:r>
-              <w:rPr>
-                <w:noProof/>
-                <w:webHidden/>
-              </w:rPr>
-              <w:fldChar w:fldCharType="end"/>
-            </w:r>
-          </w:hyperlink>
-        </w:p>
-        <w:p>
-          <w:pPr>
-            <w:pStyle w:val="Verzeichnis3"/>
-            <w:tabs>
-              <w:tab w:val="right" w:leader="dot" w:pos="9062"/>
-            </w:tabs>
-            <w:rPr>
-              <w:rFonts w:eastAsiaTheme="minorEastAsia"/>
-              <w:noProof/>
-              <w:lang w:val="en-GB" w:eastAsia="en-GB"/>
-            </w:rPr>
-          </w:pPr>
-          <w:hyperlink w:anchor="_Toc102049530" w:history="1">
-            <w:r>
-              <w:rPr>
-                <w:rStyle w:val="Hyperlink"/>
-                <w:noProof/>
-              </w:rPr>
-              <w:t>7.2.2. Protokoll 2 zu Testfall 2 am 28.04.2022 13:30</w:t>
-            </w:r>
-            <w:r>
-              <w:rPr>
-                <w:noProof/>
-                <w:webHidden/>
-              </w:rPr>
-              <w:tab/>
-            </w:r>
-            <w:r>
-              <w:rPr>
-                <w:noProof/>
-                <w:webHidden/>
-              </w:rPr>
-              <w:fldChar w:fldCharType="begin"/>
-            </w:r>
-            <w:r>
-              <w:rPr>
-                <w:noProof/>
-                <w:webHidden/>
-              </w:rPr>
-              <w:instrText xml:space="preserve"> PAGEREF _Toc102049530 \h </w:instrText>
-            </w:r>
-            <w:r>
-              <w:rPr>
-                <w:noProof/>
-                <w:webHidden/>
-              </w:rPr>
-            </w:r>
-            <w:r>
-              <w:rPr>
-                <w:noProof/>
-                <w:webHidden/>
-              </w:rPr>
-              <w:fldChar w:fldCharType="separate"/>
-            </w:r>
-            <w:r>
-              <w:rPr>
-                <w:noProof/>
-                <w:webHidden/>
-              </w:rPr>
-              <w:t>12</w:t>
-            </w:r>
-            <w:r>
-              <w:rPr>
-                <w:noProof/>
-                <w:webHidden/>
-              </w:rPr>
-              <w:fldChar w:fldCharType="end"/>
-            </w:r>
-          </w:hyperlink>
-        </w:p>
-        <w:p>
-          <w:pPr>
-            <w:pStyle w:val="Verzeichnis3"/>
-            <w:tabs>
-              <w:tab w:val="right" w:leader="dot" w:pos="9062"/>
-            </w:tabs>
-            <w:rPr>
-              <w:rFonts w:eastAsiaTheme="minorEastAsia"/>
-              <w:noProof/>
-              <w:lang w:val="en-GB" w:eastAsia="en-GB"/>
-            </w:rPr>
-          </w:pPr>
-          <w:hyperlink w:anchor="_Toc102049531" w:history="1">
-            <w:r>
-              <w:rPr>
-                <w:rStyle w:val="Hyperlink"/>
-                <w:noProof/>
-              </w:rPr>
-              <w:t>7.2.3. Protokoll 3 zu Testfall 3 am 28.04.2022 13:40</w:t>
-            </w:r>
-            <w:r>
-              <w:rPr>
-                <w:noProof/>
-                <w:webHidden/>
-              </w:rPr>
-              <w:tab/>
-            </w:r>
-            <w:r>
-              <w:rPr>
-                <w:noProof/>
-                <w:webHidden/>
-              </w:rPr>
-              <w:fldChar w:fldCharType="begin"/>
-            </w:r>
-            <w:r>
-              <w:rPr>
-                <w:noProof/>
-                <w:webHidden/>
-              </w:rPr>
-              <w:instrText xml:space="preserve"> PAGEREF _Toc102049531 \h </w:instrText>
-            </w:r>
-            <w:r>
-              <w:rPr>
-                <w:noProof/>
-                <w:webHidden/>
-              </w:rPr>
-            </w:r>
-            <w:r>
-              <w:rPr>
-                <w:noProof/>
-                <w:webHidden/>
-              </w:rPr>
-              <w:fldChar w:fldCharType="separate"/>
-            </w:r>
-            <w:r>
-              <w:rPr>
-                <w:noProof/>
-                <w:webHidden/>
-              </w:rPr>
-              <w:t>12</w:t>
-            </w:r>
-            <w:r>
-              <w:rPr>
-                <w:noProof/>
-                <w:webHidden/>
-              </w:rPr>
-              <w:fldChar w:fldCharType="end"/>
-            </w:r>
-          </w:hyperlink>
-        </w:p>
-        <w:p>
-          <w:pPr>
-            <w:pStyle w:val="Verzeichnis3"/>
-            <w:tabs>
-              <w:tab w:val="right" w:leader="dot" w:pos="9062"/>
-            </w:tabs>
-            <w:rPr>
-              <w:rFonts w:eastAsiaTheme="minorEastAsia"/>
-              <w:noProof/>
-              <w:lang w:val="en-GB" w:eastAsia="en-GB"/>
-            </w:rPr>
-          </w:pPr>
-          <w:hyperlink w:anchor="_Toc102049532" w:history="1">
-            <w:r>
-              <w:rPr>
-                <w:rStyle w:val="Hyperlink"/>
-                <w:noProof/>
-              </w:rPr>
-              <w:t>7.2.4. Protokoll 4 zu Testfall 4 am 28.04.2022 14:40</w:t>
-            </w:r>
-            <w:r>
-              <w:rPr>
-                <w:noProof/>
-                <w:webHidden/>
-              </w:rPr>
-              <w:tab/>
-            </w:r>
-            <w:r>
-              <w:rPr>
-                <w:noProof/>
-                <w:webHidden/>
-              </w:rPr>
-              <w:fldChar w:fldCharType="begin"/>
-            </w:r>
-            <w:r>
-              <w:rPr>
-                <w:noProof/>
-                <w:webHidden/>
-              </w:rPr>
-              <w:instrText xml:space="preserve"> PAGEREF _Toc102049532 \h </w:instrText>
-            </w:r>
-            <w:r>
-              <w:rPr>
-                <w:noProof/>
-                <w:webHidden/>
-              </w:rPr>
-            </w:r>
-            <w:r>
-              <w:rPr>
-                <w:noProof/>
-                <w:webHidden/>
-              </w:rPr>
-              <w:fldChar w:fldCharType="separate"/>
-            </w:r>
-            <w:r>
-              <w:rPr>
-                <w:noProof/>
-                <w:webHidden/>
-              </w:rPr>
               <w:t>13</w:t>
-            </w:r>
-            <w:r>
-              <w:rPr>
-                <w:noProof/>
-                <w:webHidden/>
-              </w:rPr>
-              <w:fldChar w:fldCharType="end"/>
-            </w:r>
-          </w:hyperlink>
-        </w:p>
-        <w:p>
-          <w:pPr>
-            <w:pStyle w:val="Verzeichnis3"/>
-            <w:tabs>
-              <w:tab w:val="right" w:leader="dot" w:pos="9062"/>
-            </w:tabs>
-            <w:rPr>
-              <w:rFonts w:eastAsiaTheme="minorEastAsia"/>
-              <w:noProof/>
-              <w:lang w:val="en-GB" w:eastAsia="en-GB"/>
-            </w:rPr>
-          </w:pPr>
-          <w:hyperlink w:anchor="_Toc102049533" w:history="1">
-            <w:r>
-              <w:rPr>
-                <w:rStyle w:val="Hyperlink"/>
-                <w:noProof/>
-              </w:rPr>
-              <w:t>7.2.4. Protokoll 4 zu Testfall 4 am 28.04.2022 14:45</w:t>
-            </w:r>
-            <w:r>
-              <w:rPr>
-                <w:noProof/>
-                <w:webHidden/>
-              </w:rPr>
-              <w:tab/>
-            </w:r>
-            <w:r>
-              <w:rPr>
-                <w:noProof/>
-                <w:webHidden/>
-              </w:rPr>
-              <w:fldChar w:fldCharType="begin"/>
-            </w:r>
-            <w:r>
-              <w:rPr>
-                <w:noProof/>
-                <w:webHidden/>
-              </w:rPr>
-              <w:instrText xml:space="preserve"> PAGEREF _Toc102049533 \h </w:instrText>
-            </w:r>
-            <w:r>
-              <w:rPr>
-                <w:noProof/>
-                <w:webHidden/>
-              </w:rPr>
-            </w:r>
-            <w:r>
-              <w:rPr>
-                <w:noProof/>
-                <w:webHidden/>
-              </w:rPr>
-              <w:fldChar w:fldCharType="separate"/>
-            </w:r>
-            <w:r>
-              <w:rPr>
-                <w:noProof/>
-                <w:webHidden/>
-              </w:rPr>
-              <w:t>13</w:t>
-            </w:r>
-            <w:r>
-              <w:rPr>
-                <w:noProof/>
-                <w:webHidden/>
-              </w:rPr>
-              <w:fldChar w:fldCharType="end"/>
-            </w:r>
-          </w:hyperlink>
-        </w:p>
-        <w:p>
-          <w:pPr>
-            <w:pStyle w:val="Verzeichnis1"/>
-            <w:tabs>
-              <w:tab w:val="right" w:leader="dot" w:pos="9062"/>
-            </w:tabs>
-            <w:rPr>
-              <w:rFonts w:eastAsiaTheme="minorEastAsia"/>
-              <w:noProof/>
-              <w:lang w:val="en-GB" w:eastAsia="en-GB"/>
-            </w:rPr>
-          </w:pPr>
-          <w:hyperlink w:anchor="_Toc102049534" w:history="1">
-            <w:r>
-              <w:rPr>
-                <w:rStyle w:val="Hyperlink"/>
-                <w:noProof/>
-              </w:rPr>
-              <w:t>8. Installationsanleitung</w:t>
-            </w:r>
-            <w:r>
-              <w:rPr>
-                <w:noProof/>
-                <w:webHidden/>
-              </w:rPr>
-              <w:tab/>
-            </w:r>
-            <w:r>
-              <w:rPr>
-                <w:noProof/>
-                <w:webHidden/>
-              </w:rPr>
-              <w:fldChar w:fldCharType="begin"/>
-            </w:r>
-            <w:r>
-              <w:rPr>
-                <w:noProof/>
-                <w:webHidden/>
-              </w:rPr>
-              <w:instrText xml:space="preserve"> PAGEREF _Toc102049534 \h </w:instrText>
-            </w:r>
-            <w:r>
-              <w:rPr>
-                <w:noProof/>
-                <w:webHidden/>
-              </w:rPr>
-            </w:r>
-            <w:r>
-              <w:rPr>
-                <w:noProof/>
-                <w:webHidden/>
-              </w:rPr>
-              <w:fldChar w:fldCharType="separate"/>
-            </w:r>
-            <w:r>
-              <w:rPr>
-                <w:noProof/>
-                <w:webHidden/>
-              </w:rPr>
-              <w:t>14</w:t>
-            </w:r>
-            <w:r>
-              <w:rPr>
-                <w:noProof/>
-                <w:webHidden/>
-              </w:rPr>
-              <w:fldChar w:fldCharType="end"/>
-            </w:r>
-          </w:hyperlink>
-        </w:p>
-        <w:p>
-          <w:pPr>
-            <w:pStyle w:val="Verzeichnis1"/>
-            <w:tabs>
-              <w:tab w:val="right" w:leader="dot" w:pos="9062"/>
-            </w:tabs>
-            <w:rPr>
-              <w:rFonts w:eastAsiaTheme="minorEastAsia"/>
-              <w:noProof/>
-              <w:lang w:val="en-GB" w:eastAsia="en-GB"/>
-            </w:rPr>
-          </w:pPr>
-          <w:hyperlink w:anchor="_Toc102049535" w:history="1">
-            <w:r>
-              <w:rPr>
-                <w:rStyle w:val="Hyperlink"/>
-                <w:noProof/>
-              </w:rPr>
-              <w:t>9. Spannende Informationen</w:t>
-            </w:r>
-            <w:r>
-              <w:rPr>
-                <w:noProof/>
-                <w:webHidden/>
-              </w:rPr>
-              <w:tab/>
-            </w:r>
-            <w:r>
-              <w:rPr>
-                <w:noProof/>
-                <w:webHidden/>
-              </w:rPr>
-              <w:fldChar w:fldCharType="begin"/>
-            </w:r>
-            <w:r>
-              <w:rPr>
-                <w:noProof/>
-                <w:webHidden/>
-              </w:rPr>
-              <w:instrText xml:space="preserve"> PAGEREF _Toc102049535 \h </w:instrText>
-            </w:r>
-            <w:r>
-              <w:rPr>
-                <w:noProof/>
-                <w:webHidden/>
-              </w:rPr>
-            </w:r>
-            <w:r>
-              <w:rPr>
-                <w:noProof/>
-                <w:webHidden/>
-              </w:rPr>
-              <w:fldChar w:fldCharType="separate"/>
-            </w:r>
-            <w:r>
-              <w:rPr>
-                <w:noProof/>
-                <w:webHidden/>
-              </w:rPr>
-              <w:t>15</w:t>
             </w:r>
             <w:r>
               <w:rPr>
@@ -2338,7 +2338,7 @@
       <w:pPr>
         <w:pStyle w:val="berschrift1"/>
       </w:pPr>
-      <w:bookmarkStart w:id="0" w:name="_Toc102049507"/>
+      <w:bookmarkStart w:id="0" w:name="_Toc102126028"/>
       <w:r>
         <w:lastRenderedPageBreak/>
         <w:t>1. Einleitung</w:t>
@@ -2380,16 +2380,19 @@
         <w:t xml:space="preserve">somit mit der Startstation Verbindungen aufgezeigt werden. </w:t>
       </w:r>
       <w:r>
-        <w:br w:type="page"/>
-      </w:r>
-    </w:p>
+        <w:t xml:space="preserve">Dabei können auch zukünftige Verbindungen gesucht werden. </w:t>
+      </w:r>
+      <w:r>
+        <w:t xml:space="preserve">Begleitend zum Programm soll ein Dokumentation hinterlegt werden. </w:t>
+      </w:r>
+    </w:p>
+    <w:p/>
     <w:p>
       <w:pPr>
         <w:pStyle w:val="berschrift1"/>
       </w:pPr>
-      <w:bookmarkStart w:id="1" w:name="_Toc102049508"/>
-      <w:r>
-        <w:lastRenderedPageBreak/>
+      <w:bookmarkStart w:id="1" w:name="_Toc102126029"/>
+      <w:r>
         <w:t>2. Zweck des Dokuments</w:t>
       </w:r>
       <w:bookmarkEnd w:id="1"/>
@@ -2399,25 +2402,80 @@
         <w:t xml:space="preserve">Diese Dokumentation soll einen Überblick geben, wie </w:t>
       </w:r>
       <w:r>
-        <w:t>es mir bei dem Projekt ergangen ist, wie mein Programm funktioniert</w:t>
-      </w:r>
-      <w:r>
-        <w:t xml:space="preserve">. Dabei werden alle Testfälle samt </w:t>
-      </w:r>
-      <w:r>
-        <w:t xml:space="preserve">Testprotokoll aufgezeigt sowie eine Erklärung für die Installation hinterlegt. </w:t>
-      </w:r>
-    </w:p>
-    <w:p>
-      <w:r>
-        <w:br w:type="page"/>
-      </w:r>
-    </w:p>
+        <w:t>es mir bei dem Projekt ergangen ist</w:t>
+      </w:r>
+      <w:r>
+        <w:t xml:space="preserve"> und </w:t>
+      </w:r>
+      <w:r>
+        <w:t>wie mein Programm funktioniert</w:t>
+      </w:r>
+      <w:r>
+        <w:t xml:space="preserve">. </w:t>
+      </w:r>
+      <w:r>
+        <w:t xml:space="preserve">Ich habe auch Userstorys aufgelistet mit den </w:t>
+      </w:r>
+      <w:r>
+        <w:t>zugehörigen</w:t>
+      </w:r>
+      <w:r>
+        <w:t xml:space="preserve"> Testfälle</w:t>
+      </w:r>
+      <w:r>
+        <w:t xml:space="preserve">n </w:t>
+      </w:r>
+      <w:r>
+        <w:t xml:space="preserve">samt </w:t>
+      </w:r>
+      <w:r>
+        <w:t>Testprotokoll</w:t>
+      </w:r>
+      <w:r>
+        <w:t>en</w:t>
+      </w:r>
+      <w:r>
+        <w:t xml:space="preserve"> sowie eine Erklärung für die Installation hinterlegt. </w:t>
+      </w:r>
+      <w:r>
+        <w:t xml:space="preserve">Meine Mockups </w:t>
+      </w:r>
+      <w:r>
+        <w:t xml:space="preserve"> </w:t>
+      </w:r>
+      <w:r>
+        <w:t>und ein Aktivitätsdiagramm sind auch vorhanden.</w:t>
+      </w:r>
+      <w:r>
+        <w:t xml:space="preserve"> </w:t>
+      </w:r>
+    </w:p>
+    <w:p/>
+    <w:p/>
+    <w:p/>
+    <w:p/>
+    <w:p/>
+    <w:p/>
+    <w:p/>
+    <w:p/>
+    <w:p/>
+    <w:p/>
+    <w:p/>
+    <w:p/>
+    <w:p/>
+    <w:p/>
+    <w:p/>
+    <w:p/>
+    <w:p/>
+    <w:p/>
+    <w:p/>
+    <w:p/>
+    <w:p/>
     <w:p>
       <w:pPr>
         <w:pStyle w:val="berschrift1"/>
       </w:pPr>
-      <w:bookmarkStart w:id="2" w:name="_Toc102049509"/>
+      <w:bookmarkStart w:id="2" w:name="_Toc102126030"/>
       <w:r>
         <w:lastRenderedPageBreak/>
         <w:t>3. Teilweise umgesetzter Code</w:t>
@@ -2429,21 +2487,45 @@
     </w:p>
     <w:p>
       <w:r>
-        <w:t>Einiges</w:t>
-      </w:r>
-    </w:p>
-    <w:p>
-      <w:r>
-        <w:br w:type="page"/>
-      </w:r>
-    </w:p>
+        <w:t>Userstory 4 «Auto-</w:t>
+      </w:r>
+      <w:proofErr w:type="spellStart"/>
+      <w:r>
+        <w:t>Complete</w:t>
+      </w:r>
+      <w:proofErr w:type="spellEnd"/>
+      <w:r>
+        <w:t>»</w:t>
+      </w:r>
+      <w:r>
+        <w:t>:</w:t>
+      </w:r>
+      <w:r>
+        <w:t xml:space="preserve"> Diese</w:t>
+      </w:r>
+      <w:r>
+        <w:t xml:space="preserve"> Userstory</w:t>
+      </w:r>
+      <w:r>
+        <w:t xml:space="preserve"> habe ich nur teilweise umgesetzt, da </w:t>
+      </w:r>
+      <w:r>
+        <w:t>ich das Vorschlagen beim Tippen nicht habe,</w:t>
+      </w:r>
+      <w:r>
+        <w:t xml:space="preserve"> dafür aber</w:t>
+      </w:r>
+      <w:r>
+        <w:t xml:space="preserve"> beim Klicken vom Search Button. </w:t>
+      </w:r>
+    </w:p>
+    <w:p/>
     <w:p>
       <w:pPr>
         <w:pStyle w:val="berschrift1"/>
       </w:pPr>
-      <w:bookmarkStart w:id="3" w:name="_Toc102049510"/>
-      <w:r>
-        <w:lastRenderedPageBreak/>
+      <w:bookmarkStart w:id="3" w:name="_Toc102126031"/>
+      <w:r>
         <w:t>4. Mockups</w:t>
       </w:r>
       <w:bookmarkEnd w:id="3"/>
@@ -2499,7 +2581,7 @@
       <w:pPr>
         <w:pStyle w:val="berschrift1"/>
       </w:pPr>
-      <w:bookmarkStart w:id="4" w:name="_Toc102049511"/>
+      <w:bookmarkStart w:id="4" w:name="_Toc102126032"/>
       <w:r>
         <w:lastRenderedPageBreak/>
         <w:t>5. User</w:t>
@@ -2517,7 +2599,7 @@
       <w:pPr>
         <w:pStyle w:val="berschrift2"/>
       </w:pPr>
-      <w:bookmarkStart w:id="5" w:name="_Toc102049512"/>
+      <w:bookmarkStart w:id="5" w:name="_Toc102126033"/>
       <w:r>
         <w:t>5.</w:t>
       </w:r>
@@ -2586,7 +2668,7 @@
       <w:pPr>
         <w:pStyle w:val="berschrift2"/>
       </w:pPr>
-      <w:bookmarkStart w:id="6" w:name="_Toc102049513"/>
+      <w:bookmarkStart w:id="6" w:name="_Toc102126034"/>
       <w:r>
         <w:t>5.</w:t>
       </w:r>
@@ -2684,7 +2766,7 @@
       <w:pPr>
         <w:pStyle w:val="berschrift2"/>
       </w:pPr>
-      <w:bookmarkStart w:id="7" w:name="_Toc102049514"/>
+      <w:bookmarkStart w:id="7" w:name="_Toc102126035"/>
       <w:r>
         <w:t>5.</w:t>
       </w:r>
@@ -2782,14 +2864,19 @@
       <w:pPr>
         <w:pStyle w:val="berschrift2"/>
       </w:pPr>
-      <w:bookmarkStart w:id="8" w:name="_Toc102049515"/>
+      <w:bookmarkStart w:id="8" w:name="_Toc102126036"/>
       <w:r>
         <w:t>5.</w:t>
       </w:r>
       <w:r>
-        <w:t>4. Auto-Complete</w:t>
+        <w:t>4. Auto-</w:t>
+      </w:r>
+      <w:proofErr w:type="spellStart"/>
+      <w:r>
+        <w:t>Complete</w:t>
       </w:r>
       <w:bookmarkEnd w:id="8"/>
+      <w:proofErr w:type="spellEnd"/>
     </w:p>
     <w:p>
       <w:pPr>
@@ -2874,7 +2961,10 @@
         <w:spacing w:after="40"/>
       </w:pPr>
       <w:r>
-        <w:t>Fast umgesetzt</w:t>
+        <w:t>Teilweise</w:t>
+      </w:r>
+      <w:r>
+        <w:t xml:space="preserve"> umgesetzt</w:t>
       </w:r>
       <w:r>
         <w:t xml:space="preserve"> </w:t>
@@ -2892,6 +2982,7 @@
       <w:pPr>
         <w:pStyle w:val="berschrift2"/>
       </w:pPr>
+      <w:bookmarkStart w:id="9" w:name="_Toc102126037"/>
       <w:r>
         <w:lastRenderedPageBreak/>
         <w:t>5.</w:t>
@@ -2900,7 +2991,11 @@
         <w:t>5</w:t>
       </w:r>
       <w:r>
-        <w:t xml:space="preserve">. Zukünftige Verbindungen </w:t>
+        <w:t>. Zukünftige Verbindungen</w:t>
+      </w:r>
+      <w:bookmarkEnd w:id="9"/>
+      <w:r>
+        <w:t xml:space="preserve"> </w:t>
       </w:r>
     </w:p>
     <w:p>
@@ -2991,7 +3086,7 @@
       <w:pPr>
         <w:pStyle w:val="berschrift2"/>
       </w:pPr>
-      <w:bookmarkStart w:id="9" w:name="_Toc102049516"/>
+      <w:bookmarkStart w:id="10" w:name="_Toc102126038"/>
       <w:r>
         <w:t>5.</w:t>
       </w:r>
@@ -3013,6 +3108,7 @@
       <w:r>
         <w:t>ungen»</w:t>
       </w:r>
+      <w:bookmarkEnd w:id="10"/>
     </w:p>
     <w:p>
       <w:pPr>
@@ -3081,7 +3177,7 @@
         <w:rPr>
           <w:u w:val="single"/>
         </w:rPr>
-        <w:t>2</w:t>
+        <w:t>3</w:t>
       </w:r>
     </w:p>
     <w:p>
@@ -3099,37 +3195,9 @@
     </w:p>
     <w:p>
       <w:pPr>
-        <w:spacing w:after="40"/>
-        <w:rPr>
-          <w:u w:val="single"/>
-        </w:rPr>
-      </w:pPr>
-      <w:r>
-        <w:rPr>
-          <w:u w:val="single"/>
-        </w:rPr>
-        <w:t xml:space="preserve">Priorität </w:t>
-      </w:r>
-      <w:r>
-        <w:rPr>
-          <w:u w:val="single"/>
-        </w:rPr>
-        <w:t>2</w:t>
-      </w:r>
-    </w:p>
-    <w:p>
-      <w:pPr>
-        <w:spacing w:after="40"/>
-      </w:pPr>
-      <w:r>
-        <w:t xml:space="preserve">Umgesetzt </w:t>
-      </w:r>
-    </w:p>
-    <w:p/>
-    <w:p>
-      <w:pPr>
         <w:pStyle w:val="berschrift2"/>
       </w:pPr>
+      <w:bookmarkStart w:id="11" w:name="_Toc102126039"/>
       <w:r>
         <w:t>5.</w:t>
       </w:r>
@@ -3139,7 +3207,7 @@
       <w:r>
         <w:t>. Umsteigen</w:t>
       </w:r>
-      <w:bookmarkEnd w:id="9"/>
+      <w:bookmarkEnd w:id="11"/>
     </w:p>
     <w:p>
       <w:pPr>
@@ -3216,7 +3284,7 @@
       <w:pPr>
         <w:pStyle w:val="berschrift2"/>
       </w:pPr>
-      <w:bookmarkStart w:id="10" w:name="_Toc102049519"/>
+      <w:bookmarkStart w:id="12" w:name="_Toc102126040"/>
       <w:r>
         <w:t>5.</w:t>
       </w:r>
@@ -3226,7 +3294,7 @@
       <w:r>
         <w:t>. Standortsuche</w:t>
       </w:r>
-      <w:bookmarkEnd w:id="10"/>
+      <w:bookmarkEnd w:id="12"/>
     </w:p>
     <w:p>
       <w:pPr>
@@ -3325,11 +3393,12 @@
       <w:pPr>
         <w:pStyle w:val="berschrift1"/>
       </w:pPr>
-      <w:bookmarkStart w:id="11" w:name="_Toc102049521"/>
-      <w:r>
+      <w:bookmarkStart w:id="13" w:name="_Toc102126041"/>
+      <w:r>
+        <w:lastRenderedPageBreak/>
         <w:t>6. Aktivitätsdiagramm</w:t>
       </w:r>
-      <w:bookmarkEnd w:id="11"/>
+      <w:bookmarkEnd w:id="13"/>
       <w:r>
         <w:t xml:space="preserve"> </w:t>
       </w:r>
@@ -3383,7 +3452,7 @@
       <w:pPr>
         <w:pStyle w:val="berschrift1"/>
       </w:pPr>
-      <w:bookmarkStart w:id="12" w:name="_Toc102049522"/>
+      <w:bookmarkStart w:id="14" w:name="_Toc102126042"/>
       <w:r>
         <w:lastRenderedPageBreak/>
         <w:t>7</w:t>
@@ -3394,21 +3463,21 @@
       <w:r>
         <w:t xml:space="preserve"> Testfälle</w:t>
       </w:r>
-      <w:bookmarkEnd w:id="12"/>
+      <w:bookmarkEnd w:id="14"/>
     </w:p>
     <w:p/>
     <w:p>
       <w:pPr>
         <w:pStyle w:val="berschrift3"/>
       </w:pPr>
-      <w:bookmarkStart w:id="13" w:name="_Toc102049523"/>
+      <w:bookmarkStart w:id="15" w:name="_Toc102126043"/>
       <w:r>
         <w:t xml:space="preserve">7.1.1 </w:t>
       </w:r>
       <w:r>
         <w:t>Testszenario «Stationssuche»</w:t>
       </w:r>
-      <w:bookmarkEnd w:id="13"/>
+      <w:bookmarkEnd w:id="15"/>
     </w:p>
     <w:p>
       <w:r>
@@ -3672,14 +3741,14 @@
       <w:r>
         <w:t xml:space="preserve"> </w:t>
       </w:r>
-      <w:bookmarkStart w:id="14" w:name="_Toc102049524"/>
+      <w:bookmarkStart w:id="16" w:name="_Toc102126044"/>
       <w:r>
         <w:t>7.1.2</w:t>
       </w:r>
       <w:r>
         <w:t>. Testszenario «Verbindungen»</w:t>
       </w:r>
-      <w:bookmarkEnd w:id="14"/>
+      <w:bookmarkEnd w:id="16"/>
     </w:p>
     <w:p>
       <w:r>
@@ -3803,11 +3872,11 @@
       <w:pPr>
         <w:pStyle w:val="berschrift3"/>
       </w:pPr>
-      <w:bookmarkStart w:id="15" w:name="_Toc102049525"/>
+      <w:bookmarkStart w:id="17" w:name="_Toc102126045"/>
       <w:r>
         <w:t>7.1.3. Testszenario «Abfahrtstafel»</w:t>
       </w:r>
-      <w:bookmarkEnd w:id="15"/>
+      <w:bookmarkEnd w:id="17"/>
     </w:p>
     <w:p>
       <w:r>
@@ -3915,11 +3984,19 @@
       <w:pPr>
         <w:pStyle w:val="berschrift3"/>
       </w:pPr>
-      <w:bookmarkStart w:id="16" w:name="_Toc102049526"/>
-      <w:r>
-        <w:t>7.1.4. Testszenario «Auto-Complete»</w:t>
-      </w:r>
-      <w:bookmarkEnd w:id="16"/>
+      <w:bookmarkStart w:id="18" w:name="_Toc102126046"/>
+      <w:r>
+        <w:t>7.1.4. Testszenario «Auto-</w:t>
+      </w:r>
+      <w:proofErr w:type="spellStart"/>
+      <w:r>
+        <w:t>Complete</w:t>
+      </w:r>
+      <w:proofErr w:type="spellEnd"/>
+      <w:r>
+        <w:t>»</w:t>
+      </w:r>
+      <w:bookmarkEnd w:id="18"/>
     </w:p>
     <w:p>
       <w:r>
@@ -4057,7 +4134,7 @@
       <w:pPr>
         <w:pStyle w:val="berschrift3"/>
       </w:pPr>
-      <w:bookmarkStart w:id="17" w:name="_Toc102049527"/>
+      <w:bookmarkStart w:id="19" w:name="_Toc102126047"/>
       <w:r>
         <w:lastRenderedPageBreak/>
         <w:t>7.1.5. Testszenario «</w:t>
@@ -4071,7 +4148,7 @@
       <w:r>
         <w:t>»</w:t>
       </w:r>
-      <w:bookmarkEnd w:id="17"/>
+      <w:bookmarkEnd w:id="19"/>
     </w:p>
     <w:p>
       <w:r>
@@ -4322,18 +4399,18 @@
       <w:pPr>
         <w:pStyle w:val="berschrift2"/>
       </w:pPr>
-      <w:bookmarkStart w:id="18" w:name="_Toc102049528"/>
+      <w:bookmarkStart w:id="20" w:name="_Toc102126048"/>
       <w:r>
         <w:lastRenderedPageBreak/>
         <w:t>7.2. Testprotokoll</w:t>
       </w:r>
-      <w:bookmarkEnd w:id="18"/>
+      <w:bookmarkEnd w:id="20"/>
     </w:p>
     <w:p>
       <w:pPr>
         <w:pStyle w:val="berschrift3"/>
       </w:pPr>
-      <w:bookmarkStart w:id="19" w:name="_Toc102049529"/>
+      <w:bookmarkStart w:id="21" w:name="_Toc102126049"/>
       <w:r>
         <w:t xml:space="preserve">7.2.1 </w:t>
       </w:r>
@@ -4352,7 +4429,7 @@
       <w:r>
         <w:t>10:00</w:t>
       </w:r>
-      <w:bookmarkEnd w:id="19"/>
+      <w:bookmarkEnd w:id="21"/>
     </w:p>
     <w:tbl>
       <w:tblPr>
@@ -4680,7 +4757,7 @@
       <w:pPr>
         <w:pStyle w:val="berschrift3"/>
       </w:pPr>
-      <w:bookmarkStart w:id="20" w:name="_Toc102049530"/>
+      <w:bookmarkStart w:id="22" w:name="_Toc102126050"/>
       <w:r>
         <w:t>7.2.</w:t>
       </w:r>
@@ -4696,7 +4773,7 @@
       <w:r>
         <w:t>2 zu Testfall 2 am 28.04.2022 13:30</w:t>
       </w:r>
-      <w:bookmarkEnd w:id="20"/>
+      <w:bookmarkEnd w:id="22"/>
     </w:p>
     <w:tbl>
       <w:tblPr>
@@ -4824,7 +4901,7 @@
       <w:pPr>
         <w:pStyle w:val="berschrift3"/>
       </w:pPr>
-      <w:bookmarkStart w:id="21" w:name="_Toc102049531"/>
+      <w:bookmarkStart w:id="23" w:name="_Toc102126051"/>
       <w:r>
         <w:t xml:space="preserve">7.2.3. </w:t>
       </w:r>
@@ -4849,7 +4926,7 @@
       <w:r>
         <w:t>0</w:t>
       </w:r>
-      <w:bookmarkEnd w:id="21"/>
+      <w:bookmarkEnd w:id="23"/>
     </w:p>
     <w:tbl>
       <w:tblPr>
@@ -4974,7 +5051,7 @@
       <w:pPr>
         <w:pStyle w:val="berschrift3"/>
       </w:pPr>
-      <w:bookmarkStart w:id="22" w:name="_Toc102049532"/>
+      <w:bookmarkStart w:id="24" w:name="_Toc102126052"/>
       <w:r>
         <w:lastRenderedPageBreak/>
         <w:t xml:space="preserve">7.2.4. </w:t>
@@ -4985,7 +5062,7 @@
       <w:r>
         <w:t>4 zu Testfall 4 am 28.04.2022 14:40</w:t>
       </w:r>
-      <w:bookmarkEnd w:id="22"/>
+      <w:bookmarkEnd w:id="24"/>
     </w:p>
     <w:tbl>
       <w:tblPr>
@@ -5154,7 +5231,7 @@
       <w:pPr>
         <w:pStyle w:val="berschrift3"/>
       </w:pPr>
-      <w:bookmarkStart w:id="23" w:name="_Toc102049533"/>
+      <w:bookmarkStart w:id="25" w:name="_Toc102126053"/>
       <w:r>
         <w:t xml:space="preserve">7.2.4. </w:t>
       </w:r>
@@ -5162,12 +5239,21 @@
         <w:t xml:space="preserve">Protokoll </w:t>
       </w:r>
       <w:r>
-        <w:t>4 zu Testfall 4 am 28.04.2022 14:4</w:t>
-      </w:r>
-      <w:r>
         <w:t>5</w:t>
       </w:r>
-      <w:bookmarkEnd w:id="23"/>
+      <w:r>
+        <w:t xml:space="preserve"> zu Testfall </w:t>
+      </w:r>
+      <w:r>
+        <w:t>5</w:t>
+      </w:r>
+      <w:r>
+        <w:t xml:space="preserve"> am 28.04.2022 14:4</w:t>
+      </w:r>
+      <w:r>
+        <w:t>5</w:t>
+      </w:r>
+      <w:bookmarkEnd w:id="25"/>
     </w:p>
     <w:tbl>
       <w:tblPr>
@@ -5289,20 +5375,24 @@
       <w:pPr>
         <w:pStyle w:val="berschrift3"/>
       </w:pPr>
-      <w:r>
-        <w:t>7.2.</w:t>
-      </w:r>
-      <w:r>
-        <w:t>5</w:t>
-      </w:r>
-      <w:r>
-        <w:t xml:space="preserve">. </w:t>
+      <w:bookmarkStart w:id="26" w:name="_Toc102126054"/>
+      <w:r>
+        <w:t xml:space="preserve">7.2.5. </w:t>
       </w:r>
       <w:r>
         <w:t xml:space="preserve">Protokoll </w:t>
       </w:r>
       <w:r>
-        <w:t>4 zu Testfall 4 am 2</w:t>
+        <w:t>6</w:t>
+      </w:r>
+      <w:r>
+        <w:t xml:space="preserve"> zu Testfall </w:t>
+      </w:r>
+      <w:r>
+        <w:t>6</w:t>
+      </w:r>
+      <w:r>
+        <w:t xml:space="preserve"> am 2</w:t>
       </w:r>
       <w:r>
         <w:t>9</w:t>
@@ -5319,6 +5409,7 @@
       <w:r>
         <w:t>50</w:t>
       </w:r>
+      <w:bookmarkEnd w:id="26"/>
     </w:p>
     <w:tbl>
       <w:tblPr>
@@ -5493,7 +5584,7 @@
       <w:pPr>
         <w:pStyle w:val="berschrift1"/>
       </w:pPr>
-      <w:bookmarkStart w:id="24" w:name="_Toc102049534"/>
+      <w:bookmarkStart w:id="27" w:name="_Toc102126055"/>
       <w:r>
         <w:lastRenderedPageBreak/>
         <w:t>8. In</w:t>
@@ -5504,7 +5595,7 @@
       <w:r>
         <w:t>tallationsanleitung</w:t>
       </w:r>
-      <w:bookmarkEnd w:id="24"/>
+      <w:bookmarkEnd w:id="27"/>
     </w:p>
     <w:p>
       <w:r>
@@ -5520,17 +5611,27 @@
       <w:pPr>
         <w:pStyle w:val="berschrift1"/>
       </w:pPr>
-      <w:bookmarkStart w:id="25" w:name="_Toc102049535"/>
+      <w:bookmarkStart w:id="28" w:name="_Toc102126056"/>
       <w:r>
         <w:lastRenderedPageBreak/>
         <w:t>9. Spannende Informationen</w:t>
       </w:r>
-      <w:bookmarkEnd w:id="25"/>
-    </w:p>
-    <w:p>
-      <w:r>
-        <w:t>Waku waku</w:t>
-      </w:r>
+      <w:bookmarkEnd w:id="28"/>
+    </w:p>
+    <w:p>
+      <w:proofErr w:type="spellStart"/>
+      <w:r>
+        <w:t>Waku</w:t>
+      </w:r>
+      <w:proofErr w:type="spellEnd"/>
+      <w:r>
+        <w:t xml:space="preserve"> </w:t>
+      </w:r>
+      <w:proofErr w:type="spellStart"/>
+      <w:r>
+        <w:t>waku</w:t>
+      </w:r>
+      <w:proofErr w:type="spellEnd"/>
     </w:p>
     <w:sectPr>
       <w:pgSz w:w="11906" w:h="16838"/>

</xml_diff>

<commit_message>
One of the last Commits alive
</commit_message>
<xml_diff>
--- a/Dokumentation_M318_Luc_Wicki.docx
+++ b/Dokumentation_M318_Luc_Wicki.docx
@@ -261,7 +261,7 @@
           <w:r>
             <w:fldChar w:fldCharType="separate"/>
           </w:r>
-          <w:hyperlink w:anchor="_Toc102126028" w:history="1">
+          <w:hyperlink w:anchor="_Toc102138058" w:history="1">
             <w:r>
               <w:rPr>
                 <w:rStyle w:val="Hyperlink"/>
@@ -288,7 +288,7 @@
                 <w:noProof/>
                 <w:webHidden/>
               </w:rPr>
-              <w:instrText xml:space="preserve"> PAGEREF _Toc102126028 \h </w:instrText>
+              <w:instrText xml:space="preserve"> PAGEREF _Toc102138058 \h </w:instrText>
             </w:r>
             <w:r>
               <w:rPr>
@@ -308,7 +308,7 @@
                 <w:noProof/>
                 <w:webHidden/>
               </w:rPr>
-              <w:t>3</w:t>
+              <w:t>4</w:t>
             </w:r>
             <w:r>
               <w:rPr>
@@ -331,7 +331,7 @@
               <w:lang w:val="en-GB" w:eastAsia="en-GB"/>
             </w:rPr>
           </w:pPr>
-          <w:hyperlink w:anchor="_Toc102126029" w:history="1">
+          <w:hyperlink w:anchor="_Toc102138059" w:history="1">
             <w:r>
               <w:rPr>
                 <w:rStyle w:val="Hyperlink"/>
@@ -358,7 +358,7 @@
                 <w:noProof/>
                 <w:webHidden/>
               </w:rPr>
-              <w:instrText xml:space="preserve"> PAGEREF _Toc102126029 \h </w:instrText>
+              <w:instrText xml:space="preserve"> PAGEREF _Toc102138059 \h </w:instrText>
             </w:r>
             <w:r>
               <w:rPr>
@@ -378,7 +378,7 @@
                 <w:noProof/>
                 <w:webHidden/>
               </w:rPr>
-              <w:t>3</w:t>
+              <w:t>4</w:t>
             </w:r>
             <w:r>
               <w:rPr>
@@ -401,7 +401,7 @@
               <w:lang w:val="en-GB" w:eastAsia="en-GB"/>
             </w:rPr>
           </w:pPr>
-          <w:hyperlink w:anchor="_Toc102126030" w:history="1">
+          <w:hyperlink w:anchor="_Toc102138060" w:history="1">
             <w:r>
               <w:rPr>
                 <w:rStyle w:val="Hyperlink"/>
@@ -428,7 +428,7 @@
                 <w:noProof/>
                 <w:webHidden/>
               </w:rPr>
-              <w:instrText xml:space="preserve"> PAGEREF _Toc102126030 \h </w:instrText>
+              <w:instrText xml:space="preserve"> PAGEREF _Toc102138060 \h </w:instrText>
             </w:r>
             <w:r>
               <w:rPr>
@@ -448,7 +448,7 @@
                 <w:noProof/>
                 <w:webHidden/>
               </w:rPr>
-              <w:t>4</w:t>
+              <w:t>5</w:t>
             </w:r>
             <w:r>
               <w:rPr>
@@ -471,7 +471,7 @@
               <w:lang w:val="en-GB" w:eastAsia="en-GB"/>
             </w:rPr>
           </w:pPr>
-          <w:hyperlink w:anchor="_Toc102126031" w:history="1">
+          <w:hyperlink w:anchor="_Toc102138061" w:history="1">
             <w:r>
               <w:rPr>
                 <w:rStyle w:val="Hyperlink"/>
@@ -498,7 +498,7 @@
                 <w:noProof/>
                 <w:webHidden/>
               </w:rPr>
-              <w:instrText xml:space="preserve"> PAGEREF _Toc102126031 \h </w:instrText>
+              <w:instrText xml:space="preserve"> PAGEREF _Toc102138061 \h </w:instrText>
             </w:r>
             <w:r>
               <w:rPr>
@@ -518,7 +518,7 @@
                 <w:noProof/>
                 <w:webHidden/>
               </w:rPr>
-              <w:t>4</w:t>
+              <w:t>5</w:t>
             </w:r>
             <w:r>
               <w:rPr>
@@ -541,7 +541,7 @@
               <w:lang w:val="en-GB" w:eastAsia="en-GB"/>
             </w:rPr>
           </w:pPr>
-          <w:hyperlink w:anchor="_Toc102126032" w:history="1">
+          <w:hyperlink w:anchor="_Toc102138062" w:history="1">
             <w:r>
               <w:rPr>
                 <w:rStyle w:val="Hyperlink"/>
@@ -568,7 +568,7 @@
                 <w:noProof/>
                 <w:webHidden/>
               </w:rPr>
-              <w:instrText xml:space="preserve"> PAGEREF _Toc102126032 \h </w:instrText>
+              <w:instrText xml:space="preserve"> PAGEREF _Toc102138062 \h </w:instrText>
             </w:r>
             <w:r>
               <w:rPr>
@@ -588,7 +588,7 @@
                 <w:noProof/>
                 <w:webHidden/>
               </w:rPr>
-              <w:t>5</w:t>
+              <w:t>6</w:t>
             </w:r>
             <w:r>
               <w:rPr>
@@ -611,7 +611,7 @@
               <w:lang w:val="en-GB" w:eastAsia="en-GB"/>
             </w:rPr>
           </w:pPr>
-          <w:hyperlink w:anchor="_Toc102126033" w:history="1">
+          <w:hyperlink w:anchor="_Toc102138063" w:history="1">
             <w:r>
               <w:rPr>
                 <w:rStyle w:val="Hyperlink"/>
@@ -638,7 +638,7 @@
                 <w:noProof/>
                 <w:webHidden/>
               </w:rPr>
-              <w:instrText xml:space="preserve"> PAGEREF _Toc102126033 \h </w:instrText>
+              <w:instrText xml:space="preserve"> PAGEREF _Toc102138063 \h </w:instrText>
             </w:r>
             <w:r>
               <w:rPr>
@@ -658,7 +658,7 @@
                 <w:noProof/>
                 <w:webHidden/>
               </w:rPr>
-              <w:t>5</w:t>
+              <w:t>6</w:t>
             </w:r>
             <w:r>
               <w:rPr>
@@ -681,7 +681,7 @@
               <w:lang w:val="en-GB" w:eastAsia="en-GB"/>
             </w:rPr>
           </w:pPr>
-          <w:hyperlink w:anchor="_Toc102126034" w:history="1">
+          <w:hyperlink w:anchor="_Toc102138064" w:history="1">
             <w:r>
               <w:rPr>
                 <w:rStyle w:val="Hyperlink"/>
@@ -708,7 +708,7 @@
                 <w:noProof/>
                 <w:webHidden/>
               </w:rPr>
-              <w:instrText xml:space="preserve"> PAGEREF _Toc102126034 \h </w:instrText>
+              <w:instrText xml:space="preserve"> PAGEREF _Toc102138064 \h </w:instrText>
             </w:r>
             <w:r>
               <w:rPr>
@@ -728,7 +728,7 @@
                 <w:noProof/>
                 <w:webHidden/>
               </w:rPr>
-              <w:t>5</w:t>
+              <w:t>6</w:t>
             </w:r>
             <w:r>
               <w:rPr>
@@ -751,7 +751,7 @@
               <w:lang w:val="en-GB" w:eastAsia="en-GB"/>
             </w:rPr>
           </w:pPr>
-          <w:hyperlink w:anchor="_Toc102126035" w:history="1">
+          <w:hyperlink w:anchor="_Toc102138065" w:history="1">
             <w:r>
               <w:rPr>
                 <w:rStyle w:val="Hyperlink"/>
@@ -778,7 +778,7 @@
                 <w:noProof/>
                 <w:webHidden/>
               </w:rPr>
-              <w:instrText xml:space="preserve"> PAGEREF _Toc102126035 \h </w:instrText>
+              <w:instrText xml:space="preserve"> PAGEREF _Toc102138065 \h </w:instrText>
             </w:r>
             <w:r>
               <w:rPr>
@@ -798,7 +798,7 @@
                 <w:noProof/>
                 <w:webHidden/>
               </w:rPr>
-              <w:t>5</w:t>
+              <w:t>6</w:t>
             </w:r>
             <w:r>
               <w:rPr>
@@ -821,7 +821,7 @@
               <w:lang w:val="en-GB" w:eastAsia="en-GB"/>
             </w:rPr>
           </w:pPr>
-          <w:hyperlink w:anchor="_Toc102126036" w:history="1">
+          <w:hyperlink w:anchor="_Toc102138066" w:history="1">
             <w:r>
               <w:rPr>
                 <w:rStyle w:val="Hyperlink"/>
@@ -848,7 +848,7 @@
                 <w:noProof/>
                 <w:webHidden/>
               </w:rPr>
-              <w:instrText xml:space="preserve"> PAGEREF _Toc102126036 \h </w:instrText>
+              <w:instrText xml:space="preserve"> PAGEREF _Toc102138066 \h </w:instrText>
             </w:r>
             <w:r>
               <w:rPr>
@@ -868,7 +868,7 @@
                 <w:noProof/>
                 <w:webHidden/>
               </w:rPr>
-              <w:t>5</w:t>
+              <w:t>6</w:t>
             </w:r>
             <w:r>
               <w:rPr>
@@ -891,7 +891,7 @@
               <w:lang w:val="en-GB" w:eastAsia="en-GB"/>
             </w:rPr>
           </w:pPr>
-          <w:hyperlink w:anchor="_Toc102126037" w:history="1">
+          <w:hyperlink w:anchor="_Toc102138067" w:history="1">
             <w:r>
               <w:rPr>
                 <w:rStyle w:val="Hyperlink"/>
@@ -918,7 +918,7 @@
                 <w:noProof/>
                 <w:webHidden/>
               </w:rPr>
-              <w:instrText xml:space="preserve"> PAGEREF _Toc102126037 \h </w:instrText>
+              <w:instrText xml:space="preserve"> PAGEREF _Toc102138067 \h </w:instrText>
             </w:r>
             <w:r>
               <w:rPr>
@@ -938,7 +938,7 @@
                 <w:noProof/>
                 <w:webHidden/>
               </w:rPr>
-              <w:t>6</w:t>
+              <w:t>7</w:t>
             </w:r>
             <w:r>
               <w:rPr>
@@ -961,7 +961,7 @@
               <w:lang w:val="en-GB" w:eastAsia="en-GB"/>
             </w:rPr>
           </w:pPr>
-          <w:hyperlink w:anchor="_Toc102126038" w:history="1">
+          <w:hyperlink w:anchor="_Toc102138068" w:history="1">
             <w:r>
               <w:rPr>
                 <w:rStyle w:val="Hyperlink"/>
@@ -988,7 +988,7 @@
                 <w:noProof/>
                 <w:webHidden/>
               </w:rPr>
-              <w:instrText xml:space="preserve"> PAGEREF _Toc102126038 \h </w:instrText>
+              <w:instrText xml:space="preserve"> PAGEREF _Toc102138068 \h </w:instrText>
             </w:r>
             <w:r>
               <w:rPr>
@@ -1008,7 +1008,7 @@
                 <w:noProof/>
                 <w:webHidden/>
               </w:rPr>
-              <w:t>6</w:t>
+              <w:t>7</w:t>
             </w:r>
             <w:r>
               <w:rPr>
@@ -1031,7 +1031,7 @@
               <w:lang w:val="en-GB" w:eastAsia="en-GB"/>
             </w:rPr>
           </w:pPr>
-          <w:hyperlink w:anchor="_Toc102126039" w:history="1">
+          <w:hyperlink w:anchor="_Toc102138069" w:history="1">
             <w:r>
               <w:rPr>
                 <w:rStyle w:val="Hyperlink"/>
@@ -1058,7 +1058,7 @@
                 <w:noProof/>
                 <w:webHidden/>
               </w:rPr>
-              <w:instrText xml:space="preserve"> PAGEREF _Toc102126039 \h </w:instrText>
+              <w:instrText xml:space="preserve"> PAGEREF _Toc102138069 \h </w:instrText>
             </w:r>
             <w:r>
               <w:rPr>
@@ -1078,7 +1078,7 @@
                 <w:noProof/>
                 <w:webHidden/>
               </w:rPr>
-              <w:t>6</w:t>
+              <w:t>7</w:t>
             </w:r>
             <w:r>
               <w:rPr>
@@ -1101,7 +1101,7 @@
               <w:lang w:val="en-GB" w:eastAsia="en-GB"/>
             </w:rPr>
           </w:pPr>
-          <w:hyperlink w:anchor="_Toc102126040" w:history="1">
+          <w:hyperlink w:anchor="_Toc102138070" w:history="1">
             <w:r>
               <w:rPr>
                 <w:rStyle w:val="Hyperlink"/>
@@ -1128,7 +1128,7 @@
                 <w:noProof/>
                 <w:webHidden/>
               </w:rPr>
-              <w:instrText xml:space="preserve"> PAGEREF _Toc102126040 \h </w:instrText>
+              <w:instrText xml:space="preserve"> PAGEREF _Toc102138070 \h </w:instrText>
             </w:r>
             <w:r>
               <w:rPr>
@@ -1148,7 +1148,7 @@
                 <w:noProof/>
                 <w:webHidden/>
               </w:rPr>
-              <w:t>6</w:t>
+              <w:t>7</w:t>
             </w:r>
             <w:r>
               <w:rPr>
@@ -1171,7 +1171,7 @@
               <w:lang w:val="en-GB" w:eastAsia="en-GB"/>
             </w:rPr>
           </w:pPr>
-          <w:hyperlink w:anchor="_Toc102126041" w:history="1">
+          <w:hyperlink w:anchor="_Toc102138071" w:history="1">
             <w:r>
               <w:rPr>
                 <w:rStyle w:val="Hyperlink"/>
@@ -1198,7 +1198,7 @@
                 <w:noProof/>
                 <w:webHidden/>
               </w:rPr>
-              <w:instrText xml:space="preserve"> PAGEREF _Toc102126041 \h </w:instrText>
+              <w:instrText xml:space="preserve"> PAGEREF _Toc102138071 \h </w:instrText>
             </w:r>
             <w:r>
               <w:rPr>
@@ -1218,7 +1218,7 @@
                 <w:noProof/>
                 <w:webHidden/>
               </w:rPr>
-              <w:t>7</w:t>
+              <w:t>8</w:t>
             </w:r>
             <w:r>
               <w:rPr>
@@ -1241,7 +1241,7 @@
               <w:lang w:val="en-GB" w:eastAsia="en-GB"/>
             </w:rPr>
           </w:pPr>
-          <w:hyperlink w:anchor="_Toc102126042" w:history="1">
+          <w:hyperlink w:anchor="_Toc102138072" w:history="1">
             <w:r>
               <w:rPr>
                 <w:rStyle w:val="Hyperlink"/>
@@ -1268,7 +1268,7 @@
                 <w:noProof/>
                 <w:webHidden/>
               </w:rPr>
-              <w:instrText xml:space="preserve"> PAGEREF _Toc102126042 \h </w:instrText>
+              <w:instrText xml:space="preserve"> PAGEREF _Toc102138072 \h </w:instrText>
             </w:r>
             <w:r>
               <w:rPr>
@@ -1288,7 +1288,7 @@
                 <w:noProof/>
                 <w:webHidden/>
               </w:rPr>
-              <w:t>8</w:t>
+              <w:t>9</w:t>
             </w:r>
             <w:r>
               <w:rPr>
@@ -1311,7 +1311,7 @@
               <w:lang w:val="en-GB" w:eastAsia="en-GB"/>
             </w:rPr>
           </w:pPr>
-          <w:hyperlink w:anchor="_Toc102126043" w:history="1">
+          <w:hyperlink w:anchor="_Toc102138073" w:history="1">
             <w:r>
               <w:rPr>
                 <w:rStyle w:val="Hyperlink"/>
@@ -1338,7 +1338,7 @@
                 <w:noProof/>
                 <w:webHidden/>
               </w:rPr>
-              <w:instrText xml:space="preserve"> PAGEREF _Toc102126043 \h </w:instrText>
+              <w:instrText xml:space="preserve"> PAGEREF _Toc102138073 \h </w:instrText>
             </w:r>
             <w:r>
               <w:rPr>
@@ -1358,7 +1358,7 @@
                 <w:noProof/>
                 <w:webHidden/>
               </w:rPr>
-              <w:t>8</w:t>
+              <w:t>9</w:t>
             </w:r>
             <w:r>
               <w:rPr>
@@ -1381,7 +1381,7 @@
               <w:lang w:val="en-GB" w:eastAsia="en-GB"/>
             </w:rPr>
           </w:pPr>
-          <w:hyperlink w:anchor="_Toc102126044" w:history="1">
+          <w:hyperlink w:anchor="_Toc102138074" w:history="1">
             <w:r>
               <w:rPr>
                 <w:rStyle w:val="Hyperlink"/>
@@ -1408,7 +1408,7 @@
                 <w:noProof/>
                 <w:webHidden/>
               </w:rPr>
-              <w:instrText xml:space="preserve"> PAGEREF _Toc102126044 \h </w:instrText>
+              <w:instrText xml:space="preserve"> PAGEREF _Toc102138074 \h </w:instrText>
             </w:r>
             <w:r>
               <w:rPr>
@@ -1428,7 +1428,7 @@
                 <w:noProof/>
                 <w:webHidden/>
               </w:rPr>
-              <w:t>8</w:t>
+              <w:t>9</w:t>
             </w:r>
             <w:r>
               <w:rPr>
@@ -1451,7 +1451,7 @@
               <w:lang w:val="en-GB" w:eastAsia="en-GB"/>
             </w:rPr>
           </w:pPr>
-          <w:hyperlink w:anchor="_Toc102126045" w:history="1">
+          <w:hyperlink w:anchor="_Toc102138075" w:history="1">
             <w:r>
               <w:rPr>
                 <w:rStyle w:val="Hyperlink"/>
@@ -1478,7 +1478,7 @@
                 <w:noProof/>
                 <w:webHidden/>
               </w:rPr>
-              <w:instrText xml:space="preserve"> PAGEREF _Toc102126045 \h </w:instrText>
+              <w:instrText xml:space="preserve"> PAGEREF _Toc102138075 \h </w:instrText>
             </w:r>
             <w:r>
               <w:rPr>
@@ -1498,7 +1498,7 @@
                 <w:noProof/>
                 <w:webHidden/>
               </w:rPr>
-              <w:t>8</w:t>
+              <w:t>9</w:t>
             </w:r>
             <w:r>
               <w:rPr>
@@ -1521,7 +1521,7 @@
               <w:lang w:val="en-GB" w:eastAsia="en-GB"/>
             </w:rPr>
           </w:pPr>
-          <w:hyperlink w:anchor="_Toc102126046" w:history="1">
+          <w:hyperlink w:anchor="_Toc102138076" w:history="1">
             <w:r>
               <w:rPr>
                 <w:rStyle w:val="Hyperlink"/>
@@ -1548,7 +1548,7 @@
                 <w:noProof/>
                 <w:webHidden/>
               </w:rPr>
-              <w:instrText xml:space="preserve"> PAGEREF _Toc102126046 \h </w:instrText>
+              <w:instrText xml:space="preserve"> PAGEREF _Toc102138076 \h </w:instrText>
             </w:r>
             <w:r>
               <w:rPr>
@@ -1568,7 +1568,7 @@
                 <w:noProof/>
                 <w:webHidden/>
               </w:rPr>
-              <w:t>8</w:t>
+              <w:t>9</w:t>
             </w:r>
             <w:r>
               <w:rPr>
@@ -1591,7 +1591,7 @@
               <w:lang w:val="en-GB" w:eastAsia="en-GB"/>
             </w:rPr>
           </w:pPr>
-          <w:hyperlink w:anchor="_Toc102126047" w:history="1">
+          <w:hyperlink w:anchor="_Toc102138077" w:history="1">
             <w:r>
               <w:rPr>
                 <w:rStyle w:val="Hyperlink"/>
@@ -1618,7 +1618,7 @@
                 <w:noProof/>
                 <w:webHidden/>
               </w:rPr>
-              <w:instrText xml:space="preserve"> PAGEREF _Toc102126047 \h </w:instrText>
+              <w:instrText xml:space="preserve"> PAGEREF _Toc102138077 \h </w:instrText>
             </w:r>
             <w:r>
               <w:rPr>
@@ -1638,7 +1638,7 @@
                 <w:noProof/>
                 <w:webHidden/>
               </w:rPr>
-              <w:t>9</w:t>
+              <w:t>10</w:t>
             </w:r>
             <w:r>
               <w:rPr>
@@ -1661,7 +1661,7 @@
               <w:lang w:val="en-GB" w:eastAsia="en-GB"/>
             </w:rPr>
           </w:pPr>
-          <w:hyperlink w:anchor="_Toc102126048" w:history="1">
+          <w:hyperlink w:anchor="_Toc102138078" w:history="1">
             <w:r>
               <w:rPr>
                 <w:rStyle w:val="Hyperlink"/>
@@ -1688,7 +1688,7 @@
                 <w:noProof/>
                 <w:webHidden/>
               </w:rPr>
-              <w:instrText xml:space="preserve"> PAGEREF _Toc102126048 \h </w:instrText>
+              <w:instrText xml:space="preserve"> PAGEREF _Toc102138078 \h </w:instrText>
             </w:r>
             <w:r>
               <w:rPr>
@@ -1708,7 +1708,7 @@
                 <w:noProof/>
                 <w:webHidden/>
               </w:rPr>
-              <w:t>10</w:t>
+              <w:t>11</w:t>
             </w:r>
             <w:r>
               <w:rPr>
@@ -1731,7 +1731,7 @@
               <w:lang w:val="en-GB" w:eastAsia="en-GB"/>
             </w:rPr>
           </w:pPr>
-          <w:hyperlink w:anchor="_Toc102126049" w:history="1">
+          <w:hyperlink w:anchor="_Toc102138079" w:history="1">
             <w:r>
               <w:rPr>
                 <w:rStyle w:val="Hyperlink"/>
@@ -1758,7 +1758,7 @@
                 <w:noProof/>
                 <w:webHidden/>
               </w:rPr>
-              <w:instrText xml:space="preserve"> PAGEREF _Toc102126049 \h </w:instrText>
+              <w:instrText xml:space="preserve"> PAGEREF _Toc102138079 \h </w:instrText>
             </w:r>
             <w:r>
               <w:rPr>
@@ -1778,7 +1778,7 @@
                 <w:noProof/>
                 <w:webHidden/>
               </w:rPr>
-              <w:t>10</w:t>
+              <w:t>11</w:t>
             </w:r>
             <w:r>
               <w:rPr>
@@ -1801,7 +1801,7 @@
               <w:lang w:val="en-GB" w:eastAsia="en-GB"/>
             </w:rPr>
           </w:pPr>
-          <w:hyperlink w:anchor="_Toc102126050" w:history="1">
+          <w:hyperlink w:anchor="_Toc102138080" w:history="1">
             <w:r>
               <w:rPr>
                 <w:rStyle w:val="Hyperlink"/>
@@ -1828,7 +1828,7 @@
                 <w:noProof/>
                 <w:webHidden/>
               </w:rPr>
-              <w:instrText xml:space="preserve"> PAGEREF _Toc102126050 \h </w:instrText>
+              <w:instrText xml:space="preserve"> PAGEREF _Toc102138080 \h </w:instrText>
             </w:r>
             <w:r>
               <w:rPr>
@@ -1848,7 +1848,7 @@
                 <w:noProof/>
                 <w:webHidden/>
               </w:rPr>
-              <w:t>10</w:t>
+              <w:t>11</w:t>
             </w:r>
             <w:r>
               <w:rPr>
@@ -1871,7 +1871,7 @@
               <w:lang w:val="en-GB" w:eastAsia="en-GB"/>
             </w:rPr>
           </w:pPr>
-          <w:hyperlink w:anchor="_Toc102126051" w:history="1">
+          <w:hyperlink w:anchor="_Toc102138081" w:history="1">
             <w:r>
               <w:rPr>
                 <w:rStyle w:val="Hyperlink"/>
@@ -1898,7 +1898,7 @@
                 <w:noProof/>
                 <w:webHidden/>
               </w:rPr>
-              <w:instrText xml:space="preserve"> PAGEREF _Toc102126051 \h </w:instrText>
+              <w:instrText xml:space="preserve"> PAGEREF _Toc102138081 \h </w:instrText>
             </w:r>
             <w:r>
               <w:rPr>
@@ -1918,7 +1918,7 @@
                 <w:noProof/>
                 <w:webHidden/>
               </w:rPr>
-              <w:t>10</w:t>
+              <w:t>11</w:t>
             </w:r>
             <w:r>
               <w:rPr>
@@ -1941,7 +1941,7 @@
               <w:lang w:val="en-GB" w:eastAsia="en-GB"/>
             </w:rPr>
           </w:pPr>
-          <w:hyperlink w:anchor="_Toc102126052" w:history="1">
+          <w:hyperlink w:anchor="_Toc102138082" w:history="1">
             <w:r>
               <w:rPr>
                 <w:rStyle w:val="Hyperlink"/>
@@ -1968,7 +1968,7 @@
                 <w:noProof/>
                 <w:webHidden/>
               </w:rPr>
-              <w:instrText xml:space="preserve"> PAGEREF _Toc102126052 \h </w:instrText>
+              <w:instrText xml:space="preserve"> PAGEREF _Toc102138082 \h </w:instrText>
             </w:r>
             <w:r>
               <w:rPr>
@@ -1988,7 +1988,7 @@
                 <w:noProof/>
                 <w:webHidden/>
               </w:rPr>
-              <w:t>11</w:t>
+              <w:t>12</w:t>
             </w:r>
             <w:r>
               <w:rPr>
@@ -2011,13 +2011,13 @@
               <w:lang w:val="en-GB" w:eastAsia="en-GB"/>
             </w:rPr>
           </w:pPr>
-          <w:hyperlink w:anchor="_Toc102126053" w:history="1">
+          <w:hyperlink w:anchor="_Toc102138083" w:history="1">
             <w:r>
               <w:rPr>
                 <w:rStyle w:val="Hyperlink"/>
                 <w:noProof/>
               </w:rPr>
-              <w:t>7.2.4. Protokoll 5 zu Testfall 5 am 28.04.2022 14:45</w:t>
+              <w:t>7.2.5. Protokoll 5 zu Testfall 5 am 28.04.2022 14:45</w:t>
             </w:r>
             <w:r>
               <w:rPr>
@@ -2038,7 +2038,7 @@
                 <w:noProof/>
                 <w:webHidden/>
               </w:rPr>
-              <w:instrText xml:space="preserve"> PAGEREF _Toc102126053 \h </w:instrText>
+              <w:instrText xml:space="preserve"> PAGEREF _Toc102138083 \h </w:instrText>
             </w:r>
             <w:r>
               <w:rPr>
@@ -2058,7 +2058,7 @@
                 <w:noProof/>
                 <w:webHidden/>
               </w:rPr>
-              <w:t>11</w:t>
+              <w:t>12</w:t>
             </w:r>
             <w:r>
               <w:rPr>
@@ -2081,13 +2081,13 @@
               <w:lang w:val="en-GB" w:eastAsia="en-GB"/>
             </w:rPr>
           </w:pPr>
-          <w:hyperlink w:anchor="_Toc102126054" w:history="1">
+          <w:hyperlink w:anchor="_Toc102138084" w:history="1">
             <w:r>
               <w:rPr>
                 <w:rStyle w:val="Hyperlink"/>
                 <w:noProof/>
               </w:rPr>
-              <w:t>7.2.5. Protokoll 6 zu Testfall 6 am 29.04.2022 10:50</w:t>
+              <w:t>7.2.6. Protokoll 6 zu Testfall 6 am 29.04.2022 10:50</w:t>
             </w:r>
             <w:r>
               <w:rPr>
@@ -2108,7 +2108,7 @@
                 <w:noProof/>
                 <w:webHidden/>
               </w:rPr>
-              <w:instrText xml:space="preserve"> PAGEREF _Toc102126054 \h </w:instrText>
+              <w:instrText xml:space="preserve"> PAGEREF _Toc102138084 \h </w:instrText>
             </w:r>
             <w:r>
               <w:rPr>
@@ -2128,7 +2128,427 @@
                 <w:noProof/>
                 <w:webHidden/>
               </w:rPr>
-              <w:t>11</w:t>
+              <w:t>12</w:t>
+            </w:r>
+            <w:r>
+              <w:rPr>
+                <w:noProof/>
+                <w:webHidden/>
+              </w:rPr>
+              <w:fldChar w:fldCharType="end"/>
+            </w:r>
+          </w:hyperlink>
+        </w:p>
+        <w:p>
+          <w:pPr>
+            <w:pStyle w:val="Verzeichnis3"/>
+            <w:tabs>
+              <w:tab w:val="right" w:leader="dot" w:pos="9062"/>
+            </w:tabs>
+            <w:rPr>
+              <w:rFonts w:eastAsiaTheme="minorEastAsia"/>
+              <w:noProof/>
+              <w:lang w:val="en-GB" w:eastAsia="en-GB"/>
+            </w:rPr>
+          </w:pPr>
+          <w:hyperlink w:anchor="_Toc102138085" w:history="1">
+            <w:r>
+              <w:rPr>
+                <w:rStyle w:val="Hyperlink"/>
+                <w:noProof/>
+              </w:rPr>
+              <w:t>7.2.7 Protokoll 7 zu Testfall 1 am 28.04.2022 14:45</w:t>
+            </w:r>
+            <w:r>
+              <w:rPr>
+                <w:noProof/>
+                <w:webHidden/>
+              </w:rPr>
+              <w:tab/>
+            </w:r>
+            <w:r>
+              <w:rPr>
+                <w:noProof/>
+                <w:webHidden/>
+              </w:rPr>
+              <w:fldChar w:fldCharType="begin"/>
+            </w:r>
+            <w:r>
+              <w:rPr>
+                <w:noProof/>
+                <w:webHidden/>
+              </w:rPr>
+              <w:instrText xml:space="preserve"> PAGEREF _Toc102138085 \h </w:instrText>
+            </w:r>
+            <w:r>
+              <w:rPr>
+                <w:noProof/>
+                <w:webHidden/>
+              </w:rPr>
+            </w:r>
+            <w:r>
+              <w:rPr>
+                <w:noProof/>
+                <w:webHidden/>
+              </w:rPr>
+              <w:fldChar w:fldCharType="separate"/>
+            </w:r>
+            <w:r>
+              <w:rPr>
+                <w:noProof/>
+                <w:webHidden/>
+              </w:rPr>
+              <w:t>13</w:t>
+            </w:r>
+            <w:r>
+              <w:rPr>
+                <w:noProof/>
+                <w:webHidden/>
+              </w:rPr>
+              <w:fldChar w:fldCharType="end"/>
+            </w:r>
+          </w:hyperlink>
+        </w:p>
+        <w:p>
+          <w:pPr>
+            <w:pStyle w:val="Verzeichnis3"/>
+            <w:tabs>
+              <w:tab w:val="right" w:leader="dot" w:pos="9062"/>
+            </w:tabs>
+            <w:rPr>
+              <w:rFonts w:eastAsiaTheme="minorEastAsia"/>
+              <w:noProof/>
+              <w:lang w:val="en-GB" w:eastAsia="en-GB"/>
+            </w:rPr>
+          </w:pPr>
+          <w:hyperlink w:anchor="_Toc102138086" w:history="1">
+            <w:r>
+              <w:rPr>
+                <w:rStyle w:val="Hyperlink"/>
+                <w:noProof/>
+              </w:rPr>
+              <w:t>7.2.8. Protokoll 8 zu Testfall 2 am 28.04.2022 14:46</w:t>
+            </w:r>
+            <w:r>
+              <w:rPr>
+                <w:noProof/>
+                <w:webHidden/>
+              </w:rPr>
+              <w:tab/>
+            </w:r>
+            <w:r>
+              <w:rPr>
+                <w:noProof/>
+                <w:webHidden/>
+              </w:rPr>
+              <w:fldChar w:fldCharType="begin"/>
+            </w:r>
+            <w:r>
+              <w:rPr>
+                <w:noProof/>
+                <w:webHidden/>
+              </w:rPr>
+              <w:instrText xml:space="preserve"> PAGEREF _Toc102138086 \h </w:instrText>
+            </w:r>
+            <w:r>
+              <w:rPr>
+                <w:noProof/>
+                <w:webHidden/>
+              </w:rPr>
+            </w:r>
+            <w:r>
+              <w:rPr>
+                <w:noProof/>
+                <w:webHidden/>
+              </w:rPr>
+              <w:fldChar w:fldCharType="separate"/>
+            </w:r>
+            <w:r>
+              <w:rPr>
+                <w:noProof/>
+                <w:webHidden/>
+              </w:rPr>
+              <w:t>13</w:t>
+            </w:r>
+            <w:r>
+              <w:rPr>
+                <w:noProof/>
+                <w:webHidden/>
+              </w:rPr>
+              <w:fldChar w:fldCharType="end"/>
+            </w:r>
+          </w:hyperlink>
+        </w:p>
+        <w:p>
+          <w:pPr>
+            <w:pStyle w:val="Verzeichnis3"/>
+            <w:tabs>
+              <w:tab w:val="right" w:leader="dot" w:pos="9062"/>
+            </w:tabs>
+            <w:rPr>
+              <w:rFonts w:eastAsiaTheme="minorEastAsia"/>
+              <w:noProof/>
+              <w:lang w:val="en-GB" w:eastAsia="en-GB"/>
+            </w:rPr>
+          </w:pPr>
+          <w:hyperlink w:anchor="_Toc102138087" w:history="1">
+            <w:r>
+              <w:rPr>
+                <w:rStyle w:val="Hyperlink"/>
+                <w:noProof/>
+              </w:rPr>
+              <w:t>7.2.9. Protokoll 9 zu Testfall 3 am 28.04.2022 14:47</w:t>
+            </w:r>
+            <w:r>
+              <w:rPr>
+                <w:noProof/>
+                <w:webHidden/>
+              </w:rPr>
+              <w:tab/>
+            </w:r>
+            <w:r>
+              <w:rPr>
+                <w:noProof/>
+                <w:webHidden/>
+              </w:rPr>
+              <w:fldChar w:fldCharType="begin"/>
+            </w:r>
+            <w:r>
+              <w:rPr>
+                <w:noProof/>
+                <w:webHidden/>
+              </w:rPr>
+              <w:instrText xml:space="preserve"> PAGEREF _Toc102138087 \h </w:instrText>
+            </w:r>
+            <w:r>
+              <w:rPr>
+                <w:noProof/>
+                <w:webHidden/>
+              </w:rPr>
+            </w:r>
+            <w:r>
+              <w:rPr>
+                <w:noProof/>
+                <w:webHidden/>
+              </w:rPr>
+              <w:fldChar w:fldCharType="separate"/>
+            </w:r>
+            <w:r>
+              <w:rPr>
+                <w:noProof/>
+                <w:webHidden/>
+              </w:rPr>
+              <w:t>13</w:t>
+            </w:r>
+            <w:r>
+              <w:rPr>
+                <w:noProof/>
+                <w:webHidden/>
+              </w:rPr>
+              <w:fldChar w:fldCharType="end"/>
+            </w:r>
+          </w:hyperlink>
+        </w:p>
+        <w:p>
+          <w:pPr>
+            <w:pStyle w:val="Verzeichnis3"/>
+            <w:tabs>
+              <w:tab w:val="right" w:leader="dot" w:pos="9062"/>
+            </w:tabs>
+            <w:rPr>
+              <w:rFonts w:eastAsiaTheme="minorEastAsia"/>
+              <w:noProof/>
+              <w:lang w:val="en-GB" w:eastAsia="en-GB"/>
+            </w:rPr>
+          </w:pPr>
+          <w:hyperlink w:anchor="_Toc102138088" w:history="1">
+            <w:r>
+              <w:rPr>
+                <w:rStyle w:val="Hyperlink"/>
+                <w:noProof/>
+              </w:rPr>
+              <w:t>7.2.10. Protokoll 10 zu Testfall 4 am 28.04.2022 14:40</w:t>
+            </w:r>
+            <w:r>
+              <w:rPr>
+                <w:noProof/>
+                <w:webHidden/>
+              </w:rPr>
+              <w:tab/>
+            </w:r>
+            <w:r>
+              <w:rPr>
+                <w:noProof/>
+                <w:webHidden/>
+              </w:rPr>
+              <w:fldChar w:fldCharType="begin"/>
+            </w:r>
+            <w:r>
+              <w:rPr>
+                <w:noProof/>
+                <w:webHidden/>
+              </w:rPr>
+              <w:instrText xml:space="preserve"> PAGEREF _Toc102138088 \h </w:instrText>
+            </w:r>
+            <w:r>
+              <w:rPr>
+                <w:noProof/>
+                <w:webHidden/>
+              </w:rPr>
+            </w:r>
+            <w:r>
+              <w:rPr>
+                <w:noProof/>
+                <w:webHidden/>
+              </w:rPr>
+              <w:fldChar w:fldCharType="separate"/>
+            </w:r>
+            <w:r>
+              <w:rPr>
+                <w:noProof/>
+                <w:webHidden/>
+              </w:rPr>
+              <w:t>14</w:t>
+            </w:r>
+            <w:r>
+              <w:rPr>
+                <w:noProof/>
+                <w:webHidden/>
+              </w:rPr>
+              <w:fldChar w:fldCharType="end"/>
+            </w:r>
+          </w:hyperlink>
+        </w:p>
+        <w:p>
+          <w:pPr>
+            <w:pStyle w:val="Verzeichnis3"/>
+            <w:tabs>
+              <w:tab w:val="right" w:leader="dot" w:pos="9062"/>
+            </w:tabs>
+            <w:rPr>
+              <w:rFonts w:eastAsiaTheme="minorEastAsia"/>
+              <w:noProof/>
+              <w:lang w:val="en-GB" w:eastAsia="en-GB"/>
+            </w:rPr>
+          </w:pPr>
+          <w:hyperlink w:anchor="_Toc102138089" w:history="1">
+            <w:r>
+              <w:rPr>
+                <w:rStyle w:val="Hyperlink"/>
+                <w:noProof/>
+              </w:rPr>
+              <w:t>7.2.11. Protokoll 11 zu Testfall 5 am 28.04.2022 14:45</w:t>
+            </w:r>
+            <w:r>
+              <w:rPr>
+                <w:noProof/>
+                <w:webHidden/>
+              </w:rPr>
+              <w:tab/>
+            </w:r>
+            <w:r>
+              <w:rPr>
+                <w:noProof/>
+                <w:webHidden/>
+              </w:rPr>
+              <w:fldChar w:fldCharType="begin"/>
+            </w:r>
+            <w:r>
+              <w:rPr>
+                <w:noProof/>
+                <w:webHidden/>
+              </w:rPr>
+              <w:instrText xml:space="preserve"> PAGEREF _Toc102138089 \h </w:instrText>
+            </w:r>
+            <w:r>
+              <w:rPr>
+                <w:noProof/>
+                <w:webHidden/>
+              </w:rPr>
+            </w:r>
+            <w:r>
+              <w:rPr>
+                <w:noProof/>
+                <w:webHidden/>
+              </w:rPr>
+              <w:fldChar w:fldCharType="separate"/>
+            </w:r>
+            <w:r>
+              <w:rPr>
+                <w:noProof/>
+                <w:webHidden/>
+              </w:rPr>
+              <w:t>14</w:t>
+            </w:r>
+            <w:r>
+              <w:rPr>
+                <w:noProof/>
+                <w:webHidden/>
+              </w:rPr>
+              <w:fldChar w:fldCharType="end"/>
+            </w:r>
+          </w:hyperlink>
+        </w:p>
+        <w:p>
+          <w:pPr>
+            <w:pStyle w:val="Verzeichnis3"/>
+            <w:tabs>
+              <w:tab w:val="right" w:leader="dot" w:pos="9062"/>
+            </w:tabs>
+            <w:rPr>
+              <w:rFonts w:eastAsiaTheme="minorEastAsia"/>
+              <w:noProof/>
+              <w:lang w:val="en-GB" w:eastAsia="en-GB"/>
+            </w:rPr>
+          </w:pPr>
+          <w:hyperlink w:anchor="_Toc102138090" w:history="1">
+            <w:r>
+              <w:rPr>
+                <w:rStyle w:val="Hyperlink"/>
+                <w:noProof/>
+              </w:rPr>
+              <w:t>7.2.12. Protokoll 12 zu Testfall 6 am 29.04.2022 10:50</w:t>
+            </w:r>
+            <w:r>
+              <w:rPr>
+                <w:noProof/>
+                <w:webHidden/>
+              </w:rPr>
+              <w:tab/>
+            </w:r>
+            <w:r>
+              <w:rPr>
+                <w:noProof/>
+                <w:webHidden/>
+              </w:rPr>
+              <w:fldChar w:fldCharType="begin"/>
+            </w:r>
+            <w:r>
+              <w:rPr>
+                <w:noProof/>
+                <w:webHidden/>
+              </w:rPr>
+              <w:instrText xml:space="preserve"> PAGEREF _Toc102138090 \h </w:instrText>
+            </w:r>
+            <w:r>
+              <w:rPr>
+                <w:noProof/>
+                <w:webHidden/>
+              </w:rPr>
+            </w:r>
+            <w:r>
+              <w:rPr>
+                <w:noProof/>
+                <w:webHidden/>
+              </w:rPr>
+              <w:fldChar w:fldCharType="separate"/>
+            </w:r>
+            <w:r>
+              <w:rPr>
+                <w:noProof/>
+                <w:webHidden/>
+              </w:rPr>
+              <w:t>14</w:t>
             </w:r>
             <w:r>
               <w:rPr>
@@ -2151,7 +2571,7 @@
               <w:lang w:val="en-GB" w:eastAsia="en-GB"/>
             </w:rPr>
           </w:pPr>
-          <w:hyperlink w:anchor="_Toc102126055" w:history="1">
+          <w:hyperlink w:anchor="_Toc102138091" w:history="1">
             <w:r>
               <w:rPr>
                 <w:rStyle w:val="Hyperlink"/>
@@ -2178,7 +2598,7 @@
                 <w:noProof/>
                 <w:webHidden/>
               </w:rPr>
-              <w:instrText xml:space="preserve"> PAGEREF _Toc102126055 \h </w:instrText>
+              <w:instrText xml:space="preserve"> PAGEREF _Toc102138091 \h </w:instrText>
             </w:r>
             <w:r>
               <w:rPr>
@@ -2198,77 +2618,7 @@
                 <w:noProof/>
                 <w:webHidden/>
               </w:rPr>
-              <w:t>12</w:t>
-            </w:r>
-            <w:r>
-              <w:rPr>
-                <w:noProof/>
-                <w:webHidden/>
-              </w:rPr>
-              <w:fldChar w:fldCharType="end"/>
-            </w:r>
-          </w:hyperlink>
-        </w:p>
-        <w:p>
-          <w:pPr>
-            <w:pStyle w:val="Verzeichnis1"/>
-            <w:tabs>
-              <w:tab w:val="right" w:leader="dot" w:pos="9062"/>
-            </w:tabs>
-            <w:rPr>
-              <w:rFonts w:eastAsiaTheme="minorEastAsia"/>
-              <w:noProof/>
-              <w:lang w:val="en-GB" w:eastAsia="en-GB"/>
-            </w:rPr>
-          </w:pPr>
-          <w:hyperlink w:anchor="_Toc102126056" w:history="1">
-            <w:r>
-              <w:rPr>
-                <w:rStyle w:val="Hyperlink"/>
-                <w:noProof/>
-              </w:rPr>
-              <w:t>9. Spannende Informationen</w:t>
-            </w:r>
-            <w:r>
-              <w:rPr>
-                <w:noProof/>
-                <w:webHidden/>
-              </w:rPr>
-              <w:tab/>
-            </w:r>
-            <w:r>
-              <w:rPr>
-                <w:noProof/>
-                <w:webHidden/>
-              </w:rPr>
-              <w:fldChar w:fldCharType="begin"/>
-            </w:r>
-            <w:r>
-              <w:rPr>
-                <w:noProof/>
-                <w:webHidden/>
-              </w:rPr>
-              <w:instrText xml:space="preserve"> PAGEREF _Toc102126056 \h </w:instrText>
-            </w:r>
-            <w:r>
-              <w:rPr>
-                <w:noProof/>
-                <w:webHidden/>
-              </w:rPr>
-            </w:r>
-            <w:r>
-              <w:rPr>
-                <w:noProof/>
-                <w:webHidden/>
-              </w:rPr>
-              <w:fldChar w:fldCharType="separate"/>
-            </w:r>
-            <w:r>
-              <w:rPr>
-                <w:noProof/>
-                <w:webHidden/>
-              </w:rPr>
-              <w:t>13</w:t>
+              <w:t>15</w:t>
             </w:r>
             <w:r>
               <w:rPr>
@@ -2292,53 +2642,9 @@
     </w:sdt>
     <w:p>
       <w:pPr>
-        <w:rPr>
-          <w:rFonts w:ascii="Arial" w:hAnsi="Arial" w:cs="Arial"/>
-          <w:sz w:val="24"/>
-          <w:szCs w:val="24"/>
-        </w:rPr>
-      </w:pPr>
-    </w:p>
-    <w:p>
-      <w:pPr>
-        <w:rPr>
-          <w:rFonts w:ascii="Arial" w:hAnsi="Arial" w:cs="Arial"/>
-          <w:sz w:val="24"/>
-          <w:szCs w:val="24"/>
-        </w:rPr>
-      </w:pPr>
-    </w:p>
-    <w:p>
-      <w:pPr>
-        <w:rPr>
-          <w:rFonts w:ascii="Arial" w:hAnsi="Arial" w:cs="Arial"/>
-          <w:sz w:val="24"/>
-          <w:szCs w:val="24"/>
-        </w:rPr>
-      </w:pPr>
-    </w:p>
-    <w:p>
-      <w:pPr>
-        <w:rPr>
-          <w:rFonts w:ascii="Arial" w:hAnsi="Arial" w:cs="Arial"/>
-          <w:sz w:val="24"/>
-          <w:szCs w:val="24"/>
-        </w:rPr>
-      </w:pPr>
-      <w:r>
-        <w:rPr>
-          <w:rFonts w:ascii="Arial" w:hAnsi="Arial" w:cs="Arial"/>
-          <w:sz w:val="24"/>
-          <w:szCs w:val="24"/>
-        </w:rPr>
-        <w:br w:type="page"/>
-      </w:r>
-    </w:p>
-    <w:p>
-      <w:pPr>
         <w:pStyle w:val="berschrift1"/>
       </w:pPr>
-      <w:bookmarkStart w:id="0" w:name="_Toc102126028"/>
+      <w:bookmarkStart w:id="0" w:name="_Toc102138058"/>
       <w:r>
         <w:lastRenderedPageBreak/>
         <w:t>1. Einleitung</w:t>
@@ -2391,7 +2697,7 @@
       <w:pPr>
         <w:pStyle w:val="berschrift1"/>
       </w:pPr>
-      <w:bookmarkStart w:id="1" w:name="_Toc102126029"/>
+      <w:bookmarkStart w:id="1" w:name="_Toc102138059"/>
       <w:r>
         <w:t>2. Zweck des Dokuments</w:t>
       </w:r>
@@ -2475,7 +2781,7 @@
       <w:pPr>
         <w:pStyle w:val="berschrift1"/>
       </w:pPr>
-      <w:bookmarkStart w:id="2" w:name="_Toc102126030"/>
+      <w:bookmarkStart w:id="2" w:name="_Toc102138060"/>
       <w:r>
         <w:lastRenderedPageBreak/>
         <w:t>3. Teilweise umgesetzter Code</w:t>
@@ -2524,7 +2830,7 @@
       <w:pPr>
         <w:pStyle w:val="berschrift1"/>
       </w:pPr>
-      <w:bookmarkStart w:id="3" w:name="_Toc102126031"/>
+      <w:bookmarkStart w:id="3" w:name="_Toc102138061"/>
       <w:r>
         <w:t>4. Mockups</w:t>
       </w:r>
@@ -2532,14 +2838,11 @@
     </w:p>
     <w:p>
       <w:r>
-        <w:rPr>
-          <w:noProof/>
-        </w:rPr>
         <w:drawing>
-          <wp:inline distT="0" distB="0" distL="0" distR="0" wp14:anchorId="0FDDDB6B" wp14:editId="6279C35A">
-            <wp:extent cx="5760720" cy="3820795"/>
-            <wp:effectExtent l="0" t="0" r="0" b="8255"/>
-            <wp:docPr id="1" name="Grafik 1"/>
+          <wp:inline distT="0" distB="0" distL="0" distR="0" wp14:anchorId="6D3D380B" wp14:editId="0104C1F0">
+            <wp:extent cx="5760720" cy="2029460"/>
+            <wp:effectExtent l="0" t="0" r="0" b="8890"/>
+            <wp:docPr id="1" name="Grafik 1" descr="Ein Bild, das Text enthält.&#10;&#10;Automatisch generierte Beschreibung"/>
             <wp:cNvGraphicFramePr>
               <a:graphicFrameLocks xmlns:a="http://schemas.openxmlformats.org/drawingml/2006/main" noChangeAspect="1"/>
             </wp:cNvGraphicFramePr>
@@ -2547,7 +2850,7 @@
               <a:graphicData uri="http://schemas.openxmlformats.org/drawingml/2006/picture">
                 <pic:pic xmlns:pic="http://schemas.openxmlformats.org/drawingml/2006/picture">
                   <pic:nvPicPr>
-                    <pic:cNvPr id="1" name=""/>
+                    <pic:cNvPr id="1" name="Grafik 1" descr="Ein Bild, das Text enthält.&#10;&#10;Automatisch generierte Beschreibung"/>
                     <pic:cNvPicPr/>
                   </pic:nvPicPr>
                   <pic:blipFill>
@@ -2559,7 +2862,7 @@
                   <pic:spPr>
                     <a:xfrm>
                       <a:off x="0" y="0"/>
-                      <a:ext cx="5760720" cy="3820795"/>
+                      <a:ext cx="5760720" cy="2029460"/>
                     </a:xfrm>
                     <a:prstGeom prst="rect">
                       <a:avLst/>
@@ -2581,7 +2884,7 @@
       <w:pPr>
         <w:pStyle w:val="berschrift1"/>
       </w:pPr>
-      <w:bookmarkStart w:id="4" w:name="_Toc102126032"/>
+      <w:bookmarkStart w:id="4" w:name="_Toc102138062"/>
       <w:r>
         <w:lastRenderedPageBreak/>
         <w:t>5. User</w:t>
@@ -2599,7 +2902,7 @@
       <w:pPr>
         <w:pStyle w:val="berschrift2"/>
       </w:pPr>
-      <w:bookmarkStart w:id="5" w:name="_Toc102126033"/>
+      <w:bookmarkStart w:id="5" w:name="_Toc102138063"/>
       <w:r>
         <w:t>5.</w:t>
       </w:r>
@@ -2668,7 +2971,7 @@
       <w:pPr>
         <w:pStyle w:val="berschrift2"/>
       </w:pPr>
-      <w:bookmarkStart w:id="6" w:name="_Toc102126034"/>
+      <w:bookmarkStart w:id="6" w:name="_Toc102138064"/>
       <w:r>
         <w:t>5.</w:t>
       </w:r>
@@ -2766,7 +3069,7 @@
       <w:pPr>
         <w:pStyle w:val="berschrift2"/>
       </w:pPr>
-      <w:bookmarkStart w:id="7" w:name="_Toc102126035"/>
+      <w:bookmarkStart w:id="7" w:name="_Toc102138065"/>
       <w:r>
         <w:t>5.</w:t>
       </w:r>
@@ -2864,7 +3167,7 @@
       <w:pPr>
         <w:pStyle w:val="berschrift2"/>
       </w:pPr>
-      <w:bookmarkStart w:id="8" w:name="_Toc102126036"/>
+      <w:bookmarkStart w:id="8" w:name="_Toc102138066"/>
       <w:r>
         <w:t>5.</w:t>
       </w:r>
@@ -2982,7 +3285,7 @@
       <w:pPr>
         <w:pStyle w:val="berschrift2"/>
       </w:pPr>
-      <w:bookmarkStart w:id="9" w:name="_Toc102126037"/>
+      <w:bookmarkStart w:id="9" w:name="_Toc102138067"/>
       <w:r>
         <w:lastRenderedPageBreak/>
         <w:t>5.</w:t>
@@ -3086,7 +3389,7 @@
       <w:pPr>
         <w:pStyle w:val="berschrift2"/>
       </w:pPr>
-      <w:bookmarkStart w:id="10" w:name="_Toc102126038"/>
+      <w:bookmarkStart w:id="10" w:name="_Toc102138068"/>
       <w:r>
         <w:t>5.</w:t>
       </w:r>
@@ -3197,7 +3500,7 @@
       <w:pPr>
         <w:pStyle w:val="berschrift2"/>
       </w:pPr>
-      <w:bookmarkStart w:id="11" w:name="_Toc102126039"/>
+      <w:bookmarkStart w:id="11" w:name="_Toc102138069"/>
       <w:r>
         <w:t>5.</w:t>
       </w:r>
@@ -3284,7 +3587,7 @@
       <w:pPr>
         <w:pStyle w:val="berschrift2"/>
       </w:pPr>
-      <w:bookmarkStart w:id="12" w:name="_Toc102126040"/>
+      <w:bookmarkStart w:id="12" w:name="_Toc102138070"/>
       <w:r>
         <w:t>5.</w:t>
       </w:r>
@@ -3393,7 +3696,7 @@
       <w:pPr>
         <w:pStyle w:val="berschrift1"/>
       </w:pPr>
-      <w:bookmarkStart w:id="13" w:name="_Toc102126041"/>
+      <w:bookmarkStart w:id="13" w:name="_Toc102138071"/>
       <w:r>
         <w:lastRenderedPageBreak/>
         <w:t>6. Aktivitätsdiagramm</w:t>
@@ -3452,7 +3755,7 @@
       <w:pPr>
         <w:pStyle w:val="berschrift1"/>
       </w:pPr>
-      <w:bookmarkStart w:id="14" w:name="_Toc102126042"/>
+      <w:bookmarkStart w:id="14" w:name="_Toc102138072"/>
       <w:r>
         <w:lastRenderedPageBreak/>
         <w:t>7</w:t>
@@ -3470,7 +3773,7 @@
       <w:pPr>
         <w:pStyle w:val="berschrift3"/>
       </w:pPr>
-      <w:bookmarkStart w:id="15" w:name="_Toc102126043"/>
+      <w:bookmarkStart w:id="15" w:name="_Toc102138073"/>
       <w:r>
         <w:t xml:space="preserve">7.1.1 </w:t>
       </w:r>
@@ -3741,7 +4044,7 @@
       <w:r>
         <w:t xml:space="preserve"> </w:t>
       </w:r>
-      <w:bookmarkStart w:id="16" w:name="_Toc102126044"/>
+      <w:bookmarkStart w:id="16" w:name="_Toc102138074"/>
       <w:r>
         <w:t>7.1.2</w:t>
       </w:r>
@@ -3872,7 +4175,7 @@
       <w:pPr>
         <w:pStyle w:val="berschrift3"/>
       </w:pPr>
-      <w:bookmarkStart w:id="17" w:name="_Toc102126045"/>
+      <w:bookmarkStart w:id="17" w:name="_Toc102138075"/>
       <w:r>
         <w:t>7.1.3. Testszenario «Abfahrtstafel»</w:t>
       </w:r>
@@ -3984,7 +4287,7 @@
       <w:pPr>
         <w:pStyle w:val="berschrift3"/>
       </w:pPr>
-      <w:bookmarkStart w:id="18" w:name="_Toc102126046"/>
+      <w:bookmarkStart w:id="18" w:name="_Toc102138076"/>
       <w:r>
         <w:t>7.1.4. Testszenario «Auto-</w:t>
       </w:r>
@@ -4134,7 +4437,7 @@
       <w:pPr>
         <w:pStyle w:val="berschrift3"/>
       </w:pPr>
-      <w:bookmarkStart w:id="19" w:name="_Toc102126047"/>
+      <w:bookmarkStart w:id="19" w:name="_Toc102138077"/>
       <w:r>
         <w:lastRenderedPageBreak/>
         <w:t>7.1.5. Testszenario «</w:t>
@@ -4399,7 +4702,7 @@
       <w:pPr>
         <w:pStyle w:val="berschrift2"/>
       </w:pPr>
-      <w:bookmarkStart w:id="20" w:name="_Toc102126048"/>
+      <w:bookmarkStart w:id="20" w:name="_Toc102138078"/>
       <w:r>
         <w:lastRenderedPageBreak/>
         <w:t>7.2. Testprotokoll</w:t>
@@ -4410,7 +4713,7 @@
       <w:pPr>
         <w:pStyle w:val="berschrift3"/>
       </w:pPr>
-      <w:bookmarkStart w:id="21" w:name="_Toc102126049"/>
+      <w:bookmarkStart w:id="21" w:name="_Toc102138079"/>
       <w:r>
         <w:t xml:space="preserve">7.2.1 </w:t>
       </w:r>
@@ -4757,7 +5060,7 @@
       <w:pPr>
         <w:pStyle w:val="berschrift3"/>
       </w:pPr>
-      <w:bookmarkStart w:id="22" w:name="_Toc102126050"/>
+      <w:bookmarkStart w:id="22" w:name="_Toc102138080"/>
       <w:r>
         <w:t>7.2.</w:t>
       </w:r>
@@ -4901,7 +5204,7 @@
       <w:pPr>
         <w:pStyle w:val="berschrift3"/>
       </w:pPr>
-      <w:bookmarkStart w:id="23" w:name="_Toc102126051"/>
+      <w:bookmarkStart w:id="23" w:name="_Toc102138081"/>
       <w:r>
         <w:t xml:space="preserve">7.2.3. </w:t>
       </w:r>
@@ -5051,7 +5354,7 @@
       <w:pPr>
         <w:pStyle w:val="berschrift3"/>
       </w:pPr>
-      <w:bookmarkStart w:id="24" w:name="_Toc102126052"/>
+      <w:bookmarkStart w:id="24" w:name="_Toc102138082"/>
       <w:r>
         <w:lastRenderedPageBreak/>
         <w:t xml:space="preserve">7.2.4. </w:t>
@@ -5231,7 +5534,7 @@
       <w:pPr>
         <w:pStyle w:val="berschrift3"/>
       </w:pPr>
-      <w:bookmarkStart w:id="25" w:name="_Toc102126053"/>
+      <w:bookmarkStart w:id="25" w:name="_Toc102138083"/>
       <w:r>
         <w:t>7.2.</w:t>
       </w:r>
@@ -5381,7 +5684,7 @@
       <w:pPr>
         <w:pStyle w:val="berschrift3"/>
       </w:pPr>
-      <w:bookmarkStart w:id="26" w:name="_Toc102126054"/>
+      <w:bookmarkStart w:id="26" w:name="_Toc102138084"/>
       <w:r>
         <w:t>7.2.</w:t>
       </w:r>
@@ -5598,6 +5901,7 @@
       <w:pPr>
         <w:pStyle w:val="berschrift3"/>
       </w:pPr>
+      <w:bookmarkStart w:id="27" w:name="_Toc102138085"/>
       <w:r>
         <w:lastRenderedPageBreak/>
         <w:t>7.2.</w:t>
@@ -5620,6 +5924,7 @@
       <w:r>
         <w:t>14:45</w:t>
       </w:r>
+      <w:bookmarkEnd w:id="27"/>
     </w:p>
     <w:tbl>
       <w:tblPr>
@@ -5947,6 +6252,7 @@
       <w:pPr>
         <w:pStyle w:val="berschrift3"/>
       </w:pPr>
+      <w:bookmarkStart w:id="28" w:name="_Toc102138086"/>
       <w:r>
         <w:t>7.2.</w:t>
       </w:r>
@@ -5971,6 +6277,7 @@
       <w:r>
         <w:t>46</w:t>
       </w:r>
+      <w:bookmarkEnd w:id="28"/>
     </w:p>
     <w:tbl>
       <w:tblPr>
@@ -6095,6 +6402,7 @@
       <w:pPr>
         <w:pStyle w:val="berschrift3"/>
       </w:pPr>
+      <w:bookmarkStart w:id="29" w:name="_Toc102138087"/>
       <w:r>
         <w:t>7.2.</w:t>
       </w:r>
@@ -6122,6 +6430,7 @@
       <w:r>
         <w:t>7</w:t>
       </w:r>
+      <w:bookmarkEnd w:id="29"/>
     </w:p>
     <w:tbl>
       <w:tblPr>
@@ -6228,7 +6537,15 @@
               <w:t xml:space="preserve">Ich habe gemerkt das </w:t>
             </w:r>
             <w:r>
-              <w:t xml:space="preserve">bei Endstationen, noch ein Inhalt ist wenn ich </w:t>
+              <w:t xml:space="preserve">bei Endstationen, noch ein Inhalt </w:t>
+            </w:r>
+            <w:proofErr w:type="gramStart"/>
+            <w:r>
+              <w:t>ist</w:t>
+            </w:r>
+            <w:proofErr w:type="gramEnd"/>
+            <w:r>
+              <w:t xml:space="preserve"> wenn ich </w:t>
             </w:r>
             <w:r>
               <w:t>den Button klicke</w:t>
@@ -6254,6 +6571,7 @@
       <w:pPr>
         <w:pStyle w:val="berschrift3"/>
       </w:pPr>
+      <w:bookmarkStart w:id="30" w:name="_Toc102138088"/>
       <w:r>
         <w:lastRenderedPageBreak/>
         <w:t>7.2.</w:t>
@@ -6273,6 +6591,7 @@
       <w:r>
         <w:t xml:space="preserve"> zu Testfall 4 am 28.04.2022 14:40</w:t>
       </w:r>
+      <w:bookmarkEnd w:id="30"/>
     </w:p>
     <w:tbl>
       <w:tblPr>
@@ -6441,6 +6760,7 @@
       <w:pPr>
         <w:pStyle w:val="berschrift3"/>
       </w:pPr>
+      <w:bookmarkStart w:id="31" w:name="_Toc102138089"/>
       <w:r>
         <w:t>7.2.</w:t>
       </w:r>
@@ -6465,6 +6785,7 @@
       <w:r>
         <w:t xml:space="preserve"> zu Testfall 5 am 28.04.2022 14:45</w:t>
       </w:r>
+      <w:bookmarkEnd w:id="31"/>
     </w:p>
     <w:tbl>
       <w:tblPr>
@@ -6586,6 +6907,7 @@
       <w:pPr>
         <w:pStyle w:val="berschrift3"/>
       </w:pPr>
+      <w:bookmarkStart w:id="32" w:name="_Toc102138090"/>
       <w:r>
         <w:t>7.2.</w:t>
       </w:r>
@@ -6608,7 +6930,17 @@
         <w:t>2</w:t>
       </w:r>
       <w:r>
-        <w:t xml:space="preserve"> zu Testfall 6 am 29.04.2022 10:50</w:t>
+        <w:t xml:space="preserve"> zu Testfall 6 am 29.04.2022 1</w:t>
+      </w:r>
+      <w:r>
+        <w:t>5</w:t>
+      </w:r>
+      <w:r>
+        <w:t>:</w:t>
+      </w:r>
+      <w:bookmarkEnd w:id="32"/>
+      <w:r>
+        <w:t>10</w:t>
       </w:r>
     </w:p>
     <w:tbl>
@@ -6782,7 +7114,7 @@
       <w:pPr>
         <w:pStyle w:val="berschrift1"/>
       </w:pPr>
-      <w:bookmarkStart w:id="27" w:name="_Toc102126055"/>
+      <w:bookmarkStart w:id="33" w:name="_Toc102138091"/>
       <w:r>
         <w:lastRenderedPageBreak/>
         <w:t>8. In</w:t>
@@ -6793,7 +7125,7 @@
       <w:r>
         <w:t>tallationsanleitung</w:t>
       </w:r>
-      <w:bookmarkEnd w:id="27"/>
+      <w:bookmarkEnd w:id="33"/>
     </w:p>
     <w:p>
       <w:r>
@@ -6802,6 +7134,9 @@
     </w:p>
     <w:p>
       <w:r>
+        <w:rPr>
+          <w:noProof/>
+        </w:rPr>
         <w:drawing>
           <wp:inline distT="0" distB="0" distL="0" distR="0" wp14:anchorId="5CE7B458" wp14:editId="0AC83F94">
             <wp:extent cx="5760720" cy="259715"/>
@@ -6851,6 +7186,9 @@
     </w:p>
     <w:p>
       <w:r>
+        <w:rPr>
+          <w:noProof/>
+        </w:rPr>
         <w:drawing>
           <wp:inline distT="0" distB="0" distL="0" distR="0" wp14:anchorId="15F479EA" wp14:editId="76C5D6E2">
             <wp:extent cx="4590000" cy="3240000"/>
@@ -6902,6 +7240,9 @@
         <w:t xml:space="preserve"> Ordner öffnen</w:t>
       </w:r>
       <w:r>
+        <w:rPr>
+          <w:noProof/>
+        </w:rPr>
         <w:drawing>
           <wp:inline distT="0" distB="0" distL="0" distR="0" wp14:anchorId="38CF35EA" wp14:editId="1ED1A586">
             <wp:extent cx="4946400" cy="3240000"/>
@@ -6951,6 +7292,9 @@
     <w:p/>
     <w:p>
       <w:r>
+        <w:rPr>
+          <w:noProof/>
+        </w:rPr>
         <w:drawing>
           <wp:inline distT="0" distB="0" distL="0" distR="0" wp14:anchorId="765C1F45" wp14:editId="7ED72DE4">
             <wp:extent cx="5760720" cy="1216550"/>
@@ -7002,6 +7346,9 @@
     </w:p>
     <w:p>
       <w:r>
+        <w:rPr>
+          <w:noProof/>
+        </w:rPr>
         <w:drawing>
           <wp:inline distT="0" distB="0" distL="0" distR="0" wp14:anchorId="367CE088" wp14:editId="17A6C84D">
             <wp:extent cx="5760720" cy="1264258"/>
@@ -7059,6 +7406,9 @@
     </w:p>
     <w:p>
       <w:r>
+        <w:rPr>
+          <w:noProof/>
+        </w:rPr>
         <w:drawing>
           <wp:inline distT="0" distB="0" distL="0" distR="0" wp14:anchorId="69BD13D1" wp14:editId="2617D3F7">
             <wp:extent cx="5760720" cy="3293110"/>
@@ -7096,37 +7446,7 @@
         </w:drawing>
       </w:r>
     </w:p>
-    <w:p>
-      <w:r>
-        <w:br w:type="page"/>
-      </w:r>
-    </w:p>
-    <w:p>
-      <w:pPr>
-        <w:pStyle w:val="berschrift1"/>
-      </w:pPr>
-      <w:bookmarkStart w:id="28" w:name="_Toc102126056"/>
-      <w:r>
-        <w:lastRenderedPageBreak/>
-        <w:t>9. Spannende Informationen</w:t>
-      </w:r>
-      <w:bookmarkEnd w:id="28"/>
-    </w:p>
-    <w:p>
-      <w:proofErr w:type="spellStart"/>
-      <w:r>
-        <w:t>Waku</w:t>
-      </w:r>
-      <w:proofErr w:type="spellEnd"/>
-      <w:r>
-        <w:t xml:space="preserve"> </w:t>
-      </w:r>
-      <w:proofErr w:type="spellStart"/>
-      <w:r>
-        <w:t>waku</w:t>
-      </w:r>
-      <w:proofErr w:type="spellEnd"/>
-    </w:p>
+    <w:p/>
     <w:sectPr>
       <w:pgSz w:w="11906" w:h="16838"/>
       <w:pgMar w:top="1417" w:right="1417" w:bottom="1134" w:left="1417" w:header="708" w:footer="708" w:gutter="0"/>

</xml_diff>